<commit_message>
Added 2 dbs and modify some files
</commit_message>
<xml_diff>
--- a/+РПНД WП 2023+.docx
+++ b/+РПНД WП 2023+.docx
@@ -1,6 +1,6 @@
 
 <file path=word/document.xml><?xml version="1.0" encoding="utf-8"?>
-<w:document xmlns:wpc="http://schemas.microsoft.com/office/word/2010/wordprocessingCanvas" xmlns:cx="http://schemas.microsoft.com/office/drawing/2014/chartex" xmlns:cx1="http://schemas.microsoft.com/office/drawing/2015/9/8/chartex" xmlns:mc="http://schemas.openxmlformats.org/markup-compatibility/2006" xmlns:o="urn:schemas-microsoft-com:office:office" xmlns:r="http://schemas.openxmlformats.org/officeDocument/2006/relationships" xmlns:m="http://schemas.openxmlformats.org/officeDocument/2006/math" xmlns:v="urn:schemas-microsoft-com:vml" xmlns:wp14="http://schemas.microsoft.com/office/word/2010/wordprocessingDrawing" xmlns:wp="http://schemas.openxmlformats.org/drawingml/2006/wordprocessingDrawing" xmlns:w10="urn:schemas-microsoft-com:office:word" xmlns:w="http://schemas.openxmlformats.org/wordprocessingml/2006/main" xmlns:w14="http://schemas.microsoft.com/office/word/2010/wordml" xmlns:w15="http://schemas.microsoft.com/office/word/2012/wordml" xmlns:w16se="http://schemas.microsoft.com/office/word/2015/wordml/symex" xmlns:wpg="http://schemas.microsoft.com/office/word/2010/wordprocessingGroup" xmlns:wpi="http://schemas.microsoft.com/office/word/2010/wordprocessingInk" xmlns:wne="http://schemas.microsoft.com/office/word/2006/wordml" xmlns:wps="http://schemas.microsoft.com/office/word/2010/wordprocessingShape" mc:Ignorable="w14 w15 w16se wp14">
+<w:document xmlns:wpc="http://schemas.microsoft.com/office/word/2010/wordprocessingCanvas" xmlns:cx="http://schemas.microsoft.com/office/drawing/2014/chartex" xmlns:cx1="http://schemas.microsoft.com/office/drawing/2015/9/8/chartex" xmlns:cx2="http://schemas.microsoft.com/office/drawing/2015/10/21/chartex" xmlns:cx3="http://schemas.microsoft.com/office/drawing/2016/5/9/chartex" xmlns:cx4="http://schemas.microsoft.com/office/drawing/2016/5/10/chartex" xmlns:cx5="http://schemas.microsoft.com/office/drawing/2016/5/11/chartex" xmlns:cx6="http://schemas.microsoft.com/office/drawing/2016/5/12/chartex" xmlns:cx7="http://schemas.microsoft.com/office/drawing/2016/5/13/chartex" xmlns:cx8="http://schemas.microsoft.com/office/drawing/2016/5/14/chartex" xmlns:mc="http://schemas.openxmlformats.org/markup-compatibility/2006" xmlns:aink="http://schemas.microsoft.com/office/drawing/2016/ink" xmlns:am3d="http://schemas.microsoft.com/office/drawing/2017/model3d" xmlns:o="urn:schemas-microsoft-com:office:office" xmlns:oel="http://schemas.microsoft.com/office/2019/extlst" xmlns:r="http://schemas.openxmlformats.org/officeDocument/2006/relationships" xmlns:m="http://schemas.openxmlformats.org/officeDocument/2006/math" xmlns:v="urn:schemas-microsoft-com:vml" xmlns:wp14="http://schemas.microsoft.com/office/word/2010/wordprocessingDrawing" xmlns:wp="http://schemas.openxmlformats.org/drawingml/2006/wordprocessingDrawing" xmlns:w10="urn:schemas-microsoft-com:office:word" xmlns:w="http://schemas.openxmlformats.org/wordprocessingml/2006/main" xmlns:w14="http://schemas.microsoft.com/office/word/2010/wordml" xmlns:w15="http://schemas.microsoft.com/office/word/2012/wordml" xmlns:w16cex="http://schemas.microsoft.com/office/word/2018/wordml/cex" xmlns:w16cid="http://schemas.microsoft.com/office/word/2016/wordml/cid" xmlns:w16="http://schemas.microsoft.com/office/word/2018/wordml" xmlns:w16du="http://schemas.microsoft.com/office/word/2023/wordml/word16du" xmlns:w16sdtdh="http://schemas.microsoft.com/office/word/2020/wordml/sdtdatahash" xmlns:w16se="http://schemas.microsoft.com/office/word/2015/wordml/symex" xmlns:wpg="http://schemas.microsoft.com/office/word/2010/wordprocessingGroup" xmlns:wpi="http://schemas.microsoft.com/office/word/2010/wordprocessingInk" xmlns:wne="http://schemas.microsoft.com/office/word/2006/wordml" xmlns:wps="http://schemas.microsoft.com/office/word/2010/wordprocessingShape" mc:Ignorable="w14 w15 w16se w16cid w16 w16cex w16sdtdh w16du wp14">
   <w:body>
     <w:p>
       <w:pPr>
@@ -195,7 +195,7 @@
           <w:lang w:val="ru-RU"/>
         </w:rPr>
         <w:drawing>
-          <wp:anchor distT="0" distB="0" distL="114300" distR="114300" simplePos="0" relativeHeight="251663360" behindDoc="0" locked="0" layoutInCell="1" allowOverlap="1">
+          <wp:anchor distT="0" distB="0" distL="114300" distR="114300" simplePos="0" relativeHeight="251663360" behindDoc="0" locked="0" layoutInCell="1" allowOverlap="1" wp14:anchorId="6D68A196" wp14:editId="620BF42C">
             <wp:simplePos x="0" y="0"/>
             <wp:positionH relativeFrom="column">
               <wp:posOffset>3651885</wp:posOffset>
@@ -314,8 +314,6 @@
           <w:sz w:val="24"/>
         </w:rPr>
       </w:pPr>
-      <w:bookmarkStart w:id="0" w:name="_GoBack"/>
-      <w:bookmarkEnd w:id="0"/>
     </w:p>
     <w:p>
       <w:pPr>
@@ -443,7 +441,7 @@
           <w:szCs w:val="16"/>
           <w:lang w:val="ru-RU"/>
         </w:rPr>
-        <w:pict>
+        <w:pict w14:anchorId="7FA31F69">
           <v:shapetype id="_x0000_t32" coordsize="21600,21600" o:spt="32" o:oned="t" path="m,l21600,21600e" filled="f">
             <v:path arrowok="t" fillok="f" o:connecttype="none"/>
             <o:lock v:ext="edit" shapetype="t"/>
@@ -625,7 +623,7 @@
                 <w:szCs w:val="28"/>
                 <w:lang w:val="ru-RU"/>
               </w:rPr>
-              <w:pict>
+              <w:pict w14:anchorId="2FF900C6">
                 <v:shape id="AutoShape 8" o:spid="_x0000_s1033" type="#_x0000_t32" style="position:absolute;left:0;text-align:left;margin-left:17.5pt;margin-top:.7pt;width:286.85pt;height:.05pt;z-index:251660288;visibility:visible" o:gfxdata="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"/>
               </w:pict>
             </w:r>
@@ -772,7 +770,7 @@
                 <w:szCs w:val="16"/>
                 <w:lang w:val="ru-RU"/>
               </w:rPr>
-              <w:pict>
+              <w:pict w14:anchorId="7E9F68B1">
                 <v:shape id="AutoShape 3" o:spid="_x0000_s1032" type="#_x0000_t32" style="position:absolute;left:0;text-align:left;margin-left:16.6pt;margin-top:.65pt;width:286.85pt;height:.05pt;z-index:251655168;visibility:visible" o:gfxdata="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"/>
               </w:pict>
             </w:r>
@@ -913,7 +911,7 @@
               </w:rPr>
               <w:t xml:space="preserve"> «</w:t>
             </w:r>
-            <w:bookmarkStart w:id="1" w:name="_Hlk21255012"/>
+            <w:bookmarkStart w:id="0" w:name="_Hlk21255012"/>
             <w:r>
               <w:rPr>
                 <w:rFonts w:cs="Calibri"/>
@@ -923,7 +921,7 @@
               </w:rPr>
               <w:t>Інженерія  програмного забезпечення</w:t>
             </w:r>
-            <w:bookmarkEnd w:id="1"/>
+            <w:bookmarkEnd w:id="0"/>
             <w:r>
               <w:rPr>
                 <w:rFonts w:cs="Calibri"/>
@@ -953,7 +951,7 @@
                 <w:szCs w:val="28"/>
                 <w:lang w:val="ru-RU"/>
               </w:rPr>
-              <w:pict>
+              <w:pict w14:anchorId="44805A6B">
                 <v:shape id="AutoShape 4" o:spid="_x0000_s1031" type="#_x0000_t32" style="position:absolute;left:0;text-align:left;margin-left:16.6pt;margin-top:1.05pt;width:286.85pt;height:.05pt;z-index:251656192;visibility:visible" o:gfxdata="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"/>
               </w:pict>
             </w:r>
@@ -1119,7 +1117,7 @@
                 <w:szCs w:val="28"/>
                 <w:lang w:val="ru-RU"/>
               </w:rPr>
-              <w:pict>
+              <w:pict w14:anchorId="0B198820">
                 <v:shape id="AutoShape 5" o:spid="_x0000_s1030" type="#_x0000_t32" style="position:absolute;left:0;text-align:left;margin-left:16.6pt;margin-top:.5pt;width:286.85pt;height:.05pt;z-index:251657216;visibility:visible" o:gfxdata="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"/>
               </w:pict>
             </w:r>
@@ -1269,7 +1267,7 @@
                 <w:szCs w:val="28"/>
                 <w:lang w:val="ru-RU"/>
               </w:rPr>
-              <w:pict>
+              <w:pict w14:anchorId="6D87F183">
                 <v:shape id="AutoShape 6" o:spid="_x0000_s1029" type="#_x0000_t32" style="position:absolute;left:0;text-align:left;margin-left:16.6pt;margin-top:.2pt;width:286.85pt;height:.05pt;z-index:251658240;visibility:visible" o:gfxdata="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"/>
               </w:pict>
             </w:r>
@@ -1456,7 +1454,7 @@
           <w:lang w:val="ru-RU"/>
         </w:rPr>
         <w:drawing>
-          <wp:inline distT="0" distB="0" distL="0" distR="0">
+          <wp:inline distT="0" distB="0" distL="0" distR="0" wp14:anchorId="13493025" wp14:editId="50A764C4">
             <wp:extent cx="590550" cy="390525"/>
             <wp:effectExtent l="0" t="0" r="0" b="9525"/>
             <wp:docPr id="9" name="Рисунок 9" descr="Арбузова+"/>
@@ -1682,7 +1680,7 @@
           <w:noProof/>
           <w:lang w:val="ru-RU"/>
         </w:rPr>
-        <w:pict>
+        <w:pict w14:anchorId="23417B2A">
           <v:shape id="AutoShape 7" o:spid="_x0000_s1028" type="#_x0000_t32" style="position:absolute;margin-left:85.55pt;margin-top:.8pt;width:414.6pt;height:0;z-index:251659264;visibility:visible" o:gfxdata="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"/>
         </w:pict>
       </w:r>
@@ -1690,7 +1688,15 @@
         <w:t xml:space="preserve">                                     </w:t>
       </w:r>
       <w:r>
-        <w:t xml:space="preserve">(вказати автора(ів): ПІБ, </w:t>
+        <w:t>(вказати автора(</w:t>
+      </w:r>
+      <w:proofErr w:type="spellStart"/>
+      <w:r>
+        <w:t>ів</w:t>
+      </w:r>
+      <w:proofErr w:type="spellEnd"/>
+      <w:r>
+        <w:t xml:space="preserve">): ПІБ, </w:t>
       </w:r>
       <w:r>
         <w:t>посада,</w:t>
@@ -1832,7 +1838,7 @@
                 <w:lang w:val="ru-RU"/>
               </w:rPr>
               <w:drawing>
-                <wp:inline distT="0" distB="0" distL="0" distR="0">
+                <wp:inline distT="0" distB="0" distL="0" distR="0" wp14:anchorId="221ECB1C" wp14:editId="401715AD">
                   <wp:extent cx="590550" cy="390525"/>
                   <wp:effectExtent l="0" t="0" r="0" b="9525"/>
                   <wp:docPr id="10" name="Рисунок 10" descr="Арбузова+"/>
@@ -2213,7 +2219,7 @@
                 <w:lang w:val="ru-RU"/>
               </w:rPr>
               <w:drawing>
-                <wp:inline distT="0" distB="0" distL="0" distR="0">
+                <wp:inline distT="0" distB="0" distL="0" distR="0" wp14:anchorId="6D44E69F" wp14:editId="07504FC3">
                   <wp:extent cx="654288" cy="438150"/>
                   <wp:effectExtent l="0" t="0" r="0" b="0"/>
                   <wp:docPr id="1" name="Рисунок 1" descr="C:\Users\Пользователь\Desktop\2023-2024\++Подписи\ПодписьЯВД-removebg-preview.png"/>
@@ -2538,7 +2544,7 @@
                 <w:lang w:val="ru-RU"/>
               </w:rPr>
               <w:drawing>
-                <wp:inline distT="0" distB="0" distL="0" distR="0">
+                <wp:inline distT="0" distB="0" distL="0" distR="0" wp14:anchorId="2F1091D4" wp14:editId="5F00E326">
                   <wp:extent cx="590550" cy="390525"/>
                   <wp:effectExtent l="0" t="0" r="0" b="9525"/>
                   <wp:docPr id="11" name="Рисунок 11" descr="Арбузова+"/>
@@ -4661,7 +4667,7 @@
       <w:pPr>
         <w:pStyle w:val="12"/>
       </w:pPr>
-      <w:bookmarkStart w:id="2" w:name="_Toc1323621"/>
+      <w:bookmarkStart w:id="1" w:name="_Toc1323621"/>
       <w:r>
         <w:rPr>
           <w:b w:val="0"/>
@@ -4679,7 +4685,7 @@
       <w:r>
         <w:t>ПОЯСНЮВАЛЬНА ЗАПИСКА</w:t>
       </w:r>
-      <w:bookmarkEnd w:id="2"/>
+      <w:bookmarkEnd w:id="1"/>
     </w:p>
     <w:p>
       <w:pPr>
@@ -4794,7 +4800,7 @@
           <w:lang w:eastAsia="ar-SA"/>
         </w:rPr>
       </w:pPr>
-      <w:bookmarkStart w:id="3" w:name="_Hlk147213446"/>
+      <w:bookmarkStart w:id="2" w:name="_Hlk147213446"/>
       <w:r>
         <w:rPr>
           <w:b/>
@@ -4823,7 +4829,7 @@
         </w:rPr>
         <w:t>.0 – 2021</w:t>
       </w:r>
-      <w:bookmarkEnd w:id="3"/>
+      <w:bookmarkEnd w:id="2"/>
       <w:r>
         <w:rPr>
           <w:rFonts w:cs="Calibri"/>
@@ -4889,7 +4895,7 @@
           <w:noProof/>
           <w:lang w:val="ru-RU"/>
         </w:rPr>
-        <w:pict>
+        <w:pict w14:anchorId="786CFC26">
           <v:shape id="AutoShape 9" o:spid="_x0000_s1027" type="#_x0000_t32" style="position:absolute;left:0;text-align:left;margin-left:10.05pt;margin-top:.3pt;width:490.65pt;height:.05pt;z-index:251661312;visibility:visible" o:gfxdata="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"/>
         </w:pict>
       </w:r>
@@ -5098,7 +5104,7 @@
           <w:lang w:val="ru-RU"/>
         </w:rPr>
       </w:pPr>
-      <w:bookmarkStart w:id="4" w:name="_Hlk147213469"/>
+      <w:bookmarkStart w:id="3" w:name="_Hlk147213469"/>
       <w:r>
         <w:rPr>
           <w:sz w:val="28"/>
@@ -5126,7 +5132,23 @@
           <w:sz w:val="28"/>
           <w:szCs w:val="28"/>
         </w:rPr>
-        <w:t>Здатність алгоритмічно та логічно мислити</w:t>
+        <w:t xml:space="preserve">Здатність алгоритмічно та </w:t>
+      </w:r>
+      <w:proofErr w:type="spellStart"/>
+      <w:r>
+        <w:rPr>
+          <w:sz w:val="28"/>
+          <w:szCs w:val="28"/>
+        </w:rPr>
+        <w:t>логічно</w:t>
+      </w:r>
+      <w:proofErr w:type="spellEnd"/>
+      <w:r>
+        <w:rPr>
+          <w:sz w:val="28"/>
+          <w:szCs w:val="28"/>
+        </w:rPr>
+        <w:t xml:space="preserve"> мислити</w:t>
       </w:r>
     </w:p>
     <w:p>
@@ -5869,114 +5891,13 @@
         <w:t>Аналізувати та  узагальнювати необхідну інформацію з різних джерел та ресурсів для розв’язання професійних задач з урахуванням сучасних досягнень інформаційних технологій</w:t>
       </w:r>
     </w:p>
-    <w:bookmarkEnd w:id="4"/>
     <w:p>
       <w:pPr>
-        <w:ind w:right="113" w:firstLine="709"/>
-        <w:jc w:val="both"/>
-        <w:rPr>
-          <w:sz w:val="24"/>
-          <w:szCs w:val="24"/>
-        </w:rPr>
-      </w:pPr>
-      <w:r>
-        <w:rPr>
-          <w:sz w:val="28"/>
-          <w:szCs w:val="28"/>
-        </w:rPr>
-        <w:t xml:space="preserve">Основною формою контролю є поточний, модульний, семестровий контроль </w:t>
-      </w:r>
-    </w:p>
-    <w:p>
-      <w:pPr>
-        <w:ind w:right="113"/>
-        <w:jc w:val="both"/>
-        <w:rPr>
-          <w:sz w:val="28"/>
-          <w:szCs w:val="28"/>
-        </w:rPr>
-      </w:pPr>
-      <w:r>
-        <w:rPr>
-          <w:sz w:val="28"/>
-          <w:szCs w:val="28"/>
-        </w:rPr>
-        <w:t>(</w:t>
-      </w:r>
-      <w:r>
-        <w:rPr>
-          <w:sz w:val="28"/>
-          <w:szCs w:val="28"/>
-        </w:rPr>
-        <w:t>підсумок).</w:t>
-      </w:r>
-    </w:p>
-    <w:p>
-      <w:pPr>
-        <w:ind w:right="113" w:firstLine="709"/>
-        <w:jc w:val="both"/>
-        <w:rPr>
-          <w:sz w:val="28"/>
-          <w:szCs w:val="28"/>
-        </w:rPr>
-      </w:pPr>
-      <w:r>
-        <w:rPr>
-          <w:sz w:val="28"/>
-          <w:szCs w:val="28"/>
-        </w:rPr>
-        <w:t xml:space="preserve">Оцінювання навчальних досягнень студентів з дисципліни здійснюється за 100-бальною </w:t>
-      </w:r>
-      <w:r>
-        <w:rPr>
-          <w:sz w:val="28"/>
-          <w:szCs w:val="28"/>
-        </w:rPr>
-        <w:t>кредитно-модульною</w:t>
-      </w:r>
-      <w:r>
-        <w:rPr>
-          <w:sz w:val="28"/>
-          <w:szCs w:val="28"/>
-        </w:rPr>
-        <w:t xml:space="preserve"> шкалою, що співвідноситься зі шкалою </w:t>
-      </w:r>
-      <w:r>
-        <w:rPr>
-          <w:sz w:val="28"/>
-          <w:szCs w:val="28"/>
-          <w:lang w:val="en-US"/>
-        </w:rPr>
-        <w:t>E</w:t>
-      </w:r>
-      <w:r>
-        <w:rPr>
-          <w:sz w:val="28"/>
-          <w:szCs w:val="28"/>
-        </w:rPr>
-        <w:t>С</w:t>
-      </w:r>
-      <w:r>
-        <w:rPr>
-          <w:sz w:val="28"/>
-          <w:szCs w:val="28"/>
-          <w:lang w:val="en-US"/>
-        </w:rPr>
-        <w:t>TS</w:t>
-      </w:r>
-      <w:r>
-        <w:rPr>
-          <w:sz w:val="28"/>
-          <w:szCs w:val="28"/>
-        </w:rPr>
-        <w:t xml:space="preserve"> (Європейська кредитно – трансферна система).</w:t>
-      </w:r>
-    </w:p>
-    <w:p>
-      <w:pPr>
         <w:pStyle w:val="12"/>
-      </w:pPr>
-      <w:bookmarkStart w:id="5" w:name="_Toc1323622"/>
+        <w:jc w:val="left"/>
+      </w:pPr>
+      <w:bookmarkStart w:id="4" w:name="_Toc1323622"/>
+      <w:bookmarkEnd w:id="3"/>
       <w:r>
         <w:br w:type="page"/>
       </w:r>
@@ -5987,7 +5908,7 @@
       <w:r>
         <w:t>ПЕРЕДУМОВИ ДЛЯ ВИЧЕННЯ ДИСЦИПЛІНИ</w:t>
       </w:r>
-      <w:bookmarkEnd w:id="5"/>
+      <w:bookmarkEnd w:id="4"/>
       <w:r>
         <w:t xml:space="preserve"> </w:t>
       </w:r>
@@ -6087,8 +6008,17 @@
                 <w:sz w:val="28"/>
                 <w:szCs w:val="28"/>
               </w:rPr>
-              <w:t>результатів навчання (компетентностей</w:t>
-            </w:r>
+              <w:t>результатів навчання (</w:t>
+            </w:r>
+            <w:proofErr w:type="spellStart"/>
+            <w:r>
+              <w:rPr>
+                <w:sz w:val="28"/>
+                <w:szCs w:val="28"/>
+              </w:rPr>
+              <w:t>компетентностей</w:t>
+            </w:r>
+            <w:proofErr w:type="spellEnd"/>
             <w:r>
               <w:rPr>
                 <w:sz w:val="28"/>
@@ -6305,7 +6235,7 @@
       <w:pPr>
         <w:pStyle w:val="12"/>
       </w:pPr>
-      <w:bookmarkStart w:id="6" w:name="_Toc1323623"/>
+      <w:bookmarkStart w:id="5" w:name="_Toc1323623"/>
       <w:r>
         <w:lastRenderedPageBreak/>
         <w:t xml:space="preserve">3 </w:t>
@@ -6313,7 +6243,7 @@
       <w:r>
         <w:t>СТРУКТУРА НАВЧАЛЬНОЇ ДИСЦИПЛІНИ</w:t>
       </w:r>
-      <w:bookmarkEnd w:id="6"/>
+      <w:bookmarkEnd w:id="5"/>
     </w:p>
     <w:p>
       <w:pPr>
@@ -6864,39 +6794,57 @@
                 <w:szCs w:val="22"/>
               </w:rPr>
             </w:pPr>
+            <w:proofErr w:type="spellStart"/>
             <w:r>
               <w:rPr>
                 <w:sz w:val="22"/>
                 <w:szCs w:val="22"/>
               </w:rPr>
-              <w:t>практ. роботи</w:t>
-            </w:r>
-          </w:p>
-        </w:tc>
-        <w:tc>
-          <w:tcPr>
-            <w:tcW w:w="268" w:type="pct"/>
-            <w:tcBorders>
-              <w:bottom w:val="single" w:sz="4" w:space="0" w:color="auto"/>
-            </w:tcBorders>
-            <w:textDirection w:val="btLr"/>
-            <w:vAlign w:val="center"/>
-          </w:tcPr>
-          <w:p>
-            <w:pPr>
-              <w:ind w:left="-57"/>
-              <w:jc w:val="center"/>
+              <w:t>практ</w:t>
+            </w:r>
+            <w:proofErr w:type="spellEnd"/>
+            <w:r>
               <w:rPr>
                 <w:sz w:val="22"/>
                 <w:szCs w:val="22"/>
               </w:rPr>
-            </w:pPr>
-            <w:r>
+              <w:t>. роботи</w:t>
+            </w:r>
+          </w:p>
+        </w:tc>
+        <w:tc>
+          <w:tcPr>
+            <w:tcW w:w="268" w:type="pct"/>
+            <w:tcBorders>
+              <w:bottom w:val="single" w:sz="4" w:space="0" w:color="auto"/>
+            </w:tcBorders>
+            <w:textDirection w:val="btLr"/>
+            <w:vAlign w:val="center"/>
+          </w:tcPr>
+          <w:p>
+            <w:pPr>
+              <w:ind w:left="-57"/>
+              <w:jc w:val="center"/>
               <w:rPr>
                 <w:sz w:val="22"/>
                 <w:szCs w:val="22"/>
               </w:rPr>
-              <w:t>лабор. роботи</w:t>
+            </w:pPr>
+            <w:proofErr w:type="spellStart"/>
+            <w:r>
+              <w:rPr>
+                <w:sz w:val="22"/>
+                <w:szCs w:val="22"/>
+              </w:rPr>
+              <w:t>лабор</w:t>
+            </w:r>
+            <w:proofErr w:type="spellEnd"/>
+            <w:r>
+              <w:rPr>
+                <w:sz w:val="22"/>
+                <w:szCs w:val="22"/>
+              </w:rPr>
+              <w:t>. роботи</w:t>
             </w:r>
           </w:p>
         </w:tc>
@@ -7619,8 +7567,16 @@
               <w:rPr>
                 <w:sz w:val="24"/>
               </w:rPr>
-              <w:t>рхітектура MVC у web-проєктах</w:t>
-            </w:r>
+              <w:t xml:space="preserve">рхітектура MVC у </w:t>
+            </w:r>
+            <w:proofErr w:type="spellStart"/>
+            <w:r>
+              <w:rPr>
+                <w:sz w:val="24"/>
+              </w:rPr>
+              <w:t>web-проєктах</w:t>
+            </w:r>
+            <w:proofErr w:type="spellEnd"/>
           </w:p>
         </w:tc>
         <w:tc>
@@ -8267,7 +8223,7 @@
           <w:lang w:val="ru-RU"/>
         </w:rPr>
       </w:pPr>
-      <w:bookmarkStart w:id="7" w:name="_Toc1323624"/>
+      <w:bookmarkStart w:id="6" w:name="_Toc1323624"/>
       <w:r>
         <w:br w:type="page"/>
       </w:r>
@@ -8278,7 +8234,7 @@
       <w:r>
         <w:t xml:space="preserve"> ПРОГРАМА НАВЧАЛЬНОЇ ДИСЦИПЛІНИ</w:t>
       </w:r>
-      <w:bookmarkEnd w:id="7"/>
+      <w:bookmarkEnd w:id="6"/>
     </w:p>
     <w:p>
       <w:pPr>
@@ -9678,8 +9634,13 @@
             <w:pPr>
               <w:jc w:val="both"/>
             </w:pPr>
-            <w:r>
-              <w:t>Вебсервери. Динамічні сайти. Серверні мови програмування</w:t>
+            <w:proofErr w:type="spellStart"/>
+            <w:r>
+              <w:t>Вебсервери</w:t>
+            </w:r>
+            <w:proofErr w:type="spellEnd"/>
+            <w:r>
+              <w:t>. Динамічні сайти. Серверні мови програмування</w:t>
             </w:r>
           </w:p>
         </w:tc>
@@ -9896,8 +9857,13 @@
               <w:jc w:val="both"/>
             </w:pPr>
             <w:r>
-              <w:t>Мови формування веб-сторінок. Python</w:t>
-            </w:r>
+              <w:t xml:space="preserve">Мови формування веб-сторінок. </w:t>
+            </w:r>
+            <w:proofErr w:type="spellStart"/>
+            <w:r>
+              <w:t>Python</w:t>
+            </w:r>
+            <w:proofErr w:type="spellEnd"/>
           </w:p>
         </w:tc>
         <w:tc>
@@ -10116,7 +10082,15 @@
               <w:jc w:val="both"/>
             </w:pPr>
             <w:r>
-              <w:t>Підготовка до роботи web-серверу та запуск сценаріїв</w:t>
+              <w:t xml:space="preserve">Підготовка до роботи </w:t>
+            </w:r>
+            <w:proofErr w:type="spellStart"/>
+            <w:r>
+              <w:t>web</w:t>
+            </w:r>
+            <w:proofErr w:type="spellEnd"/>
+            <w:r>
+              <w:t>-серверу та запуск сценаріїв</w:t>
             </w:r>
           </w:p>
         </w:tc>
@@ -10339,7 +10313,15 @@
               <w:t>Основні конструкції мови РНР</w:t>
             </w:r>
             <w:r>
-              <w:t>. Умовниі оператори.</w:t>
+              <w:t xml:space="preserve">. </w:t>
+            </w:r>
+            <w:proofErr w:type="spellStart"/>
+            <w:r>
+              <w:t>Умовниі</w:t>
+            </w:r>
+            <w:proofErr w:type="spellEnd"/>
+            <w:r>
+              <w:t xml:space="preserve"> оператори.</w:t>
             </w:r>
           </w:p>
         </w:tc>
@@ -10556,8 +10538,21 @@
               <w:jc w:val="both"/>
             </w:pPr>
             <w:r>
-              <w:t>Спорідненість синтаксису РНР з мовами C, C++, C#, Java, JavaScript</w:t>
-            </w:r>
+              <w:t xml:space="preserve">Спорідненість синтаксису РНР з мовами C, C++, C#, </w:t>
+            </w:r>
+            <w:proofErr w:type="spellStart"/>
+            <w:r>
+              <w:t>Java</w:t>
+            </w:r>
+            <w:proofErr w:type="spellEnd"/>
+            <w:r>
+              <w:t xml:space="preserve">, </w:t>
+            </w:r>
+            <w:proofErr w:type="spellStart"/>
+            <w:r>
+              <w:t>JavaScript</w:t>
+            </w:r>
+            <w:proofErr w:type="spellEnd"/>
           </w:p>
         </w:tc>
         <w:tc>
@@ -11876,7 +11871,15 @@
               <w:jc w:val="both"/>
             </w:pPr>
             <w:r>
-              <w:t>Робота з операторами циклів та ассоціативними масивами</w:t>
+              <w:t xml:space="preserve">Робота з операторами циклів та </w:t>
+            </w:r>
+            <w:proofErr w:type="spellStart"/>
+            <w:r>
+              <w:t>ассоціативними</w:t>
+            </w:r>
+            <w:proofErr w:type="spellEnd"/>
+            <w:r>
+              <w:t xml:space="preserve"> масивами</w:t>
             </w:r>
           </w:p>
         </w:tc>
@@ -12338,7 +12341,15 @@
               <w:t xml:space="preserve">. </w:t>
             </w:r>
             <w:r>
-              <w:t>Використання суперглобальних масивів.</w:t>
+              <w:t xml:space="preserve">Використання </w:t>
+            </w:r>
+            <w:proofErr w:type="spellStart"/>
+            <w:r>
+              <w:t>суперглобальних</w:t>
+            </w:r>
+            <w:proofErr w:type="spellEnd"/>
+            <w:r>
+              <w:t xml:space="preserve"> масивів.</w:t>
             </w:r>
           </w:p>
         </w:tc>
@@ -12771,8 +12782,13 @@
             <w:pPr>
               <w:jc w:val="both"/>
             </w:pPr>
-            <w:r>
-              <w:t>Суперглобальні масиви $_GET, $_POST, $_SERVER</w:t>
+            <w:proofErr w:type="spellStart"/>
+            <w:r>
+              <w:t>Суперглобальні</w:t>
+            </w:r>
+            <w:proofErr w:type="spellEnd"/>
+            <w:r>
+              <w:t xml:space="preserve"> масиви $_GET, $_POST, $_SERVER</w:t>
             </w:r>
           </w:p>
         </w:tc>
@@ -13857,7 +13873,15 @@
               <w:jc w:val="both"/>
             </w:pPr>
             <w:r>
-              <w:t>Робота з Cookies та механізмом сесій</w:t>
+              <w:t xml:space="preserve">Робота з </w:t>
+            </w:r>
+            <w:proofErr w:type="spellStart"/>
+            <w:r>
+              <w:t>Cookies</w:t>
+            </w:r>
+            <w:proofErr w:type="spellEnd"/>
+            <w:r>
+              <w:t xml:space="preserve"> та механізмом сесій</w:t>
             </w:r>
           </w:p>
         </w:tc>
@@ -14955,8 +14979,13 @@
               <w:jc w:val="both"/>
             </w:pPr>
             <w:r>
-              <w:t>Організація роботи з СУБД MySQL</w:t>
-            </w:r>
+              <w:t xml:space="preserve">Організація роботи з СУБД </w:t>
+            </w:r>
+            <w:proofErr w:type="spellStart"/>
+            <w:r>
+              <w:t>MySQL</w:t>
+            </w:r>
+            <w:proofErr w:type="spellEnd"/>
           </w:p>
         </w:tc>
         <w:tc>
@@ -15172,8 +15201,13 @@
               <w:jc w:val="both"/>
             </w:pPr>
             <w:r>
-              <w:t>Засоби PHP для роботи з СУБД PostgreSQL</w:t>
-            </w:r>
+              <w:t xml:space="preserve">Засоби PHP для роботи з СУБД </w:t>
+            </w:r>
+            <w:proofErr w:type="spellStart"/>
+            <w:r>
+              <w:t>PostgreSQL</w:t>
+            </w:r>
+            <w:proofErr w:type="spellEnd"/>
           </w:p>
         </w:tc>
         <w:tc>
@@ -15389,7 +15423,15 @@
               <w:jc w:val="both"/>
             </w:pPr>
             <w:r>
-              <w:t>Використання програми Postman для емуляції дій користувача сайту</w:t>
+              <w:t xml:space="preserve">Використання програми </w:t>
+            </w:r>
+            <w:proofErr w:type="spellStart"/>
+            <w:r>
+              <w:t>Postman</w:t>
+            </w:r>
+            <w:proofErr w:type="spellEnd"/>
+            <w:r>
+              <w:t xml:space="preserve"> для емуляції дій користувача сайту</w:t>
             </w:r>
           </w:p>
         </w:tc>
@@ -15826,8 +15868,21 @@
               <w:jc w:val="both"/>
             </w:pPr>
             <w:r>
-              <w:t>Робота з СКБД MySQL та оболонкою phpMyAdmin</w:t>
-            </w:r>
+              <w:t xml:space="preserve">Робота з СКБД </w:t>
+            </w:r>
+            <w:proofErr w:type="spellStart"/>
+            <w:r>
+              <w:t>MySQL</w:t>
+            </w:r>
+            <w:proofErr w:type="spellEnd"/>
+            <w:r>
+              <w:t xml:space="preserve"> та оболонкою </w:t>
+            </w:r>
+            <w:proofErr w:type="spellStart"/>
+            <w:r>
+              <w:t>phpMyAdmin</w:t>
+            </w:r>
+            <w:proofErr w:type="spellEnd"/>
           </w:p>
         </w:tc>
         <w:tc>
@@ -16046,8 +16101,13 @@
               <w:jc w:val="both"/>
             </w:pPr>
             <w:r>
-              <w:t>Альтернативні засоби під'єднання до СУБД MySQL</w:t>
-            </w:r>
+              <w:t xml:space="preserve">Альтернативні засоби під'єднання до СУБД </w:t>
+            </w:r>
+            <w:proofErr w:type="spellStart"/>
+            <w:r>
+              <w:t>MySQL</w:t>
+            </w:r>
+            <w:proofErr w:type="spellEnd"/>
           </w:p>
         </w:tc>
         <w:tc>
@@ -16494,8 +16554,17 @@
                 <w:b/>
                 <w:bCs/>
               </w:rPr>
-              <w:t>ООП та архітектура MVC у web-проєктах</w:t>
-            </w:r>
+              <w:t xml:space="preserve">ООП та архітектура MVC у </w:t>
+            </w:r>
+            <w:proofErr w:type="spellStart"/>
+            <w:r>
+              <w:rPr>
+                <w:b/>
+                <w:bCs/>
+              </w:rPr>
+              <w:t>web-проєктах</w:t>
+            </w:r>
+            <w:proofErr w:type="spellEnd"/>
           </w:p>
         </w:tc>
         <w:tc>
@@ -16940,8 +17009,13 @@
               <w:jc w:val="both"/>
             </w:pPr>
             <w:r>
-              <w:t>Стандартний класс</w:t>
-            </w:r>
+              <w:t xml:space="preserve">Стандартний </w:t>
+            </w:r>
+            <w:proofErr w:type="spellStart"/>
+            <w:r>
+              <w:t>класс</w:t>
+            </w:r>
+            <w:proofErr w:type="spellEnd"/>
           </w:p>
         </w:tc>
         <w:tc>
@@ -20218,7 +20292,15 @@
               <w:jc w:val="both"/>
             </w:pPr>
             <w:r>
-              <w:t>Структура типового проєкту з архітектурою MVC</w:t>
+              <w:t xml:space="preserve">Структура типового </w:t>
+            </w:r>
+            <w:proofErr w:type="spellStart"/>
+            <w:r>
+              <w:t>проєкту</w:t>
+            </w:r>
+            <w:proofErr w:type="spellEnd"/>
+            <w:r>
+              <w:t xml:space="preserve"> з архітектурою MVC</w:t>
             </w:r>
           </w:p>
         </w:tc>
@@ -20435,7 +20517,15 @@
               <w:jc w:val="both"/>
             </w:pPr>
             <w:r>
-              <w:t>Створення контроллерів для обробки користувацьких запитів ч.1</w:t>
+              <w:t xml:space="preserve">Створення </w:t>
+            </w:r>
+            <w:proofErr w:type="spellStart"/>
+            <w:r>
+              <w:t>контроллерів</w:t>
+            </w:r>
+            <w:proofErr w:type="spellEnd"/>
+            <w:r>
+              <w:t xml:space="preserve"> для обробки користувацьких запитів ч.1</w:t>
             </w:r>
           </w:p>
         </w:tc>
@@ -20655,7 +20745,15 @@
               <w:jc w:val="both"/>
             </w:pPr>
             <w:r>
-              <w:t>Створення контроллерів для обробки користувацьких запитів ч.2</w:t>
+              <w:t xml:space="preserve">Створення </w:t>
+            </w:r>
+            <w:proofErr w:type="spellStart"/>
+            <w:r>
+              <w:t>контроллерів</w:t>
+            </w:r>
+            <w:proofErr w:type="spellEnd"/>
+            <w:r>
+              <w:t xml:space="preserve"> для обробки користувацьких запитів ч.2</w:t>
             </w:r>
           </w:p>
         </w:tc>
@@ -21315,8 +21413,13 @@
             <w:pPr>
               <w:jc w:val="both"/>
             </w:pPr>
-            <w:r>
-              <w:t>Шаблонізатор TPL</w:t>
+            <w:proofErr w:type="spellStart"/>
+            <w:r>
+              <w:t>Шаблонізатор</w:t>
+            </w:r>
+            <w:proofErr w:type="spellEnd"/>
+            <w:r>
+              <w:t xml:space="preserve"> TPL</w:t>
             </w:r>
           </w:p>
         </w:tc>
@@ -21532,8 +21635,13 @@
             <w:pPr>
               <w:jc w:val="both"/>
             </w:pPr>
-            <w:r>
-              <w:t>Шаблонізатор TWIG</w:t>
+            <w:proofErr w:type="spellStart"/>
+            <w:r>
+              <w:t>Шаблонізатор</w:t>
+            </w:r>
+            <w:proofErr w:type="spellEnd"/>
+            <w:r>
+              <w:t xml:space="preserve"> TWIG</w:t>
             </w:r>
           </w:p>
         </w:tc>
@@ -22214,8 +22322,21 @@
               <w:jc w:val="both"/>
             </w:pPr>
             <w:r>
-              <w:t>Пакетний менеджер Composer. Фреймворк Laravel</w:t>
-            </w:r>
+              <w:t xml:space="preserve">Пакетний менеджер </w:t>
+            </w:r>
+            <w:proofErr w:type="spellStart"/>
+            <w:r>
+              <w:t>Composer</w:t>
+            </w:r>
+            <w:proofErr w:type="spellEnd"/>
+            <w:r>
+              <w:t xml:space="preserve">. Фреймворк </w:t>
+            </w:r>
+            <w:proofErr w:type="spellStart"/>
+            <w:r>
+              <w:t>Laravel</w:t>
+            </w:r>
+            <w:proofErr w:type="spellEnd"/>
           </w:p>
         </w:tc>
         <w:tc>
@@ -22431,8 +22552,21 @@
               <w:jc w:val="both"/>
             </w:pPr>
             <w:r>
-              <w:t>Структура фреймворка Laravel</w:t>
-            </w:r>
+              <w:t xml:space="preserve">Структура </w:t>
+            </w:r>
+            <w:proofErr w:type="spellStart"/>
+            <w:r>
+              <w:t>фреймворка</w:t>
+            </w:r>
+            <w:proofErr w:type="spellEnd"/>
+            <w:r>
+              <w:t xml:space="preserve"> </w:t>
+            </w:r>
+            <w:proofErr w:type="spellStart"/>
+            <w:r>
+              <w:t>Laravel</w:t>
+            </w:r>
+            <w:proofErr w:type="spellEnd"/>
           </w:p>
         </w:tc>
         <w:tc>
@@ -22648,8 +22782,13 @@
               <w:jc w:val="both"/>
             </w:pPr>
             <w:r>
-              <w:t>Архітектура MVC у фреймворку Laravel</w:t>
-            </w:r>
+              <w:t xml:space="preserve">Архітектура MVC у фреймворку </w:t>
+            </w:r>
+            <w:proofErr w:type="spellStart"/>
+            <w:r>
+              <w:t>Laravel</w:t>
+            </w:r>
+            <w:proofErr w:type="spellEnd"/>
           </w:p>
         </w:tc>
         <w:tc>
@@ -22865,8 +23004,13 @@
               <w:jc w:val="both"/>
             </w:pPr>
             <w:r>
-              <w:t>Створення порожнього проекту на базі фреймворку Laravel</w:t>
-            </w:r>
+              <w:t xml:space="preserve">Створення порожнього проекту на базі фреймворку </w:t>
+            </w:r>
+            <w:proofErr w:type="spellStart"/>
+            <w:r>
+              <w:t>Laravel</w:t>
+            </w:r>
+            <w:proofErr w:type="spellEnd"/>
           </w:p>
         </w:tc>
         <w:tc>
@@ -23302,11 +23446,21 @@
               </w:rPr>
             </w:pPr>
             <w:r>
-              <w:t>Створення шаблонів та контроллерів</w:t>
-            </w:r>
-            <w:r>
-              <w:t>. Завершення проєкту</w:t>
-            </w:r>
+              <w:t xml:space="preserve">Створення шаблонів та </w:t>
+            </w:r>
+            <w:proofErr w:type="spellStart"/>
+            <w:r>
+              <w:t>контроллерів</w:t>
+            </w:r>
+            <w:proofErr w:type="spellEnd"/>
+            <w:r>
+              <w:t xml:space="preserve">. Завершення </w:t>
+            </w:r>
+            <w:proofErr w:type="spellStart"/>
+            <w:r>
+              <w:t>проєкту</w:t>
+            </w:r>
+            <w:proofErr w:type="spellEnd"/>
           </w:p>
         </w:tc>
         <w:tc>
@@ -23953,7 +24107,7 @@
       <w:pPr>
         <w:pStyle w:val="12"/>
       </w:pPr>
-      <w:bookmarkStart w:id="8" w:name="_Toc1323625"/>
+      <w:bookmarkStart w:id="7" w:name="_Toc1323625"/>
       <w:r>
         <w:lastRenderedPageBreak/>
         <w:t xml:space="preserve">5 </w:t>
@@ -23961,7 +24115,7 @@
       <w:r>
         <w:t>ЗАСОБИ ДІАГНОСТИКИ РЕЗУЛЬТАТІВ НАВЧАННЯ, ЗОКРЕМА, МЕТОДИ ЇХ ДЕМОНСТРУВАННЯ</w:t>
       </w:r>
-      <w:bookmarkEnd w:id="8"/>
+      <w:bookmarkEnd w:id="7"/>
     </w:p>
     <w:p>
       <w:pPr>
@@ -24704,7 +24858,23 @@
           <w:sz w:val="28"/>
           <w:szCs w:val="28"/>
         </w:rPr>
-        <w:t xml:space="preserve">послідовно викладає матеріал, логічно міркує; </w:t>
+        <w:t xml:space="preserve">послідовно викладає матеріал, </w:t>
+      </w:r>
+      <w:proofErr w:type="spellStart"/>
+      <w:r>
+        <w:rPr>
+          <w:sz w:val="28"/>
+          <w:szCs w:val="28"/>
+        </w:rPr>
+        <w:t>логічно</w:t>
+      </w:r>
+      <w:proofErr w:type="spellEnd"/>
+      <w:r>
+        <w:rPr>
+          <w:sz w:val="28"/>
+          <w:szCs w:val="28"/>
+        </w:rPr>
+        <w:t xml:space="preserve"> міркує; </w:t>
       </w:r>
     </w:p>
     <w:p>
@@ -24723,12 +24893,21 @@
           <w:szCs w:val="28"/>
         </w:rPr>
       </w:pPr>
-      <w:r>
-        <w:rPr>
-          <w:sz w:val="28"/>
-          <w:szCs w:val="28"/>
-        </w:rPr>
-        <w:t xml:space="preserve">грамотно оформлює свою відповідь; </w:t>
+      <w:proofErr w:type="spellStart"/>
+      <w:r>
+        <w:rPr>
+          <w:sz w:val="28"/>
+          <w:szCs w:val="28"/>
+        </w:rPr>
+        <w:t>грамотно</w:t>
+      </w:r>
+      <w:proofErr w:type="spellEnd"/>
+      <w:r>
+        <w:rPr>
+          <w:sz w:val="28"/>
+          <w:szCs w:val="28"/>
+        </w:rPr>
+        <w:t xml:space="preserve"> оформлює свою відповідь; </w:t>
       </w:r>
     </w:p>
     <w:p>
@@ -24955,7 +25134,23 @@
           <w:sz w:val="28"/>
           <w:szCs w:val="28"/>
         </w:rPr>
-        <w:t xml:space="preserve">-  послідовно викладає матеріал, логічно міркує, порівнює, зіставляє, аналізує, узагальнює; </w:t>
+        <w:t xml:space="preserve">-  послідовно викладає матеріал, </w:t>
+      </w:r>
+      <w:proofErr w:type="spellStart"/>
+      <w:r>
+        <w:rPr>
+          <w:sz w:val="28"/>
+          <w:szCs w:val="28"/>
+        </w:rPr>
+        <w:t>логічно</w:t>
+      </w:r>
+      <w:proofErr w:type="spellEnd"/>
+      <w:r>
+        <w:rPr>
+          <w:sz w:val="28"/>
+          <w:szCs w:val="28"/>
+        </w:rPr>
+        <w:t xml:space="preserve"> міркує, порівнює, зіставляє, аналізує, узагальнює; </w:t>
       </w:r>
     </w:p>
     <w:p>
@@ -26415,12 +26610,12 @@
       <w:r>
         <w:br w:type="page"/>
       </w:r>
-      <w:bookmarkStart w:id="9" w:name="_Toc1323626"/>
+      <w:bookmarkStart w:id="8" w:name="_Toc1323626"/>
       <w:r>
         <w:lastRenderedPageBreak/>
         <w:t>6 ОЧІКУВАНІ РЕЗУЛЬТАТИ НАВЧАННЯ З ДИСЦИПЛІНИ</w:t>
       </w:r>
-      <w:bookmarkEnd w:id="9"/>
+      <w:bookmarkEnd w:id="8"/>
     </w:p>
     <w:p>
       <w:pPr>
@@ -26888,11 +27083,19 @@
                 <w:color w:val="000000"/>
               </w:rPr>
             </w:pPr>
+            <w:proofErr w:type="spellStart"/>
             <w:r>
               <w:rPr>
                 <w:color w:val="000000"/>
               </w:rPr>
-              <w:t>Тварча робота (6б)</w:t>
+              <w:t>Тварча</w:t>
+            </w:r>
+            <w:proofErr w:type="spellEnd"/>
+            <w:r>
+              <w:rPr>
+                <w:color w:val="000000"/>
+              </w:rPr>
+              <w:t xml:space="preserve"> робота (6б)</w:t>
             </w:r>
           </w:p>
         </w:tc>
@@ -29129,7 +29332,25 @@
           <w:sz w:val="24"/>
           <w:szCs w:val="24"/>
         </w:rPr>
-        <w:t>Лабораторні роботи обов’язкові для виконання, тому у таблиці «Очікувані результати навчання» у графі «Лабораторні» ставиться позначка «зарах».</w:t>
+        <w:t>Лабораторні роботи обов’язкові для виконання, тому у таблиці «Очікувані результати навчання» у графі «Лабораторні» ставиться позначка «</w:t>
+      </w:r>
+      <w:proofErr w:type="spellStart"/>
+      <w:r>
+        <w:rPr>
+          <w:color w:val="000000"/>
+          <w:sz w:val="24"/>
+          <w:szCs w:val="24"/>
+        </w:rPr>
+        <w:t>зарах</w:t>
+      </w:r>
+      <w:proofErr w:type="spellEnd"/>
+      <w:r>
+        <w:rPr>
+          <w:color w:val="000000"/>
+          <w:sz w:val="24"/>
+          <w:szCs w:val="24"/>
+        </w:rPr>
+        <w:t>».</w:t>
       </w:r>
     </w:p>
     <w:tbl>
@@ -29597,7 +29818,7 @@
       </w:tr>
     </w:tbl>
     <w:p>
-      <w:bookmarkStart w:id="10" w:name="_Toc1323627"/>
+      <w:bookmarkStart w:id="9" w:name="_Toc1323627"/>
     </w:p>
     <w:p>
       <w:pPr>
@@ -30351,7 +30572,23 @@
                 <w:sz w:val="24"/>
                 <w:szCs w:val="24"/>
               </w:rPr>
-              <w:t>Студент вільно володіє матеріалом та навичками аналізу, дає повні зв’язні відповіді на поставлені запитання, виявляє здатність до оригінальних рішень різноманітних навчальних завдань, точно формулює свої думки й обґрунтовує їх,  грамотно оформлює свою відповідь.</w:t>
+              <w:t xml:space="preserve">Студент вільно володіє матеріалом та навичками аналізу, дає повні зв’язні відповіді на поставлені запитання, виявляє здатність до оригінальних рішень різноманітних навчальних завдань, точно формулює свої думки й обґрунтовує їх,  </w:t>
+            </w:r>
+            <w:proofErr w:type="spellStart"/>
+            <w:r>
+              <w:rPr>
+                <w:sz w:val="24"/>
+                <w:szCs w:val="24"/>
+              </w:rPr>
+              <w:t>грамотно</w:t>
+            </w:r>
+            <w:proofErr w:type="spellEnd"/>
+            <w:r>
+              <w:rPr>
+                <w:sz w:val="24"/>
+                <w:szCs w:val="24"/>
+              </w:rPr>
+              <w:t xml:space="preserve"> оформлює свою відповідь.</w:t>
             </w:r>
           </w:p>
         </w:tc>
@@ -31106,7 +31343,21 @@
               <w:rPr>
                 <w:sz w:val="24"/>
               </w:rPr>
-              <w:t>розв’язані задачі всіх рівней складності</w:t>
+              <w:t xml:space="preserve">розв’язані задачі всіх </w:t>
+            </w:r>
+            <w:proofErr w:type="spellStart"/>
+            <w:r>
+              <w:rPr>
+                <w:sz w:val="24"/>
+              </w:rPr>
+              <w:t>рівней</w:t>
+            </w:r>
+            <w:proofErr w:type="spellEnd"/>
+            <w:r>
+              <w:rPr>
+                <w:sz w:val="24"/>
+              </w:rPr>
+              <w:t xml:space="preserve"> складності</w:t>
             </w:r>
             <w:r>
               <w:rPr>
@@ -31255,7 +31506,21 @@
               <w:rPr>
                 <w:sz w:val="24"/>
               </w:rPr>
-              <w:t>розв’язані задачі всіх рівней складності окрім найвищого</w:t>
+              <w:t xml:space="preserve">розв’язані задачі всіх </w:t>
+            </w:r>
+            <w:proofErr w:type="spellStart"/>
+            <w:r>
+              <w:rPr>
+                <w:sz w:val="24"/>
+              </w:rPr>
+              <w:t>рівней</w:t>
+            </w:r>
+            <w:proofErr w:type="spellEnd"/>
+            <w:r>
+              <w:rPr>
+                <w:sz w:val="24"/>
+              </w:rPr>
+              <w:t xml:space="preserve"> складності окрім найвищого</w:t>
             </w:r>
             <w:r>
               <w:rPr>
@@ -31590,7 +31855,25 @@
                 <w:sz w:val="24"/>
                 <w:szCs w:val="24"/>
               </w:rPr>
-              <w:t xml:space="preserve"> рівень теоретичної підготовки та неспроможність вірішувати практичні завдання </w:t>
+              <w:t xml:space="preserve"> рівень теоретичної підготовки та неспроможність </w:t>
+            </w:r>
+            <w:proofErr w:type="spellStart"/>
+            <w:r>
+              <w:rPr>
+                <w:color w:val="000000"/>
+                <w:sz w:val="24"/>
+                <w:szCs w:val="24"/>
+              </w:rPr>
+              <w:t>вірішувати</w:t>
+            </w:r>
+            <w:proofErr w:type="spellEnd"/>
+            <w:r>
+              <w:rPr>
+                <w:color w:val="000000"/>
+                <w:sz w:val="24"/>
+                <w:szCs w:val="24"/>
+              </w:rPr>
+              <w:t xml:space="preserve"> практичні завдання </w:t>
             </w:r>
             <w:r>
               <w:rPr>
@@ -31708,7 +31991,7 @@
         <w:lastRenderedPageBreak/>
         <w:t>7 ІНСТРУМЕНТИ, ОБЛАДНАННЯ ТА ПРОГРАМНЕ ЗАБЕЗПЕЧЕННЯ (ЗА ПОТРЕБИ)</w:t>
       </w:r>
-      <w:bookmarkEnd w:id="10"/>
+      <w:bookmarkEnd w:id="9"/>
     </w:p>
     <w:p>
       <w:pPr>
@@ -31832,6 +32115,7 @@
         </w:rPr>
         <w:t xml:space="preserve">IDE NetBeans </w:t>
       </w:r>
+      <w:proofErr w:type="spellStart"/>
       <w:r>
         <w:rPr>
           <w:sz w:val="28"/>
@@ -31840,6 +32124,7 @@
         </w:rPr>
         <w:t>або</w:t>
       </w:r>
+      <w:proofErr w:type="spellEnd"/>
       <w:r>
         <w:rPr>
           <w:sz w:val="28"/>
@@ -32267,7 +32552,7 @@
       <w:r>
         <w:br w:type="page"/>
       </w:r>
-      <w:bookmarkStart w:id="11" w:name="_Toc1323628"/>
+      <w:bookmarkStart w:id="10" w:name="_Toc1323628"/>
       <w:r>
         <w:lastRenderedPageBreak/>
         <w:t xml:space="preserve">8 </w:t>
@@ -32275,7 +32560,7 @@
       <w:r>
         <w:t>РЕКОМЕНДОВАНІ ДЖЕРЕЛА ІНФОРМАЦІЇ</w:t>
       </w:r>
-      <w:bookmarkEnd w:id="11"/>
+      <w:bookmarkEnd w:id="10"/>
     </w:p>
     <w:p>
       <w:pPr>
@@ -32324,7 +32609,151 @@
           <w:szCs w:val="28"/>
           <w:lang w:val="ru-RU"/>
         </w:rPr>
-        <w:t>Бондаренко, В. О. Веб-програмування: вступ у сучасну розробку веб-додатків / В. О. Бондаренко. – Київ: Видавництво "Нова книга", 2018. – 320 с. – (Серія "</w:t>
+        <w:t>Бондаренко, В. О. Веб-</w:t>
+      </w:r>
+      <w:proofErr w:type="spellStart"/>
+      <w:r>
+        <w:rPr>
+          <w:sz w:val="28"/>
+          <w:szCs w:val="28"/>
+          <w:lang w:val="ru-RU"/>
+        </w:rPr>
+        <w:t>програмування</w:t>
+      </w:r>
+      <w:proofErr w:type="spellEnd"/>
+      <w:r>
+        <w:rPr>
+          <w:sz w:val="28"/>
+          <w:szCs w:val="28"/>
+          <w:lang w:val="ru-RU"/>
+        </w:rPr>
+        <w:t xml:space="preserve">: </w:t>
+      </w:r>
+      <w:proofErr w:type="spellStart"/>
+      <w:r>
+        <w:rPr>
+          <w:sz w:val="28"/>
+          <w:szCs w:val="28"/>
+          <w:lang w:val="ru-RU"/>
+        </w:rPr>
+        <w:t>вступ</w:t>
+      </w:r>
+      <w:proofErr w:type="spellEnd"/>
+      <w:r>
+        <w:rPr>
+          <w:sz w:val="28"/>
+          <w:szCs w:val="28"/>
+          <w:lang w:val="ru-RU"/>
+        </w:rPr>
+        <w:t xml:space="preserve"> у </w:t>
+      </w:r>
+      <w:proofErr w:type="spellStart"/>
+      <w:r>
+        <w:rPr>
+          <w:sz w:val="28"/>
+          <w:szCs w:val="28"/>
+          <w:lang w:val="ru-RU"/>
+        </w:rPr>
+        <w:t>сучасну</w:t>
+      </w:r>
+      <w:proofErr w:type="spellEnd"/>
+      <w:r>
+        <w:rPr>
+          <w:sz w:val="28"/>
+          <w:szCs w:val="28"/>
+          <w:lang w:val="ru-RU"/>
+        </w:rPr>
+        <w:t xml:space="preserve"> </w:t>
+      </w:r>
+      <w:proofErr w:type="spellStart"/>
+      <w:r>
+        <w:rPr>
+          <w:sz w:val="28"/>
+          <w:szCs w:val="28"/>
+          <w:lang w:val="ru-RU"/>
+        </w:rPr>
+        <w:t>розробку</w:t>
+      </w:r>
+      <w:proofErr w:type="spellEnd"/>
+      <w:r>
+        <w:rPr>
+          <w:sz w:val="28"/>
+          <w:szCs w:val="28"/>
+          <w:lang w:val="ru-RU"/>
+        </w:rPr>
+        <w:t xml:space="preserve"> веб-</w:t>
+      </w:r>
+      <w:proofErr w:type="spellStart"/>
+      <w:r>
+        <w:rPr>
+          <w:sz w:val="28"/>
+          <w:szCs w:val="28"/>
+          <w:lang w:val="ru-RU"/>
+        </w:rPr>
+        <w:t>додатків</w:t>
+      </w:r>
+      <w:proofErr w:type="spellEnd"/>
+      <w:r>
+        <w:rPr>
+          <w:sz w:val="28"/>
+          <w:szCs w:val="28"/>
+          <w:lang w:val="ru-RU"/>
+        </w:rPr>
+        <w:t xml:space="preserve"> / В. О. Бондаренко. – </w:t>
+      </w:r>
+      <w:proofErr w:type="spellStart"/>
+      <w:r>
+        <w:rPr>
+          <w:sz w:val="28"/>
+          <w:szCs w:val="28"/>
+          <w:lang w:val="ru-RU"/>
+        </w:rPr>
+        <w:t>Київ</w:t>
+      </w:r>
+      <w:proofErr w:type="spellEnd"/>
+      <w:r>
+        <w:rPr>
+          <w:sz w:val="28"/>
+          <w:szCs w:val="28"/>
+          <w:lang w:val="ru-RU"/>
+        </w:rPr>
+        <w:t xml:space="preserve">: </w:t>
+      </w:r>
+      <w:proofErr w:type="spellStart"/>
+      <w:r>
+        <w:rPr>
+          <w:sz w:val="28"/>
+          <w:szCs w:val="28"/>
+          <w:lang w:val="ru-RU"/>
+        </w:rPr>
+        <w:t>Видавництво</w:t>
+      </w:r>
+      <w:proofErr w:type="spellEnd"/>
+      <w:r>
+        <w:rPr>
+          <w:sz w:val="28"/>
+          <w:szCs w:val="28"/>
+          <w:lang w:val="ru-RU"/>
+        </w:rPr>
+        <w:t xml:space="preserve"> "Нова книга", 2018. – 320 с. – (</w:t>
+      </w:r>
+      <w:proofErr w:type="spellStart"/>
+      <w:r>
+        <w:rPr>
+          <w:sz w:val="28"/>
+          <w:szCs w:val="28"/>
+          <w:lang w:val="ru-RU"/>
+        </w:rPr>
+        <w:t>Серія</w:t>
+      </w:r>
+      <w:proofErr w:type="spellEnd"/>
+      <w:r>
+        <w:rPr>
+          <w:sz w:val="28"/>
+          <w:szCs w:val="28"/>
+          <w:lang w:val="ru-RU"/>
+        </w:rPr>
+        <w:t xml:space="preserve"> "</w:t>
       </w:r>
       <w:r>
         <w:rPr>
@@ -32340,7 +32769,25 @@
           <w:szCs w:val="28"/>
           <w:lang w:val="ru-RU"/>
         </w:rPr>
-        <w:t>-бібліотека").</w:t>
+        <w:t>-</w:t>
+      </w:r>
+      <w:proofErr w:type="spellStart"/>
+      <w:r>
+        <w:rPr>
+          <w:sz w:val="28"/>
+          <w:szCs w:val="28"/>
+          <w:lang w:val="ru-RU"/>
+        </w:rPr>
+        <w:t>бібліотека</w:t>
+      </w:r>
+      <w:proofErr w:type="spellEnd"/>
+      <w:r>
+        <w:rPr>
+          <w:sz w:val="28"/>
+          <w:szCs w:val="28"/>
+          <w:lang w:val="ru-RU"/>
+        </w:rPr>
+        <w:t>").</w:t>
       </w:r>
     </w:p>
     <w:p>
@@ -32368,7 +32815,151 @@
           <w:szCs w:val="28"/>
           <w:lang w:val="ru-RU"/>
         </w:rPr>
-        <w:t>Мельник, І. І. Веб-розробка: вступ до програмування веб-додатків / І. І. Мельник. – Львів: Видавництво Львівської політехніки, 2019. – 256 с.</w:t>
+        <w:t>Мельник, І. І. Веб-</w:t>
+      </w:r>
+      <w:proofErr w:type="spellStart"/>
+      <w:r>
+        <w:rPr>
+          <w:sz w:val="28"/>
+          <w:szCs w:val="28"/>
+          <w:lang w:val="ru-RU"/>
+        </w:rPr>
+        <w:t>розробка</w:t>
+      </w:r>
+      <w:proofErr w:type="spellEnd"/>
+      <w:r>
+        <w:rPr>
+          <w:sz w:val="28"/>
+          <w:szCs w:val="28"/>
+          <w:lang w:val="ru-RU"/>
+        </w:rPr>
+        <w:t xml:space="preserve">: </w:t>
+      </w:r>
+      <w:proofErr w:type="spellStart"/>
+      <w:r>
+        <w:rPr>
+          <w:sz w:val="28"/>
+          <w:szCs w:val="28"/>
+          <w:lang w:val="ru-RU"/>
+        </w:rPr>
+        <w:t>вступ</w:t>
+      </w:r>
+      <w:proofErr w:type="spellEnd"/>
+      <w:r>
+        <w:rPr>
+          <w:sz w:val="28"/>
+          <w:szCs w:val="28"/>
+          <w:lang w:val="ru-RU"/>
+        </w:rPr>
+        <w:t xml:space="preserve"> до </w:t>
+      </w:r>
+      <w:proofErr w:type="spellStart"/>
+      <w:r>
+        <w:rPr>
+          <w:sz w:val="28"/>
+          <w:szCs w:val="28"/>
+          <w:lang w:val="ru-RU"/>
+        </w:rPr>
+        <w:t>програмування</w:t>
+      </w:r>
+      <w:proofErr w:type="spellEnd"/>
+      <w:r>
+        <w:rPr>
+          <w:sz w:val="28"/>
+          <w:szCs w:val="28"/>
+          <w:lang w:val="ru-RU"/>
+        </w:rPr>
+        <w:t xml:space="preserve"> веб-</w:t>
+      </w:r>
+      <w:proofErr w:type="spellStart"/>
+      <w:r>
+        <w:rPr>
+          <w:sz w:val="28"/>
+          <w:szCs w:val="28"/>
+          <w:lang w:val="ru-RU"/>
+        </w:rPr>
+        <w:t>додатків</w:t>
+      </w:r>
+      <w:proofErr w:type="spellEnd"/>
+      <w:r>
+        <w:rPr>
+          <w:sz w:val="28"/>
+          <w:szCs w:val="28"/>
+          <w:lang w:val="ru-RU"/>
+        </w:rPr>
+        <w:t xml:space="preserve"> / І. І. Мельник. – </w:t>
+      </w:r>
+      <w:proofErr w:type="spellStart"/>
+      <w:r>
+        <w:rPr>
+          <w:sz w:val="28"/>
+          <w:szCs w:val="28"/>
+          <w:lang w:val="ru-RU"/>
+        </w:rPr>
+        <w:t>Львів</w:t>
+      </w:r>
+      <w:proofErr w:type="spellEnd"/>
+      <w:r>
+        <w:rPr>
+          <w:sz w:val="28"/>
+          <w:szCs w:val="28"/>
+          <w:lang w:val="ru-RU"/>
+        </w:rPr>
+        <w:t xml:space="preserve">: </w:t>
+      </w:r>
+      <w:proofErr w:type="spellStart"/>
+      <w:r>
+        <w:rPr>
+          <w:sz w:val="28"/>
+          <w:szCs w:val="28"/>
+          <w:lang w:val="ru-RU"/>
+        </w:rPr>
+        <w:t>Видавництво</w:t>
+      </w:r>
+      <w:proofErr w:type="spellEnd"/>
+      <w:r>
+        <w:rPr>
+          <w:sz w:val="28"/>
+          <w:szCs w:val="28"/>
+          <w:lang w:val="ru-RU"/>
+        </w:rPr>
+        <w:t xml:space="preserve"> </w:t>
+      </w:r>
+      <w:proofErr w:type="spellStart"/>
+      <w:r>
+        <w:rPr>
+          <w:sz w:val="28"/>
+          <w:szCs w:val="28"/>
+          <w:lang w:val="ru-RU"/>
+        </w:rPr>
+        <w:t>Львівської</w:t>
+      </w:r>
+      <w:proofErr w:type="spellEnd"/>
+      <w:r>
+        <w:rPr>
+          <w:sz w:val="28"/>
+          <w:szCs w:val="28"/>
+          <w:lang w:val="ru-RU"/>
+        </w:rPr>
+        <w:t xml:space="preserve"> </w:t>
+      </w:r>
+      <w:proofErr w:type="spellStart"/>
+      <w:r>
+        <w:rPr>
+          <w:sz w:val="28"/>
+          <w:szCs w:val="28"/>
+          <w:lang w:val="ru-RU"/>
+        </w:rPr>
+        <w:t>політехніки</w:t>
+      </w:r>
+      <w:proofErr w:type="spellEnd"/>
+      <w:r>
+        <w:rPr>
+          <w:sz w:val="28"/>
+          <w:szCs w:val="28"/>
+          <w:lang w:val="ru-RU"/>
+        </w:rPr>
+        <w:t>, 2019. – 256 с.</w:t>
       </w:r>
     </w:p>
     <w:p>
@@ -32396,7 +32987,151 @@
           <w:szCs w:val="28"/>
           <w:lang w:val="ru-RU"/>
         </w:rPr>
-        <w:t>Семенов, О. М. Професійна розробка веб-додатків: практичні аспекти / О. М. Семенов. – Київ: Видавництво "Техніка", 2017. – 408 с.</w:t>
+        <w:t xml:space="preserve">Семенов, О. М. </w:t>
+      </w:r>
+      <w:proofErr w:type="spellStart"/>
+      <w:r>
+        <w:rPr>
+          <w:sz w:val="28"/>
+          <w:szCs w:val="28"/>
+          <w:lang w:val="ru-RU"/>
+        </w:rPr>
+        <w:t>Професійна</w:t>
+      </w:r>
+      <w:proofErr w:type="spellEnd"/>
+      <w:r>
+        <w:rPr>
+          <w:sz w:val="28"/>
+          <w:szCs w:val="28"/>
+          <w:lang w:val="ru-RU"/>
+        </w:rPr>
+        <w:t xml:space="preserve"> </w:t>
+      </w:r>
+      <w:proofErr w:type="spellStart"/>
+      <w:r>
+        <w:rPr>
+          <w:sz w:val="28"/>
+          <w:szCs w:val="28"/>
+          <w:lang w:val="ru-RU"/>
+        </w:rPr>
+        <w:t>розробка</w:t>
+      </w:r>
+      <w:proofErr w:type="spellEnd"/>
+      <w:r>
+        <w:rPr>
+          <w:sz w:val="28"/>
+          <w:szCs w:val="28"/>
+          <w:lang w:val="ru-RU"/>
+        </w:rPr>
+        <w:t xml:space="preserve"> веб-</w:t>
+      </w:r>
+      <w:proofErr w:type="spellStart"/>
+      <w:r>
+        <w:rPr>
+          <w:sz w:val="28"/>
+          <w:szCs w:val="28"/>
+          <w:lang w:val="ru-RU"/>
+        </w:rPr>
+        <w:t>додатків</w:t>
+      </w:r>
+      <w:proofErr w:type="spellEnd"/>
+      <w:r>
+        <w:rPr>
+          <w:sz w:val="28"/>
+          <w:szCs w:val="28"/>
+          <w:lang w:val="ru-RU"/>
+        </w:rPr>
+        <w:t xml:space="preserve">: </w:t>
+      </w:r>
+      <w:proofErr w:type="spellStart"/>
+      <w:r>
+        <w:rPr>
+          <w:sz w:val="28"/>
+          <w:szCs w:val="28"/>
+          <w:lang w:val="ru-RU"/>
+        </w:rPr>
+        <w:t>практичні</w:t>
+      </w:r>
+      <w:proofErr w:type="spellEnd"/>
+      <w:r>
+        <w:rPr>
+          <w:sz w:val="28"/>
+          <w:szCs w:val="28"/>
+          <w:lang w:val="ru-RU"/>
+        </w:rPr>
+        <w:t xml:space="preserve"> </w:t>
+      </w:r>
+      <w:proofErr w:type="spellStart"/>
+      <w:r>
+        <w:rPr>
+          <w:sz w:val="28"/>
+          <w:szCs w:val="28"/>
+          <w:lang w:val="ru-RU"/>
+        </w:rPr>
+        <w:t>аспекти</w:t>
+      </w:r>
+      <w:proofErr w:type="spellEnd"/>
+      <w:r>
+        <w:rPr>
+          <w:sz w:val="28"/>
+          <w:szCs w:val="28"/>
+          <w:lang w:val="ru-RU"/>
+        </w:rPr>
+        <w:t xml:space="preserve"> / О. М. Семенов. – </w:t>
+      </w:r>
+      <w:proofErr w:type="spellStart"/>
+      <w:r>
+        <w:rPr>
+          <w:sz w:val="28"/>
+          <w:szCs w:val="28"/>
+          <w:lang w:val="ru-RU"/>
+        </w:rPr>
+        <w:t>Київ</w:t>
+      </w:r>
+      <w:proofErr w:type="spellEnd"/>
+      <w:r>
+        <w:rPr>
+          <w:sz w:val="28"/>
+          <w:szCs w:val="28"/>
+          <w:lang w:val="ru-RU"/>
+        </w:rPr>
+        <w:t xml:space="preserve">: </w:t>
+      </w:r>
+      <w:proofErr w:type="spellStart"/>
+      <w:r>
+        <w:rPr>
+          <w:sz w:val="28"/>
+          <w:szCs w:val="28"/>
+          <w:lang w:val="ru-RU"/>
+        </w:rPr>
+        <w:t>Видавництво</w:t>
+      </w:r>
+      <w:proofErr w:type="spellEnd"/>
+      <w:r>
+        <w:rPr>
+          <w:sz w:val="28"/>
+          <w:szCs w:val="28"/>
+          <w:lang w:val="ru-RU"/>
+        </w:rPr>
+        <w:t xml:space="preserve"> "</w:t>
+      </w:r>
+      <w:proofErr w:type="spellStart"/>
+      <w:r>
+        <w:rPr>
+          <w:sz w:val="28"/>
+          <w:szCs w:val="28"/>
+          <w:lang w:val="ru-RU"/>
+        </w:rPr>
+        <w:t>Техніка</w:t>
+      </w:r>
+      <w:proofErr w:type="spellEnd"/>
+      <w:r>
+        <w:rPr>
+          <w:sz w:val="28"/>
+          <w:szCs w:val="28"/>
+          <w:lang w:val="ru-RU"/>
+        </w:rPr>
+        <w:t>", 2017. – 408 с.</w:t>
       </w:r>
     </w:p>
     <w:p>
@@ -32424,7 +33159,115 @@
           <w:szCs w:val="28"/>
           <w:lang w:val="ru-RU"/>
         </w:rPr>
-        <w:t>Петренко, І. В. Веб-дизайн та програмування: основи створення веб-сайтів / І. В. Петренко. – Харків: Видавництво "Слово", 2016. – 224 с.</w:t>
+        <w:t xml:space="preserve">Петренко, І. В. Веб-дизайн та </w:t>
+      </w:r>
+      <w:proofErr w:type="spellStart"/>
+      <w:r>
+        <w:rPr>
+          <w:sz w:val="28"/>
+          <w:szCs w:val="28"/>
+          <w:lang w:val="ru-RU"/>
+        </w:rPr>
+        <w:t>програмування</w:t>
+      </w:r>
+      <w:proofErr w:type="spellEnd"/>
+      <w:r>
+        <w:rPr>
+          <w:sz w:val="28"/>
+          <w:szCs w:val="28"/>
+          <w:lang w:val="ru-RU"/>
+        </w:rPr>
+        <w:t xml:space="preserve">: </w:t>
+      </w:r>
+      <w:proofErr w:type="spellStart"/>
+      <w:r>
+        <w:rPr>
+          <w:sz w:val="28"/>
+          <w:szCs w:val="28"/>
+          <w:lang w:val="ru-RU"/>
+        </w:rPr>
+        <w:t>основи</w:t>
+      </w:r>
+      <w:proofErr w:type="spellEnd"/>
+      <w:r>
+        <w:rPr>
+          <w:sz w:val="28"/>
+          <w:szCs w:val="28"/>
+          <w:lang w:val="ru-RU"/>
+        </w:rPr>
+        <w:t xml:space="preserve"> </w:t>
+      </w:r>
+      <w:proofErr w:type="spellStart"/>
+      <w:r>
+        <w:rPr>
+          <w:sz w:val="28"/>
+          <w:szCs w:val="28"/>
+          <w:lang w:val="ru-RU"/>
+        </w:rPr>
+        <w:t>створення</w:t>
+      </w:r>
+      <w:proofErr w:type="spellEnd"/>
+      <w:r>
+        <w:rPr>
+          <w:sz w:val="28"/>
+          <w:szCs w:val="28"/>
+          <w:lang w:val="ru-RU"/>
+        </w:rPr>
+        <w:t xml:space="preserve"> веб-</w:t>
+      </w:r>
+      <w:proofErr w:type="spellStart"/>
+      <w:r>
+        <w:rPr>
+          <w:sz w:val="28"/>
+          <w:szCs w:val="28"/>
+          <w:lang w:val="ru-RU"/>
+        </w:rPr>
+        <w:t>сайтів</w:t>
+      </w:r>
+      <w:proofErr w:type="spellEnd"/>
+      <w:r>
+        <w:rPr>
+          <w:sz w:val="28"/>
+          <w:szCs w:val="28"/>
+          <w:lang w:val="ru-RU"/>
+        </w:rPr>
+        <w:t xml:space="preserve"> / І. В. Петренко. – </w:t>
+      </w:r>
+      <w:proofErr w:type="spellStart"/>
+      <w:r>
+        <w:rPr>
+          <w:sz w:val="28"/>
+          <w:szCs w:val="28"/>
+          <w:lang w:val="ru-RU"/>
+        </w:rPr>
+        <w:t>Харків</w:t>
+      </w:r>
+      <w:proofErr w:type="spellEnd"/>
+      <w:r>
+        <w:rPr>
+          <w:sz w:val="28"/>
+          <w:szCs w:val="28"/>
+          <w:lang w:val="ru-RU"/>
+        </w:rPr>
+        <w:t xml:space="preserve">: </w:t>
+      </w:r>
+      <w:proofErr w:type="spellStart"/>
+      <w:r>
+        <w:rPr>
+          <w:sz w:val="28"/>
+          <w:szCs w:val="28"/>
+          <w:lang w:val="ru-RU"/>
+        </w:rPr>
+        <w:t>Видавництво</w:t>
+      </w:r>
+      <w:proofErr w:type="spellEnd"/>
+      <w:r>
+        <w:rPr>
+          <w:sz w:val="28"/>
+          <w:szCs w:val="28"/>
+          <w:lang w:val="ru-RU"/>
+        </w:rPr>
+        <w:t xml:space="preserve"> "Слово", 2016. – 224 с.</w:t>
       </w:r>
     </w:p>
     <w:p>
@@ -32446,13 +33289,167 @@
           <w:lang w:val="ru-RU"/>
         </w:rPr>
       </w:pPr>
+      <w:proofErr w:type="spellStart"/>
       <w:r>
         <w:rPr>
           <w:sz w:val="28"/>
           <w:szCs w:val="28"/>
           <w:lang w:val="ru-RU"/>
         </w:rPr>
-        <w:t>Ковальов, С. І. Веб-програмування та веб-дизайн: основи створення інтернет-проектів / С. І. Ковальов. – Київ: Видавничий дім "Логос", 2015. – 312 с.</w:t>
+        <w:t>Ковальов</w:t>
+      </w:r>
+      <w:proofErr w:type="spellEnd"/>
+      <w:r>
+        <w:rPr>
+          <w:sz w:val="28"/>
+          <w:szCs w:val="28"/>
+          <w:lang w:val="ru-RU"/>
+        </w:rPr>
+        <w:t>, С. І. Веб-</w:t>
+      </w:r>
+      <w:proofErr w:type="spellStart"/>
+      <w:r>
+        <w:rPr>
+          <w:sz w:val="28"/>
+          <w:szCs w:val="28"/>
+          <w:lang w:val="ru-RU"/>
+        </w:rPr>
+        <w:t>програмування</w:t>
+      </w:r>
+      <w:proofErr w:type="spellEnd"/>
+      <w:r>
+        <w:rPr>
+          <w:sz w:val="28"/>
+          <w:szCs w:val="28"/>
+          <w:lang w:val="ru-RU"/>
+        </w:rPr>
+        <w:t xml:space="preserve"> та веб-дизайн: </w:t>
+      </w:r>
+      <w:proofErr w:type="spellStart"/>
+      <w:r>
+        <w:rPr>
+          <w:sz w:val="28"/>
+          <w:szCs w:val="28"/>
+          <w:lang w:val="ru-RU"/>
+        </w:rPr>
+        <w:t>основи</w:t>
+      </w:r>
+      <w:proofErr w:type="spellEnd"/>
+      <w:r>
+        <w:rPr>
+          <w:sz w:val="28"/>
+          <w:szCs w:val="28"/>
+          <w:lang w:val="ru-RU"/>
+        </w:rPr>
+        <w:t xml:space="preserve"> </w:t>
+      </w:r>
+      <w:proofErr w:type="spellStart"/>
+      <w:r>
+        <w:rPr>
+          <w:sz w:val="28"/>
+          <w:szCs w:val="28"/>
+          <w:lang w:val="ru-RU"/>
+        </w:rPr>
+        <w:t>створення</w:t>
+      </w:r>
+      <w:proofErr w:type="spellEnd"/>
+      <w:r>
+        <w:rPr>
+          <w:sz w:val="28"/>
+          <w:szCs w:val="28"/>
+          <w:lang w:val="ru-RU"/>
+        </w:rPr>
+        <w:t xml:space="preserve"> </w:t>
+      </w:r>
+      <w:proofErr w:type="spellStart"/>
+      <w:r>
+        <w:rPr>
+          <w:sz w:val="28"/>
+          <w:szCs w:val="28"/>
+          <w:lang w:val="ru-RU"/>
+        </w:rPr>
+        <w:t>інтернет-проектів</w:t>
+      </w:r>
+      <w:proofErr w:type="spellEnd"/>
+      <w:r>
+        <w:rPr>
+          <w:sz w:val="28"/>
+          <w:szCs w:val="28"/>
+          <w:lang w:val="ru-RU"/>
+        </w:rPr>
+        <w:t xml:space="preserve"> / С. І. </w:t>
+      </w:r>
+      <w:proofErr w:type="spellStart"/>
+      <w:r>
+        <w:rPr>
+          <w:sz w:val="28"/>
+          <w:szCs w:val="28"/>
+          <w:lang w:val="ru-RU"/>
+        </w:rPr>
+        <w:t>Ковальов</w:t>
+      </w:r>
+      <w:proofErr w:type="spellEnd"/>
+      <w:r>
+        <w:rPr>
+          <w:sz w:val="28"/>
+          <w:szCs w:val="28"/>
+          <w:lang w:val="ru-RU"/>
+        </w:rPr>
+        <w:t xml:space="preserve">. – </w:t>
+      </w:r>
+      <w:proofErr w:type="spellStart"/>
+      <w:r>
+        <w:rPr>
+          <w:sz w:val="28"/>
+          <w:szCs w:val="28"/>
+          <w:lang w:val="ru-RU"/>
+        </w:rPr>
+        <w:t>Київ</w:t>
+      </w:r>
+      <w:proofErr w:type="spellEnd"/>
+      <w:r>
+        <w:rPr>
+          <w:sz w:val="28"/>
+          <w:szCs w:val="28"/>
+          <w:lang w:val="ru-RU"/>
+        </w:rPr>
+        <w:t xml:space="preserve">: </w:t>
+      </w:r>
+      <w:proofErr w:type="spellStart"/>
+      <w:r>
+        <w:rPr>
+          <w:sz w:val="28"/>
+          <w:szCs w:val="28"/>
+          <w:lang w:val="ru-RU"/>
+        </w:rPr>
+        <w:t>Видавничий</w:t>
+      </w:r>
+      <w:proofErr w:type="spellEnd"/>
+      <w:r>
+        <w:rPr>
+          <w:sz w:val="28"/>
+          <w:szCs w:val="28"/>
+          <w:lang w:val="ru-RU"/>
+        </w:rPr>
+        <w:t xml:space="preserve"> </w:t>
+      </w:r>
+      <w:proofErr w:type="spellStart"/>
+      <w:r>
+        <w:rPr>
+          <w:sz w:val="28"/>
+          <w:szCs w:val="28"/>
+          <w:lang w:val="ru-RU"/>
+        </w:rPr>
+        <w:t>дім</w:t>
+      </w:r>
+      <w:proofErr w:type="spellEnd"/>
+      <w:r>
+        <w:rPr>
+          <w:sz w:val="28"/>
+          <w:szCs w:val="28"/>
+          <w:lang w:val="ru-RU"/>
+        </w:rPr>
+        <w:t xml:space="preserve"> "Логос", 2015. – 312 с.</w:t>
       </w:r>
     </w:p>
     <w:p>
@@ -32512,7 +33509,97 @@
           <w:szCs w:val="28"/>
           <w:lang w:val="ru-RU"/>
         </w:rPr>
-        <w:t xml:space="preserve"> для початківців: навчальний посібник / А. М. Жуков. – Одеса: Видавничий дім "Веселка", 2018. – 192 с.</w:t>
+        <w:t xml:space="preserve"> для </w:t>
+      </w:r>
+      <w:proofErr w:type="spellStart"/>
+      <w:r>
+        <w:rPr>
+          <w:sz w:val="28"/>
+          <w:szCs w:val="28"/>
+          <w:lang w:val="ru-RU"/>
+        </w:rPr>
+        <w:t>початківців</w:t>
+      </w:r>
+      <w:proofErr w:type="spellEnd"/>
+      <w:r>
+        <w:rPr>
+          <w:sz w:val="28"/>
+          <w:szCs w:val="28"/>
+          <w:lang w:val="ru-RU"/>
+        </w:rPr>
+        <w:t xml:space="preserve">: </w:t>
+      </w:r>
+      <w:proofErr w:type="spellStart"/>
+      <w:r>
+        <w:rPr>
+          <w:sz w:val="28"/>
+          <w:szCs w:val="28"/>
+          <w:lang w:val="ru-RU"/>
+        </w:rPr>
+        <w:t>навчальний</w:t>
+      </w:r>
+      <w:proofErr w:type="spellEnd"/>
+      <w:r>
+        <w:rPr>
+          <w:sz w:val="28"/>
+          <w:szCs w:val="28"/>
+          <w:lang w:val="ru-RU"/>
+        </w:rPr>
+        <w:t xml:space="preserve"> </w:t>
+      </w:r>
+      <w:proofErr w:type="spellStart"/>
+      <w:r>
+        <w:rPr>
+          <w:sz w:val="28"/>
+          <w:szCs w:val="28"/>
+          <w:lang w:val="ru-RU"/>
+        </w:rPr>
+        <w:t>посібник</w:t>
+      </w:r>
+      <w:proofErr w:type="spellEnd"/>
+      <w:r>
+        <w:rPr>
+          <w:sz w:val="28"/>
+          <w:szCs w:val="28"/>
+          <w:lang w:val="ru-RU"/>
+        </w:rPr>
+        <w:t xml:space="preserve"> / А. М. Жуков. – Одеса: </w:t>
+      </w:r>
+      <w:proofErr w:type="spellStart"/>
+      <w:r>
+        <w:rPr>
+          <w:sz w:val="28"/>
+          <w:szCs w:val="28"/>
+          <w:lang w:val="ru-RU"/>
+        </w:rPr>
+        <w:t>Видавничий</w:t>
+      </w:r>
+      <w:proofErr w:type="spellEnd"/>
+      <w:r>
+        <w:rPr>
+          <w:sz w:val="28"/>
+          <w:szCs w:val="28"/>
+          <w:lang w:val="ru-RU"/>
+        </w:rPr>
+        <w:t xml:space="preserve"> </w:t>
+      </w:r>
+      <w:proofErr w:type="spellStart"/>
+      <w:r>
+        <w:rPr>
+          <w:sz w:val="28"/>
+          <w:szCs w:val="28"/>
+          <w:lang w:val="ru-RU"/>
+        </w:rPr>
+        <w:t>дім</w:t>
+      </w:r>
+      <w:proofErr w:type="spellEnd"/>
+      <w:r>
+        <w:rPr>
+          <w:sz w:val="28"/>
+          <w:szCs w:val="28"/>
+          <w:lang w:val="ru-RU"/>
+        </w:rPr>
+        <w:t xml:space="preserve"> "Веселка", 2018. – 192 с.</w:t>
       </w:r>
     </w:p>
     <w:p>
@@ -32534,13 +33621,23 @@
           <w:lang w:val="ru-RU"/>
         </w:rPr>
       </w:pPr>
+      <w:proofErr w:type="spellStart"/>
       <w:r>
         <w:rPr>
           <w:sz w:val="28"/>
           <w:szCs w:val="28"/>
           <w:lang w:val="ru-RU"/>
         </w:rPr>
-        <w:t xml:space="preserve">Васильєв, О. В. </w:t>
+        <w:t>Васильєв</w:t>
+      </w:r>
+      <w:proofErr w:type="spellEnd"/>
+      <w:r>
+        <w:rPr>
+          <w:sz w:val="28"/>
+          <w:szCs w:val="28"/>
+          <w:lang w:val="ru-RU"/>
+        </w:rPr>
+        <w:t xml:space="preserve">, О. В. </w:t>
       </w:r>
       <w:r>
         <w:rPr>
@@ -32556,7 +33653,133 @@
           <w:szCs w:val="28"/>
           <w:lang w:val="ru-RU"/>
         </w:rPr>
-        <w:t>: підручник для початківців / О. В. Васильєв. – Київ: Видавничий дім "Інтерсервіс", 2019. – 288 с.</w:t>
+        <w:t xml:space="preserve">: </w:t>
+      </w:r>
+      <w:proofErr w:type="spellStart"/>
+      <w:r>
+        <w:rPr>
+          <w:sz w:val="28"/>
+          <w:szCs w:val="28"/>
+          <w:lang w:val="ru-RU"/>
+        </w:rPr>
+        <w:t>підручник</w:t>
+      </w:r>
+      <w:proofErr w:type="spellEnd"/>
+      <w:r>
+        <w:rPr>
+          <w:sz w:val="28"/>
+          <w:szCs w:val="28"/>
+          <w:lang w:val="ru-RU"/>
+        </w:rPr>
+        <w:t xml:space="preserve"> для </w:t>
+      </w:r>
+      <w:proofErr w:type="spellStart"/>
+      <w:r>
+        <w:rPr>
+          <w:sz w:val="28"/>
+          <w:szCs w:val="28"/>
+          <w:lang w:val="ru-RU"/>
+        </w:rPr>
+        <w:t>початківців</w:t>
+      </w:r>
+      <w:proofErr w:type="spellEnd"/>
+      <w:r>
+        <w:rPr>
+          <w:sz w:val="28"/>
+          <w:szCs w:val="28"/>
+          <w:lang w:val="ru-RU"/>
+        </w:rPr>
+        <w:t xml:space="preserve"> / О. В. </w:t>
+      </w:r>
+      <w:proofErr w:type="spellStart"/>
+      <w:r>
+        <w:rPr>
+          <w:sz w:val="28"/>
+          <w:szCs w:val="28"/>
+          <w:lang w:val="ru-RU"/>
+        </w:rPr>
+        <w:t>Васильєв</w:t>
+      </w:r>
+      <w:proofErr w:type="spellEnd"/>
+      <w:r>
+        <w:rPr>
+          <w:sz w:val="28"/>
+          <w:szCs w:val="28"/>
+          <w:lang w:val="ru-RU"/>
+        </w:rPr>
+        <w:t xml:space="preserve">. – </w:t>
+      </w:r>
+      <w:proofErr w:type="spellStart"/>
+      <w:r>
+        <w:rPr>
+          <w:sz w:val="28"/>
+          <w:szCs w:val="28"/>
+          <w:lang w:val="ru-RU"/>
+        </w:rPr>
+        <w:t>Київ</w:t>
+      </w:r>
+      <w:proofErr w:type="spellEnd"/>
+      <w:r>
+        <w:rPr>
+          <w:sz w:val="28"/>
+          <w:szCs w:val="28"/>
+          <w:lang w:val="ru-RU"/>
+        </w:rPr>
+        <w:t xml:space="preserve">: </w:t>
+      </w:r>
+      <w:proofErr w:type="spellStart"/>
+      <w:r>
+        <w:rPr>
+          <w:sz w:val="28"/>
+          <w:szCs w:val="28"/>
+          <w:lang w:val="ru-RU"/>
+        </w:rPr>
+        <w:t>Видавничий</w:t>
+      </w:r>
+      <w:proofErr w:type="spellEnd"/>
+      <w:r>
+        <w:rPr>
+          <w:sz w:val="28"/>
+          <w:szCs w:val="28"/>
+          <w:lang w:val="ru-RU"/>
+        </w:rPr>
+        <w:t xml:space="preserve"> </w:t>
+      </w:r>
+      <w:proofErr w:type="spellStart"/>
+      <w:r>
+        <w:rPr>
+          <w:sz w:val="28"/>
+          <w:szCs w:val="28"/>
+          <w:lang w:val="ru-RU"/>
+        </w:rPr>
+        <w:t>дім</w:t>
+      </w:r>
+      <w:proofErr w:type="spellEnd"/>
+      <w:r>
+        <w:rPr>
+          <w:sz w:val="28"/>
+          <w:szCs w:val="28"/>
+          <w:lang w:val="ru-RU"/>
+        </w:rPr>
+        <w:t xml:space="preserve"> "</w:t>
+      </w:r>
+      <w:proofErr w:type="spellStart"/>
+      <w:r>
+        <w:rPr>
+          <w:sz w:val="28"/>
+          <w:szCs w:val="28"/>
+          <w:lang w:val="ru-RU"/>
+        </w:rPr>
+        <w:t>Інтерсервіс</w:t>
+      </w:r>
+      <w:proofErr w:type="spellEnd"/>
+      <w:r>
+        <w:rPr>
+          <w:sz w:val="28"/>
+          <w:szCs w:val="28"/>
+          <w:lang w:val="ru-RU"/>
+        </w:rPr>
+        <w:t>", 2019. – 288 с.</w:t>
       </w:r>
     </w:p>
     <w:p>
@@ -32577,13 +33800,159 @@
           <w:szCs w:val="28"/>
         </w:rPr>
       </w:pPr>
-      <w:r>
-        <w:rPr>
-          <w:sz w:val="28"/>
-          <w:szCs w:val="28"/>
-        </w:rPr>
-        <w:t>Head First HTML and CSS: A Learner's Guide to Creating Standards-Based Web Pages</w:t>
-      </w:r>
+      <w:proofErr w:type="spellStart"/>
+      <w:r>
+        <w:rPr>
+          <w:sz w:val="28"/>
+          <w:szCs w:val="28"/>
+        </w:rPr>
+        <w:t>Head</w:t>
+      </w:r>
+      <w:proofErr w:type="spellEnd"/>
+      <w:r>
+        <w:rPr>
+          <w:sz w:val="28"/>
+          <w:szCs w:val="28"/>
+        </w:rPr>
+        <w:t xml:space="preserve"> </w:t>
+      </w:r>
+      <w:proofErr w:type="spellStart"/>
+      <w:r>
+        <w:rPr>
+          <w:sz w:val="28"/>
+          <w:szCs w:val="28"/>
+        </w:rPr>
+        <w:t>First</w:t>
+      </w:r>
+      <w:proofErr w:type="spellEnd"/>
+      <w:r>
+        <w:rPr>
+          <w:sz w:val="28"/>
+          <w:szCs w:val="28"/>
+        </w:rPr>
+        <w:t xml:space="preserve"> HTML </w:t>
+      </w:r>
+      <w:proofErr w:type="spellStart"/>
+      <w:r>
+        <w:rPr>
+          <w:sz w:val="28"/>
+          <w:szCs w:val="28"/>
+        </w:rPr>
+        <w:t>and</w:t>
+      </w:r>
+      <w:proofErr w:type="spellEnd"/>
+      <w:r>
+        <w:rPr>
+          <w:sz w:val="28"/>
+          <w:szCs w:val="28"/>
+        </w:rPr>
+        <w:t xml:space="preserve"> CSS: A </w:t>
+      </w:r>
+      <w:proofErr w:type="spellStart"/>
+      <w:r>
+        <w:rPr>
+          <w:sz w:val="28"/>
+          <w:szCs w:val="28"/>
+        </w:rPr>
+        <w:t>Learner's</w:t>
+      </w:r>
+      <w:proofErr w:type="spellEnd"/>
+      <w:r>
+        <w:rPr>
+          <w:sz w:val="28"/>
+          <w:szCs w:val="28"/>
+        </w:rPr>
+        <w:t xml:space="preserve"> </w:t>
+      </w:r>
+      <w:proofErr w:type="spellStart"/>
+      <w:r>
+        <w:rPr>
+          <w:sz w:val="28"/>
+          <w:szCs w:val="28"/>
+        </w:rPr>
+        <w:t>Guide</w:t>
+      </w:r>
+      <w:proofErr w:type="spellEnd"/>
+      <w:r>
+        <w:rPr>
+          <w:sz w:val="28"/>
+          <w:szCs w:val="28"/>
+        </w:rPr>
+        <w:t xml:space="preserve"> </w:t>
+      </w:r>
+      <w:proofErr w:type="spellStart"/>
+      <w:r>
+        <w:rPr>
+          <w:sz w:val="28"/>
+          <w:szCs w:val="28"/>
+        </w:rPr>
+        <w:t>to</w:t>
+      </w:r>
+      <w:proofErr w:type="spellEnd"/>
+      <w:r>
+        <w:rPr>
+          <w:sz w:val="28"/>
+          <w:szCs w:val="28"/>
+        </w:rPr>
+        <w:t xml:space="preserve"> </w:t>
+      </w:r>
+      <w:proofErr w:type="spellStart"/>
+      <w:r>
+        <w:rPr>
+          <w:sz w:val="28"/>
+          <w:szCs w:val="28"/>
+        </w:rPr>
+        <w:t>Creating</w:t>
+      </w:r>
+      <w:proofErr w:type="spellEnd"/>
+      <w:r>
+        <w:rPr>
+          <w:sz w:val="28"/>
+          <w:szCs w:val="28"/>
+        </w:rPr>
+        <w:t xml:space="preserve"> </w:t>
+      </w:r>
+      <w:proofErr w:type="spellStart"/>
+      <w:r>
+        <w:rPr>
+          <w:sz w:val="28"/>
+          <w:szCs w:val="28"/>
+        </w:rPr>
+        <w:t>Standards-Based</w:t>
+      </w:r>
+      <w:proofErr w:type="spellEnd"/>
+      <w:r>
+        <w:rPr>
+          <w:sz w:val="28"/>
+          <w:szCs w:val="28"/>
+        </w:rPr>
+        <w:t xml:space="preserve"> </w:t>
+      </w:r>
+      <w:proofErr w:type="spellStart"/>
+      <w:r>
+        <w:rPr>
+          <w:sz w:val="28"/>
+          <w:szCs w:val="28"/>
+        </w:rPr>
+        <w:t>Web</w:t>
+      </w:r>
+      <w:proofErr w:type="spellEnd"/>
+      <w:r>
+        <w:rPr>
+          <w:sz w:val="28"/>
+          <w:szCs w:val="28"/>
+        </w:rPr>
+        <w:t xml:space="preserve"> </w:t>
+      </w:r>
+      <w:proofErr w:type="spellStart"/>
+      <w:r>
+        <w:rPr>
+          <w:sz w:val="28"/>
+          <w:szCs w:val="28"/>
+        </w:rPr>
+        <w:t>Pages</w:t>
+      </w:r>
+      <w:proofErr w:type="spellEnd"/>
       <w:r>
         <w:rPr>
           <w:sz w:val="28"/>
@@ -32591,13 +33960,31 @@
         </w:rPr>
         <w:t xml:space="preserve"> / </w:t>
       </w:r>
-      <w:r>
-        <w:rPr>
-          <w:sz w:val="28"/>
-          <w:szCs w:val="28"/>
-        </w:rPr>
-        <w:t>Elisabeth Robson</w:t>
-      </w:r>
+      <w:proofErr w:type="spellStart"/>
+      <w:r>
+        <w:rPr>
+          <w:sz w:val="28"/>
+          <w:szCs w:val="28"/>
+        </w:rPr>
+        <w:t>Elisabeth</w:t>
+      </w:r>
+      <w:proofErr w:type="spellEnd"/>
+      <w:r>
+        <w:rPr>
+          <w:sz w:val="28"/>
+          <w:szCs w:val="28"/>
+        </w:rPr>
+        <w:t xml:space="preserve"> </w:t>
+      </w:r>
+      <w:proofErr w:type="spellStart"/>
+      <w:r>
+        <w:rPr>
+          <w:sz w:val="28"/>
+          <w:szCs w:val="28"/>
+        </w:rPr>
+        <w:t>Robson</w:t>
+      </w:r>
+      <w:proofErr w:type="spellEnd"/>
       <w:r>
         <w:rPr>
           <w:sz w:val="28"/>
@@ -32613,13 +34000,31 @@
         </w:rPr>
         <w:t xml:space="preserve">  </w:t>
       </w:r>
-      <w:r>
-        <w:rPr>
-          <w:sz w:val="28"/>
-          <w:szCs w:val="28"/>
-        </w:rPr>
-        <w:t>Eric Freeman</w:t>
-      </w:r>
+      <w:proofErr w:type="spellStart"/>
+      <w:r>
+        <w:rPr>
+          <w:sz w:val="28"/>
+          <w:szCs w:val="28"/>
+        </w:rPr>
+        <w:t>Eric</w:t>
+      </w:r>
+      <w:proofErr w:type="spellEnd"/>
+      <w:r>
+        <w:rPr>
+          <w:sz w:val="28"/>
+          <w:szCs w:val="28"/>
+        </w:rPr>
+        <w:t xml:space="preserve"> </w:t>
+      </w:r>
+      <w:proofErr w:type="spellStart"/>
+      <w:r>
+        <w:rPr>
+          <w:sz w:val="28"/>
+          <w:szCs w:val="28"/>
+        </w:rPr>
+        <w:t>Freeman</w:t>
+      </w:r>
+      <w:proofErr w:type="spellEnd"/>
       <w:r>
         <w:rPr>
           <w:sz w:val="28"/>
@@ -32659,7 +34064,55 @@
           <w:sz w:val="28"/>
           <w:szCs w:val="28"/>
         </w:rPr>
-        <w:t xml:space="preserve">Курс лекцій з дисципліни “Інформатика” для студентів економічних спеціальностей /укладачі: Д.В. Бєльков, Є.М. Єдемська - Донецьк: ДонНТУ, 2011. – 296 c. </w:t>
+        <w:t xml:space="preserve">Курс лекцій з дисципліни “Інформатика” для студентів економічних спеціальностей /укладачі: Д.В. </w:t>
+      </w:r>
+      <w:proofErr w:type="spellStart"/>
+      <w:r>
+        <w:rPr>
+          <w:sz w:val="28"/>
+          <w:szCs w:val="28"/>
+        </w:rPr>
+        <w:t>Бєльков</w:t>
+      </w:r>
+      <w:proofErr w:type="spellEnd"/>
+      <w:r>
+        <w:rPr>
+          <w:sz w:val="28"/>
+          <w:szCs w:val="28"/>
+        </w:rPr>
+        <w:t xml:space="preserve">, Є.М. </w:t>
+      </w:r>
+      <w:proofErr w:type="spellStart"/>
+      <w:r>
+        <w:rPr>
+          <w:sz w:val="28"/>
+          <w:szCs w:val="28"/>
+        </w:rPr>
+        <w:t>Єдемська</w:t>
+      </w:r>
+      <w:proofErr w:type="spellEnd"/>
+      <w:r>
+        <w:rPr>
+          <w:sz w:val="28"/>
+          <w:szCs w:val="28"/>
+        </w:rPr>
+        <w:t xml:space="preserve"> - Донецьк: </w:t>
+      </w:r>
+      <w:proofErr w:type="spellStart"/>
+      <w:r>
+        <w:rPr>
+          <w:sz w:val="28"/>
+          <w:szCs w:val="28"/>
+        </w:rPr>
+        <w:t>ДонНТУ</w:t>
+      </w:r>
+      <w:proofErr w:type="spellEnd"/>
+      <w:r>
+        <w:rPr>
+          <w:sz w:val="28"/>
+          <w:szCs w:val="28"/>
+        </w:rPr>
+        <w:t xml:space="preserve">, 2011. – 296 c. </w:t>
       </w:r>
     </w:p>
     <w:p>
@@ -32680,6 +34133,7 @@
           <w:szCs w:val="28"/>
         </w:rPr>
       </w:pPr>
+      <w:proofErr w:type="spellStart"/>
       <w:r>
         <w:rPr>
           <w:sz w:val="28"/>
@@ -32688,6 +34142,7 @@
         </w:rPr>
         <w:t>Bootstap</w:t>
       </w:r>
+      <w:proofErr w:type="spellEnd"/>
       <w:r>
         <w:rPr>
           <w:sz w:val="28"/>
@@ -32944,7 +34399,71 @@
           <w:sz w:val="28"/>
           <w:szCs w:val="28"/>
         </w:rPr>
-        <w:t xml:space="preserve">Інформатика та комп'ютерна техніка: навчальний посібник/ М. В. Макарова, Г. В. Карнаухова, С. В. Запара. - 3 - тє вид., допов. і переробл.. - Суми: ВТД "Університетська книга", 2008. - 665 с.  </w:t>
+        <w:t xml:space="preserve">Інформатика та комп'ютерна техніка: навчальний посібник/ М. В. Макарова, Г. В. </w:t>
+      </w:r>
+      <w:proofErr w:type="spellStart"/>
+      <w:r>
+        <w:rPr>
+          <w:sz w:val="28"/>
+          <w:szCs w:val="28"/>
+        </w:rPr>
+        <w:t>Карнаухова</w:t>
+      </w:r>
+      <w:proofErr w:type="spellEnd"/>
+      <w:r>
+        <w:rPr>
+          <w:sz w:val="28"/>
+          <w:szCs w:val="28"/>
+        </w:rPr>
+        <w:t xml:space="preserve">, С. В. Запара. - 3 - </w:t>
+      </w:r>
+      <w:proofErr w:type="spellStart"/>
+      <w:r>
+        <w:rPr>
+          <w:sz w:val="28"/>
+          <w:szCs w:val="28"/>
+        </w:rPr>
+        <w:t>тє</w:t>
+      </w:r>
+      <w:proofErr w:type="spellEnd"/>
+      <w:r>
+        <w:rPr>
+          <w:sz w:val="28"/>
+          <w:szCs w:val="28"/>
+        </w:rPr>
+        <w:t xml:space="preserve"> вид., </w:t>
+      </w:r>
+      <w:proofErr w:type="spellStart"/>
+      <w:r>
+        <w:rPr>
+          <w:sz w:val="28"/>
+          <w:szCs w:val="28"/>
+        </w:rPr>
+        <w:t>допов</w:t>
+      </w:r>
+      <w:proofErr w:type="spellEnd"/>
+      <w:r>
+        <w:rPr>
+          <w:sz w:val="28"/>
+          <w:szCs w:val="28"/>
+        </w:rPr>
+        <w:t xml:space="preserve">. і </w:t>
+      </w:r>
+      <w:proofErr w:type="spellStart"/>
+      <w:r>
+        <w:rPr>
+          <w:sz w:val="28"/>
+          <w:szCs w:val="28"/>
+        </w:rPr>
+        <w:t>переробл</w:t>
+      </w:r>
+      <w:proofErr w:type="spellEnd"/>
+      <w:r>
+        <w:rPr>
+          <w:sz w:val="28"/>
+          <w:szCs w:val="28"/>
+        </w:rPr>
+        <w:t xml:space="preserve">.. - Суми: ВТД "Університетська книга", 2008. - 665 с.  </w:t>
       </w:r>
     </w:p>
     <w:p>
@@ -32970,7 +34489,55 @@
           <w:sz w:val="28"/>
           <w:szCs w:val="28"/>
         </w:rPr>
-        <w:t xml:space="preserve">Інформатика і комп’ютерна техніка  : навч. посіб. / Н. М. Войтюшенко, А. І. Остапець. К. : ЦУЛ, 2006. – 568 c.  </w:t>
+        <w:t xml:space="preserve">Інформатика і комп’ютерна техніка  : </w:t>
+      </w:r>
+      <w:proofErr w:type="spellStart"/>
+      <w:r>
+        <w:rPr>
+          <w:sz w:val="28"/>
+          <w:szCs w:val="28"/>
+        </w:rPr>
+        <w:t>навч</w:t>
+      </w:r>
+      <w:proofErr w:type="spellEnd"/>
+      <w:r>
+        <w:rPr>
+          <w:sz w:val="28"/>
+          <w:szCs w:val="28"/>
+        </w:rPr>
+        <w:t xml:space="preserve">. </w:t>
+      </w:r>
+      <w:proofErr w:type="spellStart"/>
+      <w:r>
+        <w:rPr>
+          <w:sz w:val="28"/>
+          <w:szCs w:val="28"/>
+        </w:rPr>
+        <w:t>посіб</w:t>
+      </w:r>
+      <w:proofErr w:type="spellEnd"/>
+      <w:r>
+        <w:rPr>
+          <w:sz w:val="28"/>
+          <w:szCs w:val="28"/>
+        </w:rPr>
+        <w:t xml:space="preserve">. / Н. М. </w:t>
+      </w:r>
+      <w:proofErr w:type="spellStart"/>
+      <w:r>
+        <w:rPr>
+          <w:sz w:val="28"/>
+          <w:szCs w:val="28"/>
+        </w:rPr>
+        <w:t>Войтюшенко</w:t>
+      </w:r>
+      <w:proofErr w:type="spellEnd"/>
+      <w:r>
+        <w:rPr>
+          <w:sz w:val="28"/>
+          <w:szCs w:val="28"/>
+        </w:rPr>
+        <w:t xml:space="preserve">, А. І. Остапець. К. : ЦУЛ, 2006. – 568 c.  </w:t>
       </w:r>
     </w:p>
     <w:p>
@@ -32991,6 +34558,7 @@
           <w:szCs w:val="28"/>
         </w:rPr>
       </w:pPr>
+      <w:proofErr w:type="spellStart"/>
       <w:r>
         <w:rPr>
           <w:sz w:val="28"/>
@@ -32999,6 +34567,7 @@
         </w:rPr>
         <w:t>JQuery</w:t>
       </w:r>
+      <w:proofErr w:type="spellEnd"/>
       <w:r>
         <w:rPr>
           <w:sz w:val="28"/>
@@ -33079,7 +34648,135 @@
           <w:sz w:val="28"/>
           <w:szCs w:val="28"/>
         </w:rPr>
-        <w:t xml:space="preserve">Електронний підручник , Войтюшенко Н. М., Інформатика і комп’ютерна техніка: навч. пос. [для студ. вищ. навч. закл.]/ Н. М. Войтюшенко, А. І. Остапець. – [2-ге вид.]. – К.: Центр учбової літератури, 2009. – 564 с.– ISBN 978-966-364-825-5. Режим доступу </w:t>
+        <w:t xml:space="preserve">Електронний підручник , </w:t>
+      </w:r>
+      <w:proofErr w:type="spellStart"/>
+      <w:r>
+        <w:rPr>
+          <w:sz w:val="28"/>
+          <w:szCs w:val="28"/>
+        </w:rPr>
+        <w:t>Войтюшенко</w:t>
+      </w:r>
+      <w:proofErr w:type="spellEnd"/>
+      <w:r>
+        <w:rPr>
+          <w:sz w:val="28"/>
+          <w:szCs w:val="28"/>
+        </w:rPr>
+        <w:t xml:space="preserve"> Н. М., Інформатика і комп’ютерна техніка: </w:t>
+      </w:r>
+      <w:proofErr w:type="spellStart"/>
+      <w:r>
+        <w:rPr>
+          <w:sz w:val="28"/>
+          <w:szCs w:val="28"/>
+        </w:rPr>
+        <w:t>навч</w:t>
+      </w:r>
+      <w:proofErr w:type="spellEnd"/>
+      <w:r>
+        <w:rPr>
+          <w:sz w:val="28"/>
+          <w:szCs w:val="28"/>
+        </w:rPr>
+        <w:t xml:space="preserve">. </w:t>
+      </w:r>
+      <w:proofErr w:type="spellStart"/>
+      <w:r>
+        <w:rPr>
+          <w:sz w:val="28"/>
+          <w:szCs w:val="28"/>
+        </w:rPr>
+        <w:t>пос</w:t>
+      </w:r>
+      <w:proofErr w:type="spellEnd"/>
+      <w:r>
+        <w:rPr>
+          <w:sz w:val="28"/>
+          <w:szCs w:val="28"/>
+        </w:rPr>
+        <w:t xml:space="preserve">. [для </w:t>
+      </w:r>
+      <w:proofErr w:type="spellStart"/>
+      <w:r>
+        <w:rPr>
+          <w:sz w:val="28"/>
+          <w:szCs w:val="28"/>
+        </w:rPr>
+        <w:t>студ</w:t>
+      </w:r>
+      <w:proofErr w:type="spellEnd"/>
+      <w:r>
+        <w:rPr>
+          <w:sz w:val="28"/>
+          <w:szCs w:val="28"/>
+        </w:rPr>
+        <w:t xml:space="preserve">. </w:t>
+      </w:r>
+      <w:proofErr w:type="spellStart"/>
+      <w:r>
+        <w:rPr>
+          <w:sz w:val="28"/>
+          <w:szCs w:val="28"/>
+        </w:rPr>
+        <w:t>вищ</w:t>
+      </w:r>
+      <w:proofErr w:type="spellEnd"/>
+      <w:r>
+        <w:rPr>
+          <w:sz w:val="28"/>
+          <w:szCs w:val="28"/>
+        </w:rPr>
+        <w:t xml:space="preserve">. </w:t>
+      </w:r>
+      <w:proofErr w:type="spellStart"/>
+      <w:r>
+        <w:rPr>
+          <w:sz w:val="28"/>
+          <w:szCs w:val="28"/>
+        </w:rPr>
+        <w:t>навч</w:t>
+      </w:r>
+      <w:proofErr w:type="spellEnd"/>
+      <w:r>
+        <w:rPr>
+          <w:sz w:val="28"/>
+          <w:szCs w:val="28"/>
+        </w:rPr>
+        <w:t xml:space="preserve">. </w:t>
+      </w:r>
+      <w:proofErr w:type="spellStart"/>
+      <w:r>
+        <w:rPr>
+          <w:sz w:val="28"/>
+          <w:szCs w:val="28"/>
+        </w:rPr>
+        <w:t>закл</w:t>
+      </w:r>
+      <w:proofErr w:type="spellEnd"/>
+      <w:r>
+        <w:rPr>
+          <w:sz w:val="28"/>
+          <w:szCs w:val="28"/>
+        </w:rPr>
+        <w:t xml:space="preserve">.]/ Н. М. </w:t>
+      </w:r>
+      <w:proofErr w:type="spellStart"/>
+      <w:r>
+        <w:rPr>
+          <w:sz w:val="28"/>
+          <w:szCs w:val="28"/>
+        </w:rPr>
+        <w:t>Войтюшенко</w:t>
+      </w:r>
+      <w:proofErr w:type="spellEnd"/>
+      <w:r>
+        <w:rPr>
+          <w:sz w:val="28"/>
+          <w:szCs w:val="28"/>
+        </w:rPr>
+        <w:t xml:space="preserve">, А. І. Остапець. – [2-ге вид.]. – К.: Центр учбової літератури, 2009. – 564 с.– ISBN 978-966-364-825-5. Режим доступу </w:t>
       </w:r>
       <w:hyperlink r:id="rId17" w:history="1">
         <w:r>
@@ -33133,7 +34830,7 @@
       <w:pPr>
         <w:pStyle w:val="12"/>
       </w:pPr>
-      <w:bookmarkStart w:id="12" w:name="_Toc1323629"/>
+      <w:bookmarkStart w:id="11" w:name="_Toc1323629"/>
       <w:r>
         <w:lastRenderedPageBreak/>
         <w:t>ДОДАТОК</w:t>
@@ -33144,7 +34841,7 @@
       <w:r>
         <w:t>А</w:t>
       </w:r>
-      <w:bookmarkEnd w:id="12"/>
+      <w:bookmarkEnd w:id="11"/>
     </w:p>
     <w:p>
       <w:pPr>
@@ -34144,7 +35841,7 @@
 </file>
 
 <file path=word/endnotes.xml><?xml version="1.0" encoding="utf-8"?>
-<w:endnotes xmlns:wpc="http://schemas.microsoft.com/office/word/2010/wordprocessingCanvas" xmlns:cx="http://schemas.microsoft.com/office/drawing/2014/chartex" xmlns:cx1="http://schemas.microsoft.com/office/drawing/2015/9/8/chartex" xmlns:mc="http://schemas.openxmlformats.org/markup-compatibility/2006" xmlns:o="urn:schemas-microsoft-com:office:office" xmlns:r="http://schemas.openxmlformats.org/officeDocument/2006/relationships" xmlns:m="http://schemas.openxmlformats.org/officeDocument/2006/math" xmlns:v="urn:schemas-microsoft-com:vml" xmlns:wp14="http://schemas.microsoft.com/office/word/2010/wordprocessingDrawing" xmlns:wp="http://schemas.openxmlformats.org/drawingml/2006/wordprocessingDrawing" xmlns:w10="urn:schemas-microsoft-com:office:word" xmlns:w="http://schemas.openxmlformats.org/wordprocessingml/2006/main" xmlns:w14="http://schemas.microsoft.com/office/word/2010/wordml" xmlns:w15="http://schemas.microsoft.com/office/word/2012/wordml" xmlns:w16se="http://schemas.microsoft.com/office/word/2015/wordml/symex" xmlns:wpg="http://schemas.microsoft.com/office/word/2010/wordprocessingGroup" xmlns:wpi="http://schemas.microsoft.com/office/word/2010/wordprocessingInk" xmlns:wne="http://schemas.microsoft.com/office/word/2006/wordml" xmlns:wps="http://schemas.microsoft.com/office/word/2010/wordprocessingShape" mc:Ignorable="w14 w15 w16se wp14">
+<w:endnotes xmlns:wpc="http://schemas.microsoft.com/office/word/2010/wordprocessingCanvas" xmlns:cx="http://schemas.microsoft.com/office/drawing/2014/chartex" xmlns:cx1="http://schemas.microsoft.com/office/drawing/2015/9/8/chartex" xmlns:cx2="http://schemas.microsoft.com/office/drawing/2015/10/21/chartex" xmlns:cx3="http://schemas.microsoft.com/office/drawing/2016/5/9/chartex" xmlns:cx4="http://schemas.microsoft.com/office/drawing/2016/5/10/chartex" xmlns:cx5="http://schemas.microsoft.com/office/drawing/2016/5/11/chartex" xmlns:cx6="http://schemas.microsoft.com/office/drawing/2016/5/12/chartex" xmlns:cx7="http://schemas.microsoft.com/office/drawing/2016/5/13/chartex" xmlns:cx8="http://schemas.microsoft.com/office/drawing/2016/5/14/chartex" xmlns:mc="http://schemas.openxmlformats.org/markup-compatibility/2006" xmlns:aink="http://schemas.microsoft.com/office/drawing/2016/ink" xmlns:am3d="http://schemas.microsoft.com/office/drawing/2017/model3d" xmlns:o="urn:schemas-microsoft-com:office:office" xmlns:oel="http://schemas.microsoft.com/office/2019/extlst" xmlns:r="http://schemas.openxmlformats.org/officeDocument/2006/relationships" xmlns:m="http://schemas.openxmlformats.org/officeDocument/2006/math" xmlns:v="urn:schemas-microsoft-com:vml" xmlns:wp14="http://schemas.microsoft.com/office/word/2010/wordprocessingDrawing" xmlns:wp="http://schemas.openxmlformats.org/drawingml/2006/wordprocessingDrawing" xmlns:w10="urn:schemas-microsoft-com:office:word" xmlns:w="http://schemas.openxmlformats.org/wordprocessingml/2006/main" xmlns:w14="http://schemas.microsoft.com/office/word/2010/wordml" xmlns:w15="http://schemas.microsoft.com/office/word/2012/wordml" xmlns:w16cex="http://schemas.microsoft.com/office/word/2018/wordml/cex" xmlns:w16cid="http://schemas.microsoft.com/office/word/2016/wordml/cid" xmlns:w16="http://schemas.microsoft.com/office/word/2018/wordml" xmlns:w16du="http://schemas.microsoft.com/office/word/2023/wordml/word16du" xmlns:w16sdtdh="http://schemas.microsoft.com/office/word/2020/wordml/sdtdatahash" xmlns:w16se="http://schemas.microsoft.com/office/word/2015/wordml/symex" xmlns:wpg="http://schemas.microsoft.com/office/word/2010/wordprocessingGroup" xmlns:wpi="http://schemas.microsoft.com/office/word/2010/wordprocessingInk" xmlns:wne="http://schemas.microsoft.com/office/word/2006/wordml" xmlns:wps="http://schemas.microsoft.com/office/word/2010/wordprocessingShape" mc:Ignorable="w14 w15 w16se w16cid w16 w16cex w16sdtdh w16du wp14">
   <w:endnote w:type="separator" w:id="-1">
     <w:p>
       <w:r>
@@ -34163,7 +35860,7 @@
 </file>
 
 <file path=word/footer1.xml><?xml version="1.0" encoding="utf-8"?>
-<w:ftr xmlns:wpc="http://schemas.microsoft.com/office/word/2010/wordprocessingCanvas" xmlns:cx="http://schemas.microsoft.com/office/drawing/2014/chartex" xmlns:cx1="http://schemas.microsoft.com/office/drawing/2015/9/8/chartex" xmlns:mc="http://schemas.openxmlformats.org/markup-compatibility/2006" xmlns:o="urn:schemas-microsoft-com:office:office" xmlns:r="http://schemas.openxmlformats.org/officeDocument/2006/relationships" xmlns:m="http://schemas.openxmlformats.org/officeDocument/2006/math" xmlns:v="urn:schemas-microsoft-com:vml" xmlns:wp14="http://schemas.microsoft.com/office/word/2010/wordprocessingDrawing" xmlns:wp="http://schemas.openxmlformats.org/drawingml/2006/wordprocessingDrawing" xmlns:w10="urn:schemas-microsoft-com:office:word" xmlns:w="http://schemas.openxmlformats.org/wordprocessingml/2006/main" xmlns:w14="http://schemas.microsoft.com/office/word/2010/wordml" xmlns:w15="http://schemas.microsoft.com/office/word/2012/wordml" xmlns:w16se="http://schemas.microsoft.com/office/word/2015/wordml/symex" xmlns:wpg="http://schemas.microsoft.com/office/word/2010/wordprocessingGroup" xmlns:wpi="http://schemas.microsoft.com/office/word/2010/wordprocessingInk" xmlns:wne="http://schemas.microsoft.com/office/word/2006/wordml" xmlns:wps="http://schemas.microsoft.com/office/word/2010/wordprocessingShape" mc:Ignorable="w14 w15 w16se wp14">
+<w:ftr xmlns:wpc="http://schemas.microsoft.com/office/word/2010/wordprocessingCanvas" xmlns:cx="http://schemas.microsoft.com/office/drawing/2014/chartex" xmlns:cx1="http://schemas.microsoft.com/office/drawing/2015/9/8/chartex" xmlns:cx2="http://schemas.microsoft.com/office/drawing/2015/10/21/chartex" xmlns:cx3="http://schemas.microsoft.com/office/drawing/2016/5/9/chartex" xmlns:cx4="http://schemas.microsoft.com/office/drawing/2016/5/10/chartex" xmlns:cx5="http://schemas.microsoft.com/office/drawing/2016/5/11/chartex" xmlns:cx6="http://schemas.microsoft.com/office/drawing/2016/5/12/chartex" xmlns:cx7="http://schemas.microsoft.com/office/drawing/2016/5/13/chartex" xmlns:cx8="http://schemas.microsoft.com/office/drawing/2016/5/14/chartex" xmlns:mc="http://schemas.openxmlformats.org/markup-compatibility/2006" xmlns:aink="http://schemas.microsoft.com/office/drawing/2016/ink" xmlns:am3d="http://schemas.microsoft.com/office/drawing/2017/model3d" xmlns:o="urn:schemas-microsoft-com:office:office" xmlns:oel="http://schemas.microsoft.com/office/2019/extlst" xmlns:r="http://schemas.openxmlformats.org/officeDocument/2006/relationships" xmlns:m="http://schemas.openxmlformats.org/officeDocument/2006/math" xmlns:v="urn:schemas-microsoft-com:vml" xmlns:wp14="http://schemas.microsoft.com/office/word/2010/wordprocessingDrawing" xmlns:wp="http://schemas.openxmlformats.org/drawingml/2006/wordprocessingDrawing" xmlns:w10="urn:schemas-microsoft-com:office:word" xmlns:w="http://schemas.openxmlformats.org/wordprocessingml/2006/main" xmlns:w14="http://schemas.microsoft.com/office/word/2010/wordml" xmlns:w15="http://schemas.microsoft.com/office/word/2012/wordml" xmlns:w16cex="http://schemas.microsoft.com/office/word/2018/wordml/cex" xmlns:w16cid="http://schemas.microsoft.com/office/word/2016/wordml/cid" xmlns:w16="http://schemas.microsoft.com/office/word/2018/wordml" xmlns:w16du="http://schemas.microsoft.com/office/word/2023/wordml/word16du" xmlns:w16sdtdh="http://schemas.microsoft.com/office/word/2020/wordml/sdtdatahash" xmlns:w16se="http://schemas.microsoft.com/office/word/2015/wordml/symex" xmlns:wpg="http://schemas.microsoft.com/office/word/2010/wordprocessingGroup" xmlns:wpi="http://schemas.microsoft.com/office/word/2010/wordprocessingInk" xmlns:wne="http://schemas.microsoft.com/office/word/2006/wordml" xmlns:wps="http://schemas.microsoft.com/office/word/2010/wordprocessingShape" mc:Ignorable="w14 w15 w16se w16cid w16 w16cex w16sdtdh w16du wp14">
   <w:p>
     <w:pPr>
       <w:pStyle w:val="a9"/>
@@ -34173,7 +35870,7 @@
 </file>
 
 <file path=word/footer2.xml><?xml version="1.0" encoding="utf-8"?>
-<w:ftr xmlns:wpc="http://schemas.microsoft.com/office/word/2010/wordprocessingCanvas" xmlns:cx="http://schemas.microsoft.com/office/drawing/2014/chartex" xmlns:cx1="http://schemas.microsoft.com/office/drawing/2015/9/8/chartex" xmlns:mc="http://schemas.openxmlformats.org/markup-compatibility/2006" xmlns:o="urn:schemas-microsoft-com:office:office" xmlns:r="http://schemas.openxmlformats.org/officeDocument/2006/relationships" xmlns:m="http://schemas.openxmlformats.org/officeDocument/2006/math" xmlns:v="urn:schemas-microsoft-com:vml" xmlns:wp14="http://schemas.microsoft.com/office/word/2010/wordprocessingDrawing" xmlns:wp="http://schemas.openxmlformats.org/drawingml/2006/wordprocessingDrawing" xmlns:w10="urn:schemas-microsoft-com:office:word" xmlns:w="http://schemas.openxmlformats.org/wordprocessingml/2006/main" xmlns:w14="http://schemas.microsoft.com/office/word/2010/wordml" xmlns:w15="http://schemas.microsoft.com/office/word/2012/wordml" xmlns:w16se="http://schemas.microsoft.com/office/word/2015/wordml/symex" xmlns:wpg="http://schemas.microsoft.com/office/word/2010/wordprocessingGroup" xmlns:wpi="http://schemas.microsoft.com/office/word/2010/wordprocessingInk" xmlns:wne="http://schemas.microsoft.com/office/word/2006/wordml" xmlns:wps="http://schemas.microsoft.com/office/word/2010/wordprocessingShape" mc:Ignorable="w14 w15 w16se wp14">
+<w:ftr xmlns:wpc="http://schemas.microsoft.com/office/word/2010/wordprocessingCanvas" xmlns:cx="http://schemas.microsoft.com/office/drawing/2014/chartex" xmlns:cx1="http://schemas.microsoft.com/office/drawing/2015/9/8/chartex" xmlns:cx2="http://schemas.microsoft.com/office/drawing/2015/10/21/chartex" xmlns:cx3="http://schemas.microsoft.com/office/drawing/2016/5/9/chartex" xmlns:cx4="http://schemas.microsoft.com/office/drawing/2016/5/10/chartex" xmlns:cx5="http://schemas.microsoft.com/office/drawing/2016/5/11/chartex" xmlns:cx6="http://schemas.microsoft.com/office/drawing/2016/5/12/chartex" xmlns:cx7="http://schemas.microsoft.com/office/drawing/2016/5/13/chartex" xmlns:cx8="http://schemas.microsoft.com/office/drawing/2016/5/14/chartex" xmlns:mc="http://schemas.openxmlformats.org/markup-compatibility/2006" xmlns:aink="http://schemas.microsoft.com/office/drawing/2016/ink" xmlns:am3d="http://schemas.microsoft.com/office/drawing/2017/model3d" xmlns:o="urn:schemas-microsoft-com:office:office" xmlns:oel="http://schemas.microsoft.com/office/2019/extlst" xmlns:r="http://schemas.openxmlformats.org/officeDocument/2006/relationships" xmlns:m="http://schemas.openxmlformats.org/officeDocument/2006/math" xmlns:v="urn:schemas-microsoft-com:vml" xmlns:wp14="http://schemas.microsoft.com/office/word/2010/wordprocessingDrawing" xmlns:wp="http://schemas.openxmlformats.org/drawingml/2006/wordprocessingDrawing" xmlns:w10="urn:schemas-microsoft-com:office:word" xmlns:w="http://schemas.openxmlformats.org/wordprocessingml/2006/main" xmlns:w14="http://schemas.microsoft.com/office/word/2010/wordml" xmlns:w15="http://schemas.microsoft.com/office/word/2012/wordml" xmlns:w16cex="http://schemas.microsoft.com/office/word/2018/wordml/cex" xmlns:w16cid="http://schemas.microsoft.com/office/word/2016/wordml/cid" xmlns:w16="http://schemas.microsoft.com/office/word/2018/wordml" xmlns:w16du="http://schemas.microsoft.com/office/word/2023/wordml/word16du" xmlns:w16sdtdh="http://schemas.microsoft.com/office/word/2020/wordml/sdtdatahash" xmlns:w16se="http://schemas.microsoft.com/office/word/2015/wordml/symex" xmlns:wpg="http://schemas.microsoft.com/office/word/2010/wordprocessingGroup" xmlns:wpi="http://schemas.microsoft.com/office/word/2010/wordprocessingInk" xmlns:wne="http://schemas.microsoft.com/office/word/2006/wordml" xmlns:wps="http://schemas.microsoft.com/office/word/2010/wordprocessingShape" mc:Ignorable="w14 w15 w16se w16cid w16 w16cex w16sdtdh w16du wp14">
   <w:p>
     <w:pPr>
       <w:pStyle w:val="a9"/>
@@ -34183,7 +35880,7 @@
 </file>
 
 <file path=word/footer3.xml><?xml version="1.0" encoding="utf-8"?>
-<w:ftr xmlns:wpc="http://schemas.microsoft.com/office/word/2010/wordprocessingCanvas" xmlns:cx="http://schemas.microsoft.com/office/drawing/2014/chartex" xmlns:cx1="http://schemas.microsoft.com/office/drawing/2015/9/8/chartex" xmlns:mc="http://schemas.openxmlformats.org/markup-compatibility/2006" xmlns:o="urn:schemas-microsoft-com:office:office" xmlns:r="http://schemas.openxmlformats.org/officeDocument/2006/relationships" xmlns:m="http://schemas.openxmlformats.org/officeDocument/2006/math" xmlns:v="urn:schemas-microsoft-com:vml" xmlns:wp14="http://schemas.microsoft.com/office/word/2010/wordprocessingDrawing" xmlns:wp="http://schemas.openxmlformats.org/drawingml/2006/wordprocessingDrawing" xmlns:w10="urn:schemas-microsoft-com:office:word" xmlns:w="http://schemas.openxmlformats.org/wordprocessingml/2006/main" xmlns:w14="http://schemas.microsoft.com/office/word/2010/wordml" xmlns:w15="http://schemas.microsoft.com/office/word/2012/wordml" xmlns:w16se="http://schemas.microsoft.com/office/word/2015/wordml/symex" xmlns:wpg="http://schemas.microsoft.com/office/word/2010/wordprocessingGroup" xmlns:wpi="http://schemas.microsoft.com/office/word/2010/wordprocessingInk" xmlns:wne="http://schemas.microsoft.com/office/word/2006/wordml" xmlns:wps="http://schemas.microsoft.com/office/word/2010/wordprocessingShape" mc:Ignorable="w14 w15 w16se wp14">
+<w:ftr xmlns:wpc="http://schemas.microsoft.com/office/word/2010/wordprocessingCanvas" xmlns:cx="http://schemas.microsoft.com/office/drawing/2014/chartex" xmlns:cx1="http://schemas.microsoft.com/office/drawing/2015/9/8/chartex" xmlns:cx2="http://schemas.microsoft.com/office/drawing/2015/10/21/chartex" xmlns:cx3="http://schemas.microsoft.com/office/drawing/2016/5/9/chartex" xmlns:cx4="http://schemas.microsoft.com/office/drawing/2016/5/10/chartex" xmlns:cx5="http://schemas.microsoft.com/office/drawing/2016/5/11/chartex" xmlns:cx6="http://schemas.microsoft.com/office/drawing/2016/5/12/chartex" xmlns:cx7="http://schemas.microsoft.com/office/drawing/2016/5/13/chartex" xmlns:cx8="http://schemas.microsoft.com/office/drawing/2016/5/14/chartex" xmlns:mc="http://schemas.openxmlformats.org/markup-compatibility/2006" xmlns:aink="http://schemas.microsoft.com/office/drawing/2016/ink" xmlns:am3d="http://schemas.microsoft.com/office/drawing/2017/model3d" xmlns:o="urn:schemas-microsoft-com:office:office" xmlns:oel="http://schemas.microsoft.com/office/2019/extlst" xmlns:r="http://schemas.openxmlformats.org/officeDocument/2006/relationships" xmlns:m="http://schemas.openxmlformats.org/officeDocument/2006/math" xmlns:v="urn:schemas-microsoft-com:vml" xmlns:wp14="http://schemas.microsoft.com/office/word/2010/wordprocessingDrawing" xmlns:wp="http://schemas.openxmlformats.org/drawingml/2006/wordprocessingDrawing" xmlns:w10="urn:schemas-microsoft-com:office:word" xmlns:w="http://schemas.openxmlformats.org/wordprocessingml/2006/main" xmlns:w14="http://schemas.microsoft.com/office/word/2010/wordml" xmlns:w15="http://schemas.microsoft.com/office/word/2012/wordml" xmlns:w16cex="http://schemas.microsoft.com/office/word/2018/wordml/cex" xmlns:w16cid="http://schemas.microsoft.com/office/word/2016/wordml/cid" xmlns:w16="http://schemas.microsoft.com/office/word/2018/wordml" xmlns:w16du="http://schemas.microsoft.com/office/word/2023/wordml/word16du" xmlns:w16sdtdh="http://schemas.microsoft.com/office/word/2020/wordml/sdtdatahash" xmlns:w16se="http://schemas.microsoft.com/office/word/2015/wordml/symex" xmlns:wpg="http://schemas.microsoft.com/office/word/2010/wordprocessingGroup" xmlns:wpi="http://schemas.microsoft.com/office/word/2010/wordprocessingInk" xmlns:wne="http://schemas.microsoft.com/office/word/2006/wordml" xmlns:wps="http://schemas.microsoft.com/office/word/2010/wordprocessingShape" mc:Ignorable="w14 w15 w16se w16cid w16 w16cex w16sdtdh w16du wp14">
   <w:p>
     <w:pPr>
       <w:pStyle w:val="a9"/>
@@ -34193,7 +35890,7 @@
 </file>
 
 <file path=word/footnotes.xml><?xml version="1.0" encoding="utf-8"?>
-<w:footnotes xmlns:wpc="http://schemas.microsoft.com/office/word/2010/wordprocessingCanvas" xmlns:cx="http://schemas.microsoft.com/office/drawing/2014/chartex" xmlns:cx1="http://schemas.microsoft.com/office/drawing/2015/9/8/chartex" xmlns:mc="http://schemas.openxmlformats.org/markup-compatibility/2006" xmlns:o="urn:schemas-microsoft-com:office:office" xmlns:r="http://schemas.openxmlformats.org/officeDocument/2006/relationships" xmlns:m="http://schemas.openxmlformats.org/officeDocument/2006/math" xmlns:v="urn:schemas-microsoft-com:vml" xmlns:wp14="http://schemas.microsoft.com/office/word/2010/wordprocessingDrawing" xmlns:wp="http://schemas.openxmlformats.org/drawingml/2006/wordprocessingDrawing" xmlns:w10="urn:schemas-microsoft-com:office:word" xmlns:w="http://schemas.openxmlformats.org/wordprocessingml/2006/main" xmlns:w14="http://schemas.microsoft.com/office/word/2010/wordml" xmlns:w15="http://schemas.microsoft.com/office/word/2012/wordml" xmlns:w16se="http://schemas.microsoft.com/office/word/2015/wordml/symex" xmlns:wpg="http://schemas.microsoft.com/office/word/2010/wordprocessingGroup" xmlns:wpi="http://schemas.microsoft.com/office/word/2010/wordprocessingInk" xmlns:wne="http://schemas.microsoft.com/office/word/2006/wordml" xmlns:wps="http://schemas.microsoft.com/office/word/2010/wordprocessingShape" mc:Ignorable="w14 w15 w16se wp14">
+<w:footnotes xmlns:wpc="http://schemas.microsoft.com/office/word/2010/wordprocessingCanvas" xmlns:cx="http://schemas.microsoft.com/office/drawing/2014/chartex" xmlns:cx1="http://schemas.microsoft.com/office/drawing/2015/9/8/chartex" xmlns:cx2="http://schemas.microsoft.com/office/drawing/2015/10/21/chartex" xmlns:cx3="http://schemas.microsoft.com/office/drawing/2016/5/9/chartex" xmlns:cx4="http://schemas.microsoft.com/office/drawing/2016/5/10/chartex" xmlns:cx5="http://schemas.microsoft.com/office/drawing/2016/5/11/chartex" xmlns:cx6="http://schemas.microsoft.com/office/drawing/2016/5/12/chartex" xmlns:cx7="http://schemas.microsoft.com/office/drawing/2016/5/13/chartex" xmlns:cx8="http://schemas.microsoft.com/office/drawing/2016/5/14/chartex" xmlns:mc="http://schemas.openxmlformats.org/markup-compatibility/2006" xmlns:aink="http://schemas.microsoft.com/office/drawing/2016/ink" xmlns:am3d="http://schemas.microsoft.com/office/drawing/2017/model3d" xmlns:o="urn:schemas-microsoft-com:office:office" xmlns:oel="http://schemas.microsoft.com/office/2019/extlst" xmlns:r="http://schemas.openxmlformats.org/officeDocument/2006/relationships" xmlns:m="http://schemas.openxmlformats.org/officeDocument/2006/math" xmlns:v="urn:schemas-microsoft-com:vml" xmlns:wp14="http://schemas.microsoft.com/office/word/2010/wordprocessingDrawing" xmlns:wp="http://schemas.openxmlformats.org/drawingml/2006/wordprocessingDrawing" xmlns:w10="urn:schemas-microsoft-com:office:word" xmlns:w="http://schemas.openxmlformats.org/wordprocessingml/2006/main" xmlns:w14="http://schemas.microsoft.com/office/word/2010/wordml" xmlns:w15="http://schemas.microsoft.com/office/word/2012/wordml" xmlns:w16cex="http://schemas.microsoft.com/office/word/2018/wordml/cex" xmlns:w16cid="http://schemas.microsoft.com/office/word/2016/wordml/cid" xmlns:w16="http://schemas.microsoft.com/office/word/2018/wordml" xmlns:w16du="http://schemas.microsoft.com/office/word/2023/wordml/word16du" xmlns:w16sdtdh="http://schemas.microsoft.com/office/word/2020/wordml/sdtdatahash" xmlns:w16se="http://schemas.microsoft.com/office/word/2015/wordml/symex" xmlns:wpg="http://schemas.microsoft.com/office/word/2010/wordprocessingGroup" xmlns:wpi="http://schemas.microsoft.com/office/word/2010/wordprocessingInk" xmlns:wne="http://schemas.microsoft.com/office/word/2006/wordml" xmlns:wps="http://schemas.microsoft.com/office/word/2010/wordprocessingShape" mc:Ignorable="w14 w15 w16se w16cid w16 w16cex w16sdtdh w16du wp14">
   <w:footnote w:type="separator" w:id="-1">
     <w:p>
       <w:r>
@@ -34212,7 +35909,7 @@
 </file>
 
 <file path=word/header1.xml><?xml version="1.0" encoding="utf-8"?>
-<w:hdr xmlns:wpc="http://schemas.microsoft.com/office/word/2010/wordprocessingCanvas" xmlns:cx="http://schemas.microsoft.com/office/drawing/2014/chartex" xmlns:cx1="http://schemas.microsoft.com/office/drawing/2015/9/8/chartex" xmlns:mc="http://schemas.openxmlformats.org/markup-compatibility/2006" xmlns:o="urn:schemas-microsoft-com:office:office" xmlns:r="http://schemas.openxmlformats.org/officeDocument/2006/relationships" xmlns:m="http://schemas.openxmlformats.org/officeDocument/2006/math" xmlns:v="urn:schemas-microsoft-com:vml" xmlns:wp14="http://schemas.microsoft.com/office/word/2010/wordprocessingDrawing" xmlns:wp="http://schemas.openxmlformats.org/drawingml/2006/wordprocessingDrawing" xmlns:w10="urn:schemas-microsoft-com:office:word" xmlns:w="http://schemas.openxmlformats.org/wordprocessingml/2006/main" xmlns:w14="http://schemas.microsoft.com/office/word/2010/wordml" xmlns:w15="http://schemas.microsoft.com/office/word/2012/wordml" xmlns:w16se="http://schemas.microsoft.com/office/word/2015/wordml/symex" xmlns:wpg="http://schemas.microsoft.com/office/word/2010/wordprocessingGroup" xmlns:wpi="http://schemas.microsoft.com/office/word/2010/wordprocessingInk" xmlns:wne="http://schemas.microsoft.com/office/word/2006/wordml" xmlns:wps="http://schemas.microsoft.com/office/word/2010/wordprocessingShape" mc:Ignorable="w14 w15 w16se wp14">
+<w:hdr xmlns:wpc="http://schemas.microsoft.com/office/word/2010/wordprocessingCanvas" xmlns:cx="http://schemas.microsoft.com/office/drawing/2014/chartex" xmlns:cx1="http://schemas.microsoft.com/office/drawing/2015/9/8/chartex" xmlns:cx2="http://schemas.microsoft.com/office/drawing/2015/10/21/chartex" xmlns:cx3="http://schemas.microsoft.com/office/drawing/2016/5/9/chartex" xmlns:cx4="http://schemas.microsoft.com/office/drawing/2016/5/10/chartex" xmlns:cx5="http://schemas.microsoft.com/office/drawing/2016/5/11/chartex" xmlns:cx6="http://schemas.microsoft.com/office/drawing/2016/5/12/chartex" xmlns:cx7="http://schemas.microsoft.com/office/drawing/2016/5/13/chartex" xmlns:cx8="http://schemas.microsoft.com/office/drawing/2016/5/14/chartex" xmlns:mc="http://schemas.openxmlformats.org/markup-compatibility/2006" xmlns:aink="http://schemas.microsoft.com/office/drawing/2016/ink" xmlns:am3d="http://schemas.microsoft.com/office/drawing/2017/model3d" xmlns:o="urn:schemas-microsoft-com:office:office" xmlns:oel="http://schemas.microsoft.com/office/2019/extlst" xmlns:r="http://schemas.openxmlformats.org/officeDocument/2006/relationships" xmlns:m="http://schemas.openxmlformats.org/officeDocument/2006/math" xmlns:v="urn:schemas-microsoft-com:vml" xmlns:wp14="http://schemas.microsoft.com/office/word/2010/wordprocessingDrawing" xmlns:wp="http://schemas.openxmlformats.org/drawingml/2006/wordprocessingDrawing" xmlns:w10="urn:schemas-microsoft-com:office:word" xmlns:w="http://schemas.openxmlformats.org/wordprocessingml/2006/main" xmlns:w14="http://schemas.microsoft.com/office/word/2010/wordml" xmlns:w15="http://schemas.microsoft.com/office/word/2012/wordml" xmlns:w16cex="http://schemas.microsoft.com/office/word/2018/wordml/cex" xmlns:w16cid="http://schemas.microsoft.com/office/word/2016/wordml/cid" xmlns:w16="http://schemas.microsoft.com/office/word/2018/wordml" xmlns:w16du="http://schemas.microsoft.com/office/word/2023/wordml/word16du" xmlns:w16sdtdh="http://schemas.microsoft.com/office/word/2020/wordml/sdtdatahash" xmlns:w16se="http://schemas.microsoft.com/office/word/2015/wordml/symex" xmlns:wpg="http://schemas.microsoft.com/office/word/2010/wordprocessingGroup" xmlns:wpi="http://schemas.microsoft.com/office/word/2010/wordprocessingInk" xmlns:wne="http://schemas.microsoft.com/office/word/2006/wordml" xmlns:wps="http://schemas.microsoft.com/office/word/2010/wordprocessingShape" mc:Ignorable="w14 w15 w16se w16cid w16 w16cex w16sdtdh w16du wp14">
   <w:p>
     <w:pPr>
       <w:pStyle w:val="a6"/>
@@ -34263,7 +35960,7 @@
 </file>
 
 <file path=word/header2.xml><?xml version="1.0" encoding="utf-8"?>
-<w:hdr xmlns:wpc="http://schemas.microsoft.com/office/word/2010/wordprocessingCanvas" xmlns:cx="http://schemas.microsoft.com/office/drawing/2014/chartex" xmlns:cx1="http://schemas.microsoft.com/office/drawing/2015/9/8/chartex" xmlns:mc="http://schemas.openxmlformats.org/markup-compatibility/2006" xmlns:o="urn:schemas-microsoft-com:office:office" xmlns:r="http://schemas.openxmlformats.org/officeDocument/2006/relationships" xmlns:m="http://schemas.openxmlformats.org/officeDocument/2006/math" xmlns:v="urn:schemas-microsoft-com:vml" xmlns:wp14="http://schemas.microsoft.com/office/word/2010/wordprocessingDrawing" xmlns:wp="http://schemas.openxmlformats.org/drawingml/2006/wordprocessingDrawing" xmlns:w10="urn:schemas-microsoft-com:office:word" xmlns:w="http://schemas.openxmlformats.org/wordprocessingml/2006/main" xmlns:w14="http://schemas.microsoft.com/office/word/2010/wordml" xmlns:w15="http://schemas.microsoft.com/office/word/2012/wordml" xmlns:w16se="http://schemas.microsoft.com/office/word/2015/wordml/symex" xmlns:wpg="http://schemas.microsoft.com/office/word/2010/wordprocessingGroup" xmlns:wpi="http://schemas.microsoft.com/office/word/2010/wordprocessingInk" xmlns:wne="http://schemas.microsoft.com/office/word/2006/wordml" xmlns:wps="http://schemas.microsoft.com/office/word/2010/wordprocessingShape" mc:Ignorable="w14 w15 w16se wp14">
+<w:hdr xmlns:wpc="http://schemas.microsoft.com/office/word/2010/wordprocessingCanvas" xmlns:cx="http://schemas.microsoft.com/office/drawing/2014/chartex" xmlns:cx1="http://schemas.microsoft.com/office/drawing/2015/9/8/chartex" xmlns:cx2="http://schemas.microsoft.com/office/drawing/2015/10/21/chartex" xmlns:cx3="http://schemas.microsoft.com/office/drawing/2016/5/9/chartex" xmlns:cx4="http://schemas.microsoft.com/office/drawing/2016/5/10/chartex" xmlns:cx5="http://schemas.microsoft.com/office/drawing/2016/5/11/chartex" xmlns:cx6="http://schemas.microsoft.com/office/drawing/2016/5/12/chartex" xmlns:cx7="http://schemas.microsoft.com/office/drawing/2016/5/13/chartex" xmlns:cx8="http://schemas.microsoft.com/office/drawing/2016/5/14/chartex" xmlns:mc="http://schemas.openxmlformats.org/markup-compatibility/2006" xmlns:aink="http://schemas.microsoft.com/office/drawing/2016/ink" xmlns:am3d="http://schemas.microsoft.com/office/drawing/2017/model3d" xmlns:o="urn:schemas-microsoft-com:office:office" xmlns:oel="http://schemas.microsoft.com/office/2019/extlst" xmlns:r="http://schemas.openxmlformats.org/officeDocument/2006/relationships" xmlns:m="http://schemas.openxmlformats.org/officeDocument/2006/math" xmlns:v="urn:schemas-microsoft-com:vml" xmlns:wp14="http://schemas.microsoft.com/office/word/2010/wordprocessingDrawing" xmlns:wp="http://schemas.openxmlformats.org/drawingml/2006/wordprocessingDrawing" xmlns:w10="urn:schemas-microsoft-com:office:word" xmlns:w="http://schemas.openxmlformats.org/wordprocessingml/2006/main" xmlns:w14="http://schemas.microsoft.com/office/word/2010/wordml" xmlns:w15="http://schemas.microsoft.com/office/word/2012/wordml" xmlns:w16cex="http://schemas.microsoft.com/office/word/2018/wordml/cex" xmlns:w16cid="http://schemas.microsoft.com/office/word/2016/wordml/cid" xmlns:w16="http://schemas.microsoft.com/office/word/2018/wordml" xmlns:w16du="http://schemas.microsoft.com/office/word/2023/wordml/word16du" xmlns:w16sdtdh="http://schemas.microsoft.com/office/word/2020/wordml/sdtdatahash" xmlns:w16se="http://schemas.microsoft.com/office/word/2015/wordml/symex" xmlns:wpg="http://schemas.microsoft.com/office/word/2010/wordprocessingGroup" xmlns:wpi="http://schemas.microsoft.com/office/word/2010/wordprocessingInk" xmlns:wne="http://schemas.microsoft.com/office/word/2006/wordml" xmlns:wps="http://schemas.microsoft.com/office/word/2010/wordprocessingShape" mc:Ignorable="w14 w15 w16se w16cid w16 w16cex w16sdtdh w16du wp14">
   <w:p>
     <w:pPr>
       <w:pStyle w:val="a6"/>
@@ -34314,7 +36011,7 @@
 </file>
 
 <file path=word/header3.xml><?xml version="1.0" encoding="utf-8"?>
-<w:hdr xmlns:wpc="http://schemas.microsoft.com/office/word/2010/wordprocessingCanvas" xmlns:cx="http://schemas.microsoft.com/office/drawing/2014/chartex" xmlns:cx1="http://schemas.microsoft.com/office/drawing/2015/9/8/chartex" xmlns:mc="http://schemas.openxmlformats.org/markup-compatibility/2006" xmlns:o="urn:schemas-microsoft-com:office:office" xmlns:r="http://schemas.openxmlformats.org/officeDocument/2006/relationships" xmlns:m="http://schemas.openxmlformats.org/officeDocument/2006/math" xmlns:v="urn:schemas-microsoft-com:vml" xmlns:wp14="http://schemas.microsoft.com/office/word/2010/wordprocessingDrawing" xmlns:wp="http://schemas.openxmlformats.org/drawingml/2006/wordprocessingDrawing" xmlns:w10="urn:schemas-microsoft-com:office:word" xmlns:w="http://schemas.openxmlformats.org/wordprocessingml/2006/main" xmlns:w14="http://schemas.microsoft.com/office/word/2010/wordml" xmlns:w15="http://schemas.microsoft.com/office/word/2012/wordml" xmlns:w16se="http://schemas.microsoft.com/office/word/2015/wordml/symex" xmlns:wpg="http://schemas.microsoft.com/office/word/2010/wordprocessingGroup" xmlns:wpi="http://schemas.microsoft.com/office/word/2010/wordprocessingInk" xmlns:wne="http://schemas.microsoft.com/office/word/2006/wordml" xmlns:wps="http://schemas.microsoft.com/office/word/2010/wordprocessingShape" mc:Ignorable="w14 w15 w16se wp14">
+<w:hdr xmlns:wpc="http://schemas.microsoft.com/office/word/2010/wordprocessingCanvas" xmlns:cx="http://schemas.microsoft.com/office/drawing/2014/chartex" xmlns:cx1="http://schemas.microsoft.com/office/drawing/2015/9/8/chartex" xmlns:cx2="http://schemas.microsoft.com/office/drawing/2015/10/21/chartex" xmlns:cx3="http://schemas.microsoft.com/office/drawing/2016/5/9/chartex" xmlns:cx4="http://schemas.microsoft.com/office/drawing/2016/5/10/chartex" xmlns:cx5="http://schemas.microsoft.com/office/drawing/2016/5/11/chartex" xmlns:cx6="http://schemas.microsoft.com/office/drawing/2016/5/12/chartex" xmlns:cx7="http://schemas.microsoft.com/office/drawing/2016/5/13/chartex" xmlns:cx8="http://schemas.microsoft.com/office/drawing/2016/5/14/chartex" xmlns:mc="http://schemas.openxmlformats.org/markup-compatibility/2006" xmlns:aink="http://schemas.microsoft.com/office/drawing/2016/ink" xmlns:am3d="http://schemas.microsoft.com/office/drawing/2017/model3d" xmlns:o="urn:schemas-microsoft-com:office:office" xmlns:oel="http://schemas.microsoft.com/office/2019/extlst" xmlns:r="http://schemas.openxmlformats.org/officeDocument/2006/relationships" xmlns:m="http://schemas.openxmlformats.org/officeDocument/2006/math" xmlns:v="urn:schemas-microsoft-com:vml" xmlns:wp14="http://schemas.microsoft.com/office/word/2010/wordprocessingDrawing" xmlns:wp="http://schemas.openxmlformats.org/drawingml/2006/wordprocessingDrawing" xmlns:w10="urn:schemas-microsoft-com:office:word" xmlns:w="http://schemas.openxmlformats.org/wordprocessingml/2006/main" xmlns:w14="http://schemas.microsoft.com/office/word/2010/wordml" xmlns:w15="http://schemas.microsoft.com/office/word/2012/wordml" xmlns:w16cex="http://schemas.microsoft.com/office/word/2018/wordml/cex" xmlns:w16cid="http://schemas.microsoft.com/office/word/2016/wordml/cid" xmlns:w16="http://schemas.microsoft.com/office/word/2018/wordml" xmlns:w16du="http://schemas.microsoft.com/office/word/2023/wordml/word16du" xmlns:w16sdtdh="http://schemas.microsoft.com/office/word/2020/wordml/sdtdatahash" xmlns:w16se="http://schemas.microsoft.com/office/word/2015/wordml/symex" xmlns:wpg="http://schemas.microsoft.com/office/word/2010/wordprocessingGroup" xmlns:wpi="http://schemas.microsoft.com/office/word/2010/wordprocessingInk" xmlns:wne="http://schemas.microsoft.com/office/word/2006/wordml" xmlns:wps="http://schemas.microsoft.com/office/word/2010/wordprocessingShape" mc:Ignorable="w14 w15 w16se w16cid w16 w16cex w16sdtdh w16du wp14">
   <w:p>
     <w:pPr>
       <w:pStyle w:val="a6"/>
@@ -34324,7 +36021,7 @@
 </file>
 
 <file path=word/header4.xml><?xml version="1.0" encoding="utf-8"?>
-<w:hdr xmlns:wpc="http://schemas.microsoft.com/office/word/2010/wordprocessingCanvas" xmlns:cx="http://schemas.microsoft.com/office/drawing/2014/chartex" xmlns:cx1="http://schemas.microsoft.com/office/drawing/2015/9/8/chartex" xmlns:mc="http://schemas.openxmlformats.org/markup-compatibility/2006" xmlns:o="urn:schemas-microsoft-com:office:office" xmlns:r="http://schemas.openxmlformats.org/officeDocument/2006/relationships" xmlns:m="http://schemas.openxmlformats.org/officeDocument/2006/math" xmlns:v="urn:schemas-microsoft-com:vml" xmlns:wp14="http://schemas.microsoft.com/office/word/2010/wordprocessingDrawing" xmlns:wp="http://schemas.openxmlformats.org/drawingml/2006/wordprocessingDrawing" xmlns:w10="urn:schemas-microsoft-com:office:word" xmlns:w="http://schemas.openxmlformats.org/wordprocessingml/2006/main" xmlns:w14="http://schemas.microsoft.com/office/word/2010/wordml" xmlns:w15="http://schemas.microsoft.com/office/word/2012/wordml" xmlns:w16se="http://schemas.microsoft.com/office/word/2015/wordml/symex" xmlns:wpg="http://schemas.microsoft.com/office/word/2010/wordprocessingGroup" xmlns:wpi="http://schemas.microsoft.com/office/word/2010/wordprocessingInk" xmlns:wne="http://schemas.microsoft.com/office/word/2006/wordml" xmlns:wps="http://schemas.microsoft.com/office/word/2010/wordprocessingShape" mc:Ignorable="w14 w15 w16se wp14">
+<w:hdr xmlns:wpc="http://schemas.microsoft.com/office/word/2010/wordprocessingCanvas" xmlns:cx="http://schemas.microsoft.com/office/drawing/2014/chartex" xmlns:cx1="http://schemas.microsoft.com/office/drawing/2015/9/8/chartex" xmlns:cx2="http://schemas.microsoft.com/office/drawing/2015/10/21/chartex" xmlns:cx3="http://schemas.microsoft.com/office/drawing/2016/5/9/chartex" xmlns:cx4="http://schemas.microsoft.com/office/drawing/2016/5/10/chartex" xmlns:cx5="http://schemas.microsoft.com/office/drawing/2016/5/11/chartex" xmlns:cx6="http://schemas.microsoft.com/office/drawing/2016/5/12/chartex" xmlns:cx7="http://schemas.microsoft.com/office/drawing/2016/5/13/chartex" xmlns:cx8="http://schemas.microsoft.com/office/drawing/2016/5/14/chartex" xmlns:mc="http://schemas.openxmlformats.org/markup-compatibility/2006" xmlns:aink="http://schemas.microsoft.com/office/drawing/2016/ink" xmlns:am3d="http://schemas.microsoft.com/office/drawing/2017/model3d" xmlns:o="urn:schemas-microsoft-com:office:office" xmlns:oel="http://schemas.microsoft.com/office/2019/extlst" xmlns:r="http://schemas.openxmlformats.org/officeDocument/2006/relationships" xmlns:m="http://schemas.openxmlformats.org/officeDocument/2006/math" xmlns:v="urn:schemas-microsoft-com:vml" xmlns:wp14="http://schemas.microsoft.com/office/word/2010/wordprocessingDrawing" xmlns:wp="http://schemas.openxmlformats.org/drawingml/2006/wordprocessingDrawing" xmlns:w10="urn:schemas-microsoft-com:office:word" xmlns:w="http://schemas.openxmlformats.org/wordprocessingml/2006/main" xmlns:w14="http://schemas.microsoft.com/office/word/2010/wordml" xmlns:w15="http://schemas.microsoft.com/office/word/2012/wordml" xmlns:w16cex="http://schemas.microsoft.com/office/word/2018/wordml/cex" xmlns:w16cid="http://schemas.microsoft.com/office/word/2016/wordml/cid" xmlns:w16="http://schemas.microsoft.com/office/word/2018/wordml" xmlns:w16du="http://schemas.microsoft.com/office/word/2023/wordml/word16du" xmlns:w16sdtdh="http://schemas.microsoft.com/office/word/2020/wordml/sdtdatahash" xmlns:w16se="http://schemas.microsoft.com/office/word/2015/wordml/symex" xmlns:wpg="http://schemas.microsoft.com/office/word/2010/wordprocessingGroup" xmlns:wpi="http://schemas.microsoft.com/office/word/2010/wordprocessingInk" xmlns:wne="http://schemas.microsoft.com/office/word/2006/wordml" xmlns:wps="http://schemas.microsoft.com/office/word/2010/wordprocessingShape" mc:Ignorable="w14 w15 w16se w16cid w16 w16cex w16sdtdh w16du wp14">
   <w:p>
     <w:pPr>
       <w:pStyle w:val="a6"/>
@@ -34375,7 +36072,7 @@
 </file>
 
 <file path=word/header5.xml><?xml version="1.0" encoding="utf-8"?>
-<w:hdr xmlns:wpc="http://schemas.microsoft.com/office/word/2010/wordprocessingCanvas" xmlns:cx="http://schemas.microsoft.com/office/drawing/2014/chartex" xmlns:cx1="http://schemas.microsoft.com/office/drawing/2015/9/8/chartex" xmlns:mc="http://schemas.openxmlformats.org/markup-compatibility/2006" xmlns:o="urn:schemas-microsoft-com:office:office" xmlns:r="http://schemas.openxmlformats.org/officeDocument/2006/relationships" xmlns:m="http://schemas.openxmlformats.org/officeDocument/2006/math" xmlns:v="urn:schemas-microsoft-com:vml" xmlns:wp14="http://schemas.microsoft.com/office/word/2010/wordprocessingDrawing" xmlns:wp="http://schemas.openxmlformats.org/drawingml/2006/wordprocessingDrawing" xmlns:w10="urn:schemas-microsoft-com:office:word" xmlns:w="http://schemas.openxmlformats.org/wordprocessingml/2006/main" xmlns:w14="http://schemas.microsoft.com/office/word/2010/wordml" xmlns:w15="http://schemas.microsoft.com/office/word/2012/wordml" xmlns:w16se="http://schemas.microsoft.com/office/word/2015/wordml/symex" xmlns:wpg="http://schemas.microsoft.com/office/word/2010/wordprocessingGroup" xmlns:wpi="http://schemas.microsoft.com/office/word/2010/wordprocessingInk" xmlns:wne="http://schemas.microsoft.com/office/word/2006/wordml" xmlns:wps="http://schemas.microsoft.com/office/word/2010/wordprocessingShape" mc:Ignorable="w14 w15 w16se wp14">
+<w:hdr xmlns:wpc="http://schemas.microsoft.com/office/word/2010/wordprocessingCanvas" xmlns:cx="http://schemas.microsoft.com/office/drawing/2014/chartex" xmlns:cx1="http://schemas.microsoft.com/office/drawing/2015/9/8/chartex" xmlns:cx2="http://schemas.microsoft.com/office/drawing/2015/10/21/chartex" xmlns:cx3="http://schemas.microsoft.com/office/drawing/2016/5/9/chartex" xmlns:cx4="http://schemas.microsoft.com/office/drawing/2016/5/10/chartex" xmlns:cx5="http://schemas.microsoft.com/office/drawing/2016/5/11/chartex" xmlns:cx6="http://schemas.microsoft.com/office/drawing/2016/5/12/chartex" xmlns:cx7="http://schemas.microsoft.com/office/drawing/2016/5/13/chartex" xmlns:cx8="http://schemas.microsoft.com/office/drawing/2016/5/14/chartex" xmlns:mc="http://schemas.openxmlformats.org/markup-compatibility/2006" xmlns:aink="http://schemas.microsoft.com/office/drawing/2016/ink" xmlns:am3d="http://schemas.microsoft.com/office/drawing/2017/model3d" xmlns:o="urn:schemas-microsoft-com:office:office" xmlns:oel="http://schemas.microsoft.com/office/2019/extlst" xmlns:r="http://schemas.openxmlformats.org/officeDocument/2006/relationships" xmlns:m="http://schemas.openxmlformats.org/officeDocument/2006/math" xmlns:v="urn:schemas-microsoft-com:vml" xmlns:wp14="http://schemas.microsoft.com/office/word/2010/wordprocessingDrawing" xmlns:wp="http://schemas.openxmlformats.org/drawingml/2006/wordprocessingDrawing" xmlns:w10="urn:schemas-microsoft-com:office:word" xmlns:w="http://schemas.openxmlformats.org/wordprocessingml/2006/main" xmlns:w14="http://schemas.microsoft.com/office/word/2010/wordml" xmlns:w15="http://schemas.microsoft.com/office/word/2012/wordml" xmlns:w16cex="http://schemas.microsoft.com/office/word/2018/wordml/cex" xmlns:w16cid="http://schemas.microsoft.com/office/word/2016/wordml/cid" xmlns:w16="http://schemas.microsoft.com/office/word/2018/wordml" xmlns:w16du="http://schemas.microsoft.com/office/word/2023/wordml/word16du" xmlns:w16sdtdh="http://schemas.microsoft.com/office/word/2020/wordml/sdtdatahash" xmlns:w16se="http://schemas.microsoft.com/office/word/2015/wordml/symex" xmlns:wpg="http://schemas.microsoft.com/office/word/2010/wordprocessingGroup" xmlns:wpi="http://schemas.microsoft.com/office/word/2010/wordprocessingInk" xmlns:wne="http://schemas.microsoft.com/office/word/2006/wordml" xmlns:wps="http://schemas.microsoft.com/office/word/2010/wordprocessingShape" mc:Ignorable="w14 w15 w16se w16cid w16 w16cex w16sdtdh w16du wp14">
   <w:p>
     <w:pPr>
       <w:pStyle w:val="a6"/>
@@ -34407,7 +36104,14 @@
         <w:rStyle w:val="a8"/>
         <w:noProof/>
       </w:rPr>
-      <w:t>20</w:t>
+      <w:t>2</w:t>
+    </w:r>
+    <w:r>
+      <w:rPr>
+        <w:rStyle w:val="a8"/>
+        <w:noProof/>
+      </w:rPr>
+      <w:t>0</w:t>
     </w:r>
     <w:r>
       <w:rPr>
@@ -34426,7 +36130,7 @@
 </file>
 
 <file path=word/numbering.xml><?xml version="1.0" encoding="utf-8"?>
-<w:numbering xmlns:wpc="http://schemas.microsoft.com/office/word/2010/wordprocessingCanvas" xmlns:cx="http://schemas.microsoft.com/office/drawing/2014/chartex" xmlns:cx1="http://schemas.microsoft.com/office/drawing/2015/9/8/chartex" xmlns:mc="http://schemas.openxmlformats.org/markup-compatibility/2006" xmlns:o="urn:schemas-microsoft-com:office:office" xmlns:r="http://schemas.openxmlformats.org/officeDocument/2006/relationships" xmlns:m="http://schemas.openxmlformats.org/officeDocument/2006/math" xmlns:v="urn:schemas-microsoft-com:vml" xmlns:wp14="http://schemas.microsoft.com/office/word/2010/wordprocessingDrawing" xmlns:wp="http://schemas.openxmlformats.org/drawingml/2006/wordprocessingDrawing" xmlns:w10="urn:schemas-microsoft-com:office:word" xmlns:w="http://schemas.openxmlformats.org/wordprocessingml/2006/main" xmlns:w14="http://schemas.microsoft.com/office/word/2010/wordml" xmlns:w15="http://schemas.microsoft.com/office/word/2012/wordml" xmlns:w16se="http://schemas.microsoft.com/office/word/2015/wordml/symex" xmlns:wpg="http://schemas.microsoft.com/office/word/2010/wordprocessingGroup" xmlns:wpi="http://schemas.microsoft.com/office/word/2010/wordprocessingInk" xmlns:wne="http://schemas.microsoft.com/office/word/2006/wordml" xmlns:wps="http://schemas.microsoft.com/office/word/2010/wordprocessingShape" mc:Ignorable="w14 w15 w16se wp14">
+<w:numbering xmlns:wpc="http://schemas.microsoft.com/office/word/2010/wordprocessingCanvas" xmlns:cx="http://schemas.microsoft.com/office/drawing/2014/chartex" xmlns:cx1="http://schemas.microsoft.com/office/drawing/2015/9/8/chartex" xmlns:cx2="http://schemas.microsoft.com/office/drawing/2015/10/21/chartex" xmlns:cx3="http://schemas.microsoft.com/office/drawing/2016/5/9/chartex" xmlns:cx4="http://schemas.microsoft.com/office/drawing/2016/5/10/chartex" xmlns:cx5="http://schemas.microsoft.com/office/drawing/2016/5/11/chartex" xmlns:cx6="http://schemas.microsoft.com/office/drawing/2016/5/12/chartex" xmlns:cx7="http://schemas.microsoft.com/office/drawing/2016/5/13/chartex" xmlns:cx8="http://schemas.microsoft.com/office/drawing/2016/5/14/chartex" xmlns:mc="http://schemas.openxmlformats.org/markup-compatibility/2006" xmlns:aink="http://schemas.microsoft.com/office/drawing/2016/ink" xmlns:am3d="http://schemas.microsoft.com/office/drawing/2017/model3d" xmlns:o="urn:schemas-microsoft-com:office:office" xmlns:oel="http://schemas.microsoft.com/office/2019/extlst" xmlns:r="http://schemas.openxmlformats.org/officeDocument/2006/relationships" xmlns:m="http://schemas.openxmlformats.org/officeDocument/2006/math" xmlns:v="urn:schemas-microsoft-com:vml" xmlns:wp14="http://schemas.microsoft.com/office/word/2010/wordprocessingDrawing" xmlns:wp="http://schemas.openxmlformats.org/drawingml/2006/wordprocessingDrawing" xmlns:w10="urn:schemas-microsoft-com:office:word" xmlns:w="http://schemas.openxmlformats.org/wordprocessingml/2006/main" xmlns:w14="http://schemas.microsoft.com/office/word/2010/wordml" xmlns:w15="http://schemas.microsoft.com/office/word/2012/wordml" xmlns:w16cex="http://schemas.microsoft.com/office/word/2018/wordml/cex" xmlns:w16cid="http://schemas.microsoft.com/office/word/2016/wordml/cid" xmlns:w16="http://schemas.microsoft.com/office/word/2018/wordml" xmlns:w16du="http://schemas.microsoft.com/office/word/2023/wordml/word16du" xmlns:w16sdtdh="http://schemas.microsoft.com/office/word/2020/wordml/sdtdatahash" xmlns:w16se="http://schemas.microsoft.com/office/word/2015/wordml/symex" xmlns:wpg="http://schemas.microsoft.com/office/word/2010/wordprocessingGroup" xmlns:wpi="http://schemas.microsoft.com/office/word/2010/wordprocessingInk" xmlns:wne="http://schemas.microsoft.com/office/word/2006/wordml" xmlns:wps="http://schemas.microsoft.com/office/word/2010/wordprocessingShape" mc:Ignorable="w14 w15 w16se w16cid w16 w16cex w16sdtdh w16du wp14">
   <w:abstractNum w:abstractNumId="0" w15:restartNumberingAfterBreak="0">
     <w:nsid w:val="01C47C96"/>
     <w:multiLevelType w:val="hybridMultilevel"/>
@@ -40066,79 +41770,79 @@
       </w:pPr>
     </w:lvl>
   </w:abstractNum>
-  <w:num w:numId="1">
+  <w:num w:numId="1" w16cid:durableId="1879507169">
     <w:abstractNumId w:val="31"/>
   </w:num>
-  <w:num w:numId="2">
+  <w:num w:numId="2" w16cid:durableId="399056287">
     <w:abstractNumId w:val="27"/>
   </w:num>
-  <w:num w:numId="3">
+  <w:num w:numId="3" w16cid:durableId="1693217529">
     <w:abstractNumId w:val="2"/>
   </w:num>
-  <w:num w:numId="4">
+  <w:num w:numId="4" w16cid:durableId="560596654">
     <w:abstractNumId w:val="6"/>
   </w:num>
-  <w:num w:numId="5">
+  <w:num w:numId="5" w16cid:durableId="942037250">
     <w:abstractNumId w:val="8"/>
   </w:num>
-  <w:num w:numId="6">
+  <w:num w:numId="6" w16cid:durableId="463814567">
     <w:abstractNumId w:val="38"/>
   </w:num>
-  <w:num w:numId="7">
+  <w:num w:numId="7" w16cid:durableId="648628883">
     <w:abstractNumId w:val="18"/>
   </w:num>
-  <w:num w:numId="8">
+  <w:num w:numId="8" w16cid:durableId="1602958072">
     <w:abstractNumId w:val="34"/>
   </w:num>
-  <w:num w:numId="9">
+  <w:num w:numId="9" w16cid:durableId="1340619749">
     <w:abstractNumId w:val="42"/>
   </w:num>
-  <w:num w:numId="10">
+  <w:num w:numId="10" w16cid:durableId="1887183264">
     <w:abstractNumId w:val="14"/>
   </w:num>
-  <w:num w:numId="11">
+  <w:num w:numId="11" w16cid:durableId="1054937230">
     <w:abstractNumId w:val="2"/>
   </w:num>
-  <w:num w:numId="12">
+  <w:num w:numId="12" w16cid:durableId="1701666676">
     <w:abstractNumId w:val="40"/>
   </w:num>
-  <w:num w:numId="13">
+  <w:num w:numId="13" w16cid:durableId="285431852">
     <w:abstractNumId w:val="13"/>
   </w:num>
-  <w:num w:numId="14">
+  <w:num w:numId="14" w16cid:durableId="1624387359">
     <w:abstractNumId w:val="43"/>
   </w:num>
-  <w:num w:numId="15">
+  <w:num w:numId="15" w16cid:durableId="1850875530">
     <w:abstractNumId w:val="3"/>
   </w:num>
-  <w:num w:numId="16">
+  <w:num w:numId="16" w16cid:durableId="1683580760">
     <w:abstractNumId w:val="16"/>
   </w:num>
-  <w:num w:numId="17">
+  <w:num w:numId="17" w16cid:durableId="1846476957">
     <w:abstractNumId w:val="22"/>
   </w:num>
-  <w:num w:numId="18">
+  <w:num w:numId="18" w16cid:durableId="746536557">
     <w:abstractNumId w:val="24"/>
   </w:num>
-  <w:num w:numId="19">
+  <w:num w:numId="19" w16cid:durableId="1586841468">
     <w:abstractNumId w:val="41"/>
   </w:num>
-  <w:num w:numId="20">
+  <w:num w:numId="20" w16cid:durableId="220097305">
     <w:abstractNumId w:val="17"/>
   </w:num>
-  <w:num w:numId="21">
+  <w:num w:numId="21" w16cid:durableId="1530992765">
     <w:abstractNumId w:val="11"/>
   </w:num>
-  <w:num w:numId="22">
+  <w:num w:numId="22" w16cid:durableId="1235357128">
     <w:abstractNumId w:val="5"/>
   </w:num>
-  <w:num w:numId="23">
+  <w:num w:numId="23" w16cid:durableId="1855681200">
     <w:abstractNumId w:val="1"/>
   </w:num>
-  <w:num w:numId="24">
+  <w:num w:numId="24" w16cid:durableId="128594115">
     <w:abstractNumId w:val="29"/>
   </w:num>
-  <w:num w:numId="25">
+  <w:num w:numId="25" w16cid:durableId="1307007996">
     <w:abstractNumId w:val="0"/>
     <w:lvlOverride w:ilvl="0">
       <w:startOverride w:val="8"/>
@@ -40168,83 +41872,83 @@
       <w:startOverride w:val="1"/>
     </w:lvlOverride>
   </w:num>
-  <w:num w:numId="26">
+  <w:num w:numId="26" w16cid:durableId="989410628">
     <w:abstractNumId w:val="28"/>
   </w:num>
-  <w:num w:numId="27">
+  <w:num w:numId="27" w16cid:durableId="1024479607">
     <w:abstractNumId w:val="44"/>
   </w:num>
-  <w:num w:numId="28">
+  <w:num w:numId="28" w16cid:durableId="576286157">
     <w:abstractNumId w:val="26"/>
   </w:num>
-  <w:num w:numId="29">
+  <w:num w:numId="29" w16cid:durableId="1718429366">
     <w:abstractNumId w:val="25"/>
   </w:num>
-  <w:num w:numId="30">
+  <w:num w:numId="30" w16cid:durableId="2130199107">
     <w:abstractNumId w:val="35"/>
   </w:num>
-  <w:num w:numId="31">
+  <w:num w:numId="31" w16cid:durableId="1445921238">
     <w:abstractNumId w:val="10"/>
   </w:num>
-  <w:num w:numId="32">
+  <w:num w:numId="32" w16cid:durableId="6762257">
     <w:abstractNumId w:val="36"/>
   </w:num>
-  <w:num w:numId="33">
+  <w:num w:numId="33" w16cid:durableId="1806386053">
     <w:abstractNumId w:val="19"/>
   </w:num>
-  <w:num w:numId="34">
+  <w:num w:numId="34" w16cid:durableId="1273125540">
     <w:abstractNumId w:val="46"/>
   </w:num>
-  <w:num w:numId="35">
+  <w:num w:numId="35" w16cid:durableId="759109434">
     <w:abstractNumId w:val="32"/>
   </w:num>
-  <w:num w:numId="36">
+  <w:num w:numId="36" w16cid:durableId="1556889570">
     <w:abstractNumId w:val="45"/>
   </w:num>
-  <w:num w:numId="37">
+  <w:num w:numId="37" w16cid:durableId="1204711180">
     <w:abstractNumId w:val="21"/>
   </w:num>
-  <w:num w:numId="38">
+  <w:num w:numId="38" w16cid:durableId="1991866326">
     <w:abstractNumId w:val="37"/>
   </w:num>
-  <w:num w:numId="39">
+  <w:num w:numId="39" w16cid:durableId="1849519772">
     <w:abstractNumId w:val="4"/>
   </w:num>
-  <w:num w:numId="40">
+  <w:num w:numId="40" w16cid:durableId="1424372787">
     <w:abstractNumId w:val="7"/>
   </w:num>
-  <w:num w:numId="41">
+  <w:num w:numId="41" w16cid:durableId="56705373">
     <w:abstractNumId w:val="9"/>
   </w:num>
-  <w:num w:numId="42">
+  <w:num w:numId="42" w16cid:durableId="369955507">
     <w:abstractNumId w:val="12"/>
   </w:num>
-  <w:num w:numId="43">
+  <w:num w:numId="43" w16cid:durableId="78528367">
     <w:abstractNumId w:val="30"/>
   </w:num>
-  <w:num w:numId="44">
+  <w:num w:numId="44" w16cid:durableId="964773221">
     <w:abstractNumId w:val="20"/>
   </w:num>
-  <w:num w:numId="45">
+  <w:num w:numId="45" w16cid:durableId="23748901">
     <w:abstractNumId w:val="39"/>
   </w:num>
-  <w:num w:numId="46">
+  <w:num w:numId="46" w16cid:durableId="576129308">
     <w:abstractNumId w:val="0"/>
   </w:num>
-  <w:num w:numId="47">
+  <w:num w:numId="47" w16cid:durableId="1522280196">
     <w:abstractNumId w:val="15"/>
   </w:num>
-  <w:num w:numId="48">
+  <w:num w:numId="48" w16cid:durableId="1911111100">
     <w:abstractNumId w:val="33"/>
   </w:num>
-  <w:num w:numId="49">
+  <w:num w:numId="49" w16cid:durableId="2097087279">
     <w:abstractNumId w:val="23"/>
   </w:num>
 </w:numbering>
 </file>
 
 <file path=word/styles.xml><?xml version="1.0" encoding="utf-8"?>
-<w:styles xmlns:mc="http://schemas.openxmlformats.org/markup-compatibility/2006" xmlns:r="http://schemas.openxmlformats.org/officeDocument/2006/relationships" xmlns:w="http://schemas.openxmlformats.org/wordprocessingml/2006/main" xmlns:w14="http://schemas.microsoft.com/office/word/2010/wordml" xmlns:w15="http://schemas.microsoft.com/office/word/2012/wordml" xmlns:w16se="http://schemas.microsoft.com/office/word/2015/wordml/symex" mc:Ignorable="w14 w15 w16se">
+<w:styles xmlns:mc="http://schemas.openxmlformats.org/markup-compatibility/2006" xmlns:r="http://schemas.openxmlformats.org/officeDocument/2006/relationships" xmlns:w="http://schemas.openxmlformats.org/wordprocessingml/2006/main" xmlns:w14="http://schemas.microsoft.com/office/word/2010/wordml" xmlns:w15="http://schemas.microsoft.com/office/word/2012/wordml" xmlns:w16cex="http://schemas.microsoft.com/office/word/2018/wordml/cex" xmlns:w16cid="http://schemas.microsoft.com/office/word/2016/wordml/cid" xmlns:w16="http://schemas.microsoft.com/office/word/2018/wordml" xmlns:w16du="http://schemas.microsoft.com/office/word/2023/wordml/word16du" xmlns:w16sdtdh="http://schemas.microsoft.com/office/word/2020/wordml/sdtdatahash" xmlns:w16se="http://schemas.microsoft.com/office/word/2015/wordml/symex" mc:Ignorable="w14 w15 w16se w16cid w16 w16cex w16sdtdh w16du">
   <w:docDefaults>
     <w:rPrDefault>
       <w:rPr>
@@ -40254,7 +41958,7 @@
     </w:rPrDefault>
     <w:pPrDefault/>
   </w:docDefaults>
-  <w:latentStyles w:defLockedState="0" w:defUIPriority="0" w:defSemiHidden="0" w:defUnhideWhenUsed="0" w:defQFormat="0" w:count="371">
+  <w:latentStyles w:defLockedState="0" w:defUIPriority="0" w:defSemiHidden="0" w:defUnhideWhenUsed="0" w:defQFormat="0" w:count="376">
     <w:lsdException w:name="Normal" w:qFormat="1"/>
     <w:lsdException w:name="heading 1" w:qFormat="1"/>
     <w:lsdException w:name="heading 2" w:qFormat="1"/>
@@ -40619,6 +42323,11 @@
     <w:lsdException w:name="List Table 5 Dark Accent 6" w:uiPriority="50"/>
     <w:lsdException w:name="List Table 6 Colorful Accent 6" w:uiPriority="51"/>
     <w:lsdException w:name="List Table 7 Colorful Accent 6" w:uiPriority="52"/>
+    <w:lsdException w:name="Mention" w:semiHidden="1" w:uiPriority="99" w:unhideWhenUsed="1"/>
+    <w:lsdException w:name="Smart Hyperlink" w:semiHidden="1" w:uiPriority="99" w:unhideWhenUsed="1"/>
+    <w:lsdException w:name="Hashtag" w:semiHidden="1" w:uiPriority="99" w:unhideWhenUsed="1"/>
+    <w:lsdException w:name="Unresolved Mention" w:semiHidden="1" w:uiPriority="99" w:unhideWhenUsed="1"/>
+    <w:lsdException w:name="Smart Link" w:semiHidden="1" w:uiPriority="99" w:unhideWhenUsed="1"/>
   </w:latentStyles>
   <w:style w:type="paragraph" w:default="1" w:styleId="a">
     <w:name w:val="Normal"/>
@@ -40884,7 +42593,7 @@
     </w:rPr>
   </w:style>
   <w:style w:type="character" w:customStyle="1" w:styleId="ae">
-    <w:name w:val="Текст сноски Знак"/>
+    <w:name w:val="Текст виноски Знак"/>
     <w:link w:val="ad"/>
     <w:rsid w:val="005A30F3"/>
     <w:rPr>
@@ -40917,7 +42626,7 @@
     </w:rPr>
   </w:style>
   <w:style w:type="character" w:customStyle="1" w:styleId="a5">
-    <w:name w:val="Заголовок Знак"/>
+    <w:name w:val="Назва Знак"/>
     <w:link w:val="a4"/>
     <w:rsid w:val="009657E4"/>
     <w:rPr>
@@ -41063,7 +42772,7 @@
     </w:rPr>
   </w:style>
   <w:style w:type="character" w:customStyle="1" w:styleId="ac">
-    <w:name w:val="Основной текст Знак"/>
+    <w:name w:val="Основний текст Знак"/>
     <w:link w:val="ab"/>
     <w:rsid w:val="00FF3EB3"/>
     <w:rPr>
@@ -41109,7 +42818,7 @@
     </w:rPr>
   </w:style>
   <w:style w:type="character" w:customStyle="1" w:styleId="31">
-    <w:name w:val="Основной текст 3 Знак"/>
+    <w:name w:val="Основний текст 3 Знак"/>
     <w:link w:val="30"/>
     <w:rsid w:val="00DA616C"/>
     <w:rPr>
@@ -41130,7 +42839,7 @@
     </w:rPr>
   </w:style>
   <w:style w:type="character" w:customStyle="1" w:styleId="af7">
-    <w:name w:val="Текст выноски Знак"/>
+    <w:name w:val="Текст у виносці Знак"/>
     <w:link w:val="af6"/>
     <w:rsid w:val="00DA616C"/>
     <w:rPr>
@@ -41140,7 +42849,7 @@
     </w:rPr>
   </w:style>
   <w:style w:type="character" w:customStyle="1" w:styleId="a7">
-    <w:name w:val="Верхний колонтитул Знак"/>
+    <w:name w:val="Верхній колонтитул Знак"/>
     <w:link w:val="a6"/>
     <w:rsid w:val="00DA616C"/>
     <w:rPr>
@@ -41184,7 +42893,7 @@
     </w:rPr>
   </w:style>
   <w:style w:type="character" w:customStyle="1" w:styleId="22">
-    <w:name w:val="Основной текст с отступом 2 Знак"/>
+    <w:name w:val="Основний текст з відступом 2 Знак"/>
     <w:link w:val="21"/>
     <w:rsid w:val="00DA616C"/>
     <w:rPr>

</xml_diff>

<commit_message>
Added 2 winrar files and was modified word and excel
</commit_message>
<xml_diff>
--- a/+РПНД WП 2023+.docx
+++ b/+РПНД WП 2023+.docx
@@ -1,6 +1,6 @@
 
 <file path=word/document.xml><?xml version="1.0" encoding="utf-8"?>
-<w:document xmlns:wpc="http://schemas.microsoft.com/office/word/2010/wordprocessingCanvas" xmlns:cx="http://schemas.microsoft.com/office/drawing/2014/chartex" xmlns:cx1="http://schemas.microsoft.com/office/drawing/2015/9/8/chartex" xmlns:mc="http://schemas.openxmlformats.org/markup-compatibility/2006" xmlns:o="urn:schemas-microsoft-com:office:office" xmlns:r="http://schemas.openxmlformats.org/officeDocument/2006/relationships" xmlns:m="http://schemas.openxmlformats.org/officeDocument/2006/math" xmlns:v="urn:schemas-microsoft-com:vml" xmlns:wp14="http://schemas.microsoft.com/office/word/2010/wordprocessingDrawing" xmlns:wp="http://schemas.openxmlformats.org/drawingml/2006/wordprocessingDrawing" xmlns:w10="urn:schemas-microsoft-com:office:word" xmlns:w="http://schemas.openxmlformats.org/wordprocessingml/2006/main" xmlns:w14="http://schemas.microsoft.com/office/word/2010/wordml" xmlns:w15="http://schemas.microsoft.com/office/word/2012/wordml" xmlns:w16se="http://schemas.microsoft.com/office/word/2015/wordml/symex" xmlns:wpg="http://schemas.microsoft.com/office/word/2010/wordprocessingGroup" xmlns:wpi="http://schemas.microsoft.com/office/word/2010/wordprocessingInk" xmlns:wne="http://schemas.microsoft.com/office/word/2006/wordml" xmlns:wps="http://schemas.microsoft.com/office/word/2010/wordprocessingShape" mc:Ignorable="w14 w15 w16se wp14">
+<w:document xmlns:wpc="http://schemas.microsoft.com/office/word/2010/wordprocessingCanvas" xmlns:cx="http://schemas.microsoft.com/office/drawing/2014/chartex" xmlns:cx1="http://schemas.microsoft.com/office/drawing/2015/9/8/chartex" xmlns:cx2="http://schemas.microsoft.com/office/drawing/2015/10/21/chartex" xmlns:cx3="http://schemas.microsoft.com/office/drawing/2016/5/9/chartex" xmlns:cx4="http://schemas.microsoft.com/office/drawing/2016/5/10/chartex" xmlns:cx5="http://schemas.microsoft.com/office/drawing/2016/5/11/chartex" xmlns:cx6="http://schemas.microsoft.com/office/drawing/2016/5/12/chartex" xmlns:cx7="http://schemas.microsoft.com/office/drawing/2016/5/13/chartex" xmlns:cx8="http://schemas.microsoft.com/office/drawing/2016/5/14/chartex" xmlns:mc="http://schemas.openxmlformats.org/markup-compatibility/2006" xmlns:aink="http://schemas.microsoft.com/office/drawing/2016/ink" xmlns:am3d="http://schemas.microsoft.com/office/drawing/2017/model3d" xmlns:o="urn:schemas-microsoft-com:office:office" xmlns:oel="http://schemas.microsoft.com/office/2019/extlst" xmlns:r="http://schemas.openxmlformats.org/officeDocument/2006/relationships" xmlns:m="http://schemas.openxmlformats.org/officeDocument/2006/math" xmlns:v="urn:schemas-microsoft-com:vml" xmlns:wp14="http://schemas.microsoft.com/office/word/2010/wordprocessingDrawing" xmlns:wp="http://schemas.openxmlformats.org/drawingml/2006/wordprocessingDrawing" xmlns:w10="urn:schemas-microsoft-com:office:word" xmlns:w="http://schemas.openxmlformats.org/wordprocessingml/2006/main" xmlns:w14="http://schemas.microsoft.com/office/word/2010/wordml" xmlns:w15="http://schemas.microsoft.com/office/word/2012/wordml" xmlns:w16cex="http://schemas.microsoft.com/office/word/2018/wordml/cex" xmlns:w16cid="http://schemas.microsoft.com/office/word/2016/wordml/cid" xmlns:w16="http://schemas.microsoft.com/office/word/2018/wordml" xmlns:w16du="http://schemas.microsoft.com/office/word/2023/wordml/word16du" xmlns:w16sdtdh="http://schemas.microsoft.com/office/word/2020/wordml/sdtdatahash" xmlns:w16se="http://schemas.microsoft.com/office/word/2015/wordml/symex" xmlns:wpg="http://schemas.microsoft.com/office/word/2010/wordprocessingGroup" xmlns:wpi="http://schemas.microsoft.com/office/word/2010/wordprocessingInk" xmlns:wne="http://schemas.microsoft.com/office/word/2006/wordml" xmlns:wps="http://schemas.microsoft.com/office/word/2010/wordprocessingShape" mc:Ignorable="w14 w15 w16se w16cid w16 w16cex w16sdtdh w16du wp14">
   <w:body>
     <w:p>
       <w:pPr>
@@ -195,7 +195,7 @@
           <w:lang w:val="ru-RU"/>
         </w:rPr>
         <w:drawing>
-          <wp:anchor distT="0" distB="0" distL="114300" distR="114300" simplePos="0" relativeHeight="251663360" behindDoc="0" locked="0" layoutInCell="1" allowOverlap="1">
+          <wp:anchor distT="0" distB="0" distL="114300" distR="114300" simplePos="0" relativeHeight="251663360" behindDoc="0" locked="0" layoutInCell="1" allowOverlap="1" wp14:anchorId="0354FE7E" wp14:editId="6EB3E80F">
             <wp:simplePos x="0" y="0"/>
             <wp:positionH relativeFrom="column">
               <wp:posOffset>3651885</wp:posOffset>
@@ -314,8 +314,6 @@
           <w:sz w:val="24"/>
         </w:rPr>
       </w:pPr>
-      <w:bookmarkStart w:id="0" w:name="_GoBack"/>
-      <w:bookmarkEnd w:id="0"/>
     </w:p>
     <w:p>
       <w:pPr>
@@ -443,7 +441,7 @@
           <w:szCs w:val="16"/>
           <w:lang w:val="ru-RU"/>
         </w:rPr>
-        <w:pict>
+        <w:pict w14:anchorId="06DA81D0">
           <v:shapetype id="_x0000_t32" coordsize="21600,21600" o:spt="32" o:oned="t" path="m,l21600,21600e" filled="f">
             <v:path arrowok="t" fillok="f" o:connecttype="none"/>
             <o:lock v:ext="edit" shapetype="t"/>
@@ -625,7 +623,7 @@
                 <w:szCs w:val="28"/>
                 <w:lang w:val="ru-RU"/>
               </w:rPr>
-              <w:pict>
+              <w:pict w14:anchorId="07B2C46F">
                 <v:shape id="AutoShape 8" o:spid="_x0000_s1033" type="#_x0000_t32" style="position:absolute;left:0;text-align:left;margin-left:17.5pt;margin-top:.7pt;width:286.85pt;height:.05pt;z-index:251660288;visibility:visible" o:gfxdata="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"/>
               </w:pict>
             </w:r>
@@ -772,7 +770,7 @@
                 <w:szCs w:val="16"/>
                 <w:lang w:val="ru-RU"/>
               </w:rPr>
-              <w:pict>
+              <w:pict w14:anchorId="70268ED1">
                 <v:shape id="AutoShape 3" o:spid="_x0000_s1032" type="#_x0000_t32" style="position:absolute;left:0;text-align:left;margin-left:16.6pt;margin-top:.65pt;width:286.85pt;height:.05pt;z-index:251655168;visibility:visible" o:gfxdata="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"/>
               </w:pict>
             </w:r>
@@ -913,7 +911,7 @@
               </w:rPr>
               <w:t xml:space="preserve"> «</w:t>
             </w:r>
-            <w:bookmarkStart w:id="1" w:name="_Hlk21255012"/>
+            <w:bookmarkStart w:id="0" w:name="_Hlk21255012"/>
             <w:r>
               <w:rPr>
                 <w:rFonts w:cs="Calibri"/>
@@ -923,7 +921,7 @@
               </w:rPr>
               <w:t>Інженерія  програмного забезпечення</w:t>
             </w:r>
-            <w:bookmarkEnd w:id="1"/>
+            <w:bookmarkEnd w:id="0"/>
             <w:r>
               <w:rPr>
                 <w:rFonts w:cs="Calibri"/>
@@ -953,7 +951,7 @@
                 <w:szCs w:val="28"/>
                 <w:lang w:val="ru-RU"/>
               </w:rPr>
-              <w:pict>
+              <w:pict w14:anchorId="1241E67C">
                 <v:shape id="AutoShape 4" o:spid="_x0000_s1031" type="#_x0000_t32" style="position:absolute;left:0;text-align:left;margin-left:16.6pt;margin-top:1.05pt;width:286.85pt;height:.05pt;z-index:251656192;visibility:visible" o:gfxdata="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"/>
               </w:pict>
             </w:r>
@@ -1119,7 +1117,7 @@
                 <w:szCs w:val="28"/>
                 <w:lang w:val="ru-RU"/>
               </w:rPr>
-              <w:pict>
+              <w:pict w14:anchorId="0533CE96">
                 <v:shape id="AutoShape 5" o:spid="_x0000_s1030" type="#_x0000_t32" style="position:absolute;left:0;text-align:left;margin-left:16.6pt;margin-top:.5pt;width:286.85pt;height:.05pt;z-index:251657216;visibility:visible" o:gfxdata="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"/>
               </w:pict>
             </w:r>
@@ -1269,7 +1267,7 @@
                 <w:szCs w:val="28"/>
                 <w:lang w:val="ru-RU"/>
               </w:rPr>
-              <w:pict>
+              <w:pict w14:anchorId="2F88F210">
                 <v:shape id="AutoShape 6" o:spid="_x0000_s1029" type="#_x0000_t32" style="position:absolute;left:0;text-align:left;margin-left:16.6pt;margin-top:.2pt;width:286.85pt;height:.05pt;z-index:251658240;visibility:visible" o:gfxdata="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"/>
               </w:pict>
             </w:r>
@@ -1456,7 +1454,7 @@
           <w:lang w:val="ru-RU"/>
         </w:rPr>
         <w:drawing>
-          <wp:inline distT="0" distB="0" distL="0" distR="0">
+          <wp:inline distT="0" distB="0" distL="0" distR="0" wp14:anchorId="33BB11AD" wp14:editId="4B5C4147">
             <wp:extent cx="590550" cy="390525"/>
             <wp:effectExtent l="0" t="0" r="0" b="9525"/>
             <wp:docPr id="9" name="Рисунок 9" descr="Арбузова+"/>
@@ -1682,7 +1680,7 @@
           <w:noProof/>
           <w:lang w:val="ru-RU"/>
         </w:rPr>
-        <w:pict>
+        <w:pict w14:anchorId="201D2EFC">
           <v:shape id="AutoShape 7" o:spid="_x0000_s1028" type="#_x0000_t32" style="position:absolute;margin-left:85.55pt;margin-top:.8pt;width:414.6pt;height:0;z-index:251659264;visibility:visible" o:gfxdata="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"/>
         </w:pict>
       </w:r>
@@ -1690,7 +1688,15 @@
         <w:t xml:space="preserve">                                     </w:t>
       </w:r>
       <w:r>
-        <w:t xml:space="preserve">(вказати автора(ів): ПІБ, </w:t>
+        <w:t>(вказати автора(</w:t>
+      </w:r>
+      <w:proofErr w:type="spellStart"/>
+      <w:r>
+        <w:t>ів</w:t>
+      </w:r>
+      <w:proofErr w:type="spellEnd"/>
+      <w:r>
+        <w:t xml:space="preserve">): ПІБ, </w:t>
       </w:r>
       <w:r>
         <w:t>посада,</w:t>
@@ -1832,7 +1838,7 @@
                 <w:lang w:val="ru-RU"/>
               </w:rPr>
               <w:drawing>
-                <wp:inline distT="0" distB="0" distL="0" distR="0">
+                <wp:inline distT="0" distB="0" distL="0" distR="0" wp14:anchorId="1AA042FB" wp14:editId="4BEFD8C8">
                   <wp:extent cx="590550" cy="390525"/>
                   <wp:effectExtent l="0" t="0" r="0" b="9525"/>
                   <wp:docPr id="10" name="Рисунок 10" descr="Арбузова+"/>
@@ -2213,7 +2219,7 @@
                 <w:lang w:val="ru-RU"/>
               </w:rPr>
               <w:drawing>
-                <wp:inline distT="0" distB="0" distL="0" distR="0">
+                <wp:inline distT="0" distB="0" distL="0" distR="0" wp14:anchorId="6AE6868C" wp14:editId="28C49821">
                   <wp:extent cx="654288" cy="438150"/>
                   <wp:effectExtent l="0" t="0" r="0" b="0"/>
                   <wp:docPr id="1" name="Рисунок 1" descr="C:\Users\Пользователь\Desktop\2023-2024\++Подписи\ПодписьЯВД-removebg-preview.png"/>
@@ -2538,7 +2544,7 @@
                 <w:lang w:val="ru-RU"/>
               </w:rPr>
               <w:drawing>
-                <wp:inline distT="0" distB="0" distL="0" distR="0">
+                <wp:inline distT="0" distB="0" distL="0" distR="0" wp14:anchorId="190CF9CA" wp14:editId="07D9DC94">
                   <wp:extent cx="590550" cy="390525"/>
                   <wp:effectExtent l="0" t="0" r="0" b="9525"/>
                   <wp:docPr id="11" name="Рисунок 11" descr="Арбузова+"/>
@@ -4661,7 +4667,7 @@
       <w:pPr>
         <w:pStyle w:val="12"/>
       </w:pPr>
-      <w:bookmarkStart w:id="2" w:name="_Toc1323621"/>
+      <w:bookmarkStart w:id="1" w:name="_Toc1323621"/>
       <w:r>
         <w:rPr>
           <w:b w:val="0"/>
@@ -4679,7 +4685,7 @@
       <w:r>
         <w:t>ПОЯСНЮВАЛЬНА ЗАПИСКА</w:t>
       </w:r>
-      <w:bookmarkEnd w:id="2"/>
+      <w:bookmarkEnd w:id="1"/>
     </w:p>
     <w:p>
       <w:pPr>
@@ -4794,7 +4800,7 @@
           <w:lang w:eastAsia="ar-SA"/>
         </w:rPr>
       </w:pPr>
-      <w:bookmarkStart w:id="3" w:name="_Hlk147213446"/>
+      <w:bookmarkStart w:id="2" w:name="_Hlk147213446"/>
       <w:r>
         <w:rPr>
           <w:b/>
@@ -4823,7 +4829,7 @@
         </w:rPr>
         <w:t>.0 – 2021</w:t>
       </w:r>
-      <w:bookmarkEnd w:id="3"/>
+      <w:bookmarkEnd w:id="2"/>
       <w:r>
         <w:rPr>
           <w:rFonts w:cs="Calibri"/>
@@ -4889,7 +4895,7 @@
           <w:noProof/>
           <w:lang w:val="ru-RU"/>
         </w:rPr>
-        <w:pict>
+        <w:pict w14:anchorId="6330A4FA">
           <v:shape id="AutoShape 9" o:spid="_x0000_s1027" type="#_x0000_t32" style="position:absolute;left:0;text-align:left;margin-left:10.05pt;margin-top:.3pt;width:490.65pt;height:.05pt;z-index:251661312;visibility:visible" o:gfxdata="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"/>
         </w:pict>
       </w:r>
@@ -5098,7 +5104,7 @@
           <w:lang w:val="ru-RU"/>
         </w:rPr>
       </w:pPr>
-      <w:bookmarkStart w:id="4" w:name="_Hlk147213469"/>
+      <w:bookmarkStart w:id="3" w:name="_Hlk147213469"/>
       <w:r>
         <w:rPr>
           <w:sz w:val="28"/>
@@ -5126,7 +5132,23 @@
           <w:sz w:val="28"/>
           <w:szCs w:val="28"/>
         </w:rPr>
-        <w:t>Здатність алгоритмічно та логічно мислити</w:t>
+        <w:t xml:space="preserve">Здатність алгоритмічно та </w:t>
+      </w:r>
+      <w:proofErr w:type="spellStart"/>
+      <w:r>
+        <w:rPr>
+          <w:sz w:val="28"/>
+          <w:szCs w:val="28"/>
+        </w:rPr>
+        <w:t>логічно</w:t>
+      </w:r>
+      <w:proofErr w:type="spellEnd"/>
+      <w:r>
+        <w:rPr>
+          <w:sz w:val="28"/>
+          <w:szCs w:val="28"/>
+        </w:rPr>
+        <w:t xml:space="preserve"> мислити</w:t>
       </w:r>
     </w:p>
     <w:p>
@@ -5869,114 +5891,12 @@
         <w:t>Аналізувати та  узагальнювати необхідну інформацію з різних джерел та ресурсів для розв’язання професійних задач з урахуванням сучасних досягнень інформаційних технологій</w:t>
       </w:r>
     </w:p>
-    <w:bookmarkEnd w:id="4"/>
     <w:p>
       <w:pPr>
-        <w:ind w:right="113" w:firstLine="709"/>
-        <w:jc w:val="both"/>
-        <w:rPr>
-          <w:sz w:val="24"/>
-          <w:szCs w:val="24"/>
-        </w:rPr>
-      </w:pPr>
-      <w:r>
-        <w:rPr>
-          <w:sz w:val="28"/>
-          <w:szCs w:val="28"/>
-        </w:rPr>
-        <w:t xml:space="preserve">Основною формою контролю є поточний, модульний, семестровий контроль </w:t>
-      </w:r>
-    </w:p>
-    <w:p>
-      <w:pPr>
-        <w:ind w:right="113"/>
-        <w:jc w:val="both"/>
-        <w:rPr>
-          <w:sz w:val="28"/>
-          <w:szCs w:val="28"/>
-        </w:rPr>
-      </w:pPr>
-      <w:r>
-        <w:rPr>
-          <w:sz w:val="28"/>
-          <w:szCs w:val="28"/>
-        </w:rPr>
-        <w:t>(</w:t>
-      </w:r>
-      <w:r>
-        <w:rPr>
-          <w:sz w:val="28"/>
-          <w:szCs w:val="28"/>
-        </w:rPr>
-        <w:t>підсумок).</w:t>
-      </w:r>
-    </w:p>
-    <w:p>
-      <w:pPr>
-        <w:ind w:right="113" w:firstLine="709"/>
-        <w:jc w:val="both"/>
-        <w:rPr>
-          <w:sz w:val="28"/>
-          <w:szCs w:val="28"/>
-        </w:rPr>
-      </w:pPr>
-      <w:r>
-        <w:rPr>
-          <w:sz w:val="28"/>
-          <w:szCs w:val="28"/>
-        </w:rPr>
-        <w:t xml:space="preserve">Оцінювання навчальних досягнень студентів з дисципліни здійснюється за 100-бальною </w:t>
-      </w:r>
-      <w:r>
-        <w:rPr>
-          <w:sz w:val="28"/>
-          <w:szCs w:val="28"/>
-        </w:rPr>
-        <w:t>кредитно-модульною</w:t>
-      </w:r>
-      <w:r>
-        <w:rPr>
-          <w:sz w:val="28"/>
-          <w:szCs w:val="28"/>
-        </w:rPr>
-        <w:t xml:space="preserve"> шкалою, що співвідноситься зі шкалою </w:t>
-      </w:r>
-      <w:r>
-        <w:rPr>
-          <w:sz w:val="28"/>
-          <w:szCs w:val="28"/>
-          <w:lang w:val="en-US"/>
-        </w:rPr>
-        <w:t>E</w:t>
-      </w:r>
-      <w:r>
-        <w:rPr>
-          <w:sz w:val="28"/>
-          <w:szCs w:val="28"/>
-        </w:rPr>
-        <w:t>С</w:t>
-      </w:r>
-      <w:r>
-        <w:rPr>
-          <w:sz w:val="28"/>
-          <w:szCs w:val="28"/>
-          <w:lang w:val="en-US"/>
-        </w:rPr>
-        <w:t>TS</w:t>
-      </w:r>
-      <w:r>
-        <w:rPr>
-          <w:sz w:val="28"/>
-          <w:szCs w:val="28"/>
-        </w:rPr>
-        <w:t xml:space="preserve"> (Європейська кредитно – трансферна система).</w:t>
-      </w:r>
-    </w:p>
-    <w:p>
-      <w:pPr>
         <w:pStyle w:val="12"/>
       </w:pPr>
-      <w:bookmarkStart w:id="5" w:name="_Toc1323622"/>
+      <w:bookmarkStart w:id="4" w:name="_Toc1323622"/>
+      <w:bookmarkEnd w:id="3"/>
       <w:r>
         <w:br w:type="page"/>
       </w:r>
@@ -5987,7 +5907,7 @@
       <w:r>
         <w:t>ПЕРЕДУМОВИ ДЛЯ ВИЧЕННЯ ДИСЦИПЛІНИ</w:t>
       </w:r>
-      <w:bookmarkEnd w:id="5"/>
+      <w:bookmarkEnd w:id="4"/>
       <w:r>
         <w:t xml:space="preserve"> </w:t>
       </w:r>
@@ -6087,8 +6007,17 @@
                 <w:sz w:val="28"/>
                 <w:szCs w:val="28"/>
               </w:rPr>
-              <w:t>результатів навчання (компетентностей</w:t>
-            </w:r>
+              <w:t>результатів навчання (</w:t>
+            </w:r>
+            <w:proofErr w:type="spellStart"/>
+            <w:r>
+              <w:rPr>
+                <w:sz w:val="28"/>
+                <w:szCs w:val="28"/>
+              </w:rPr>
+              <w:t>компетентностей</w:t>
+            </w:r>
+            <w:proofErr w:type="spellEnd"/>
             <w:r>
               <w:rPr>
                 <w:sz w:val="28"/>
@@ -6305,7 +6234,7 @@
       <w:pPr>
         <w:pStyle w:val="12"/>
       </w:pPr>
-      <w:bookmarkStart w:id="6" w:name="_Toc1323623"/>
+      <w:bookmarkStart w:id="5" w:name="_Toc1323623"/>
       <w:r>
         <w:lastRenderedPageBreak/>
         <w:t xml:space="preserve">3 </w:t>
@@ -6313,7 +6242,7 @@
       <w:r>
         <w:t>СТРУКТУРА НАВЧАЛЬНОЇ ДИСЦИПЛІНИ</w:t>
       </w:r>
-      <w:bookmarkEnd w:id="6"/>
+      <w:bookmarkEnd w:id="5"/>
     </w:p>
     <w:p>
       <w:pPr>
@@ -6864,39 +6793,57 @@
                 <w:szCs w:val="22"/>
               </w:rPr>
             </w:pPr>
+            <w:proofErr w:type="spellStart"/>
             <w:r>
               <w:rPr>
                 <w:sz w:val="22"/>
                 <w:szCs w:val="22"/>
               </w:rPr>
-              <w:t>практ. роботи</w:t>
-            </w:r>
-          </w:p>
-        </w:tc>
-        <w:tc>
-          <w:tcPr>
-            <w:tcW w:w="268" w:type="pct"/>
-            <w:tcBorders>
-              <w:bottom w:val="single" w:sz="4" w:space="0" w:color="auto"/>
-            </w:tcBorders>
-            <w:textDirection w:val="btLr"/>
-            <w:vAlign w:val="center"/>
-          </w:tcPr>
-          <w:p>
-            <w:pPr>
-              <w:ind w:left="-57"/>
-              <w:jc w:val="center"/>
+              <w:t>практ</w:t>
+            </w:r>
+            <w:proofErr w:type="spellEnd"/>
+            <w:r>
               <w:rPr>
                 <w:sz w:val="22"/>
                 <w:szCs w:val="22"/>
               </w:rPr>
-            </w:pPr>
-            <w:r>
+              <w:t>. роботи</w:t>
+            </w:r>
+          </w:p>
+        </w:tc>
+        <w:tc>
+          <w:tcPr>
+            <w:tcW w:w="268" w:type="pct"/>
+            <w:tcBorders>
+              <w:bottom w:val="single" w:sz="4" w:space="0" w:color="auto"/>
+            </w:tcBorders>
+            <w:textDirection w:val="btLr"/>
+            <w:vAlign w:val="center"/>
+          </w:tcPr>
+          <w:p>
+            <w:pPr>
+              <w:ind w:left="-57"/>
+              <w:jc w:val="center"/>
               <w:rPr>
                 <w:sz w:val="22"/>
                 <w:szCs w:val="22"/>
               </w:rPr>
-              <w:t>лабор. роботи</w:t>
+            </w:pPr>
+            <w:proofErr w:type="spellStart"/>
+            <w:r>
+              <w:rPr>
+                <w:sz w:val="22"/>
+                <w:szCs w:val="22"/>
+              </w:rPr>
+              <w:t>лабор</w:t>
+            </w:r>
+            <w:proofErr w:type="spellEnd"/>
+            <w:r>
+              <w:rPr>
+                <w:sz w:val="22"/>
+                <w:szCs w:val="22"/>
+              </w:rPr>
+              <w:t>. роботи</w:t>
             </w:r>
           </w:p>
         </w:tc>
@@ -7619,8 +7566,16 @@
               <w:rPr>
                 <w:sz w:val="24"/>
               </w:rPr>
-              <w:t>рхітектура MVC у web-проєктах</w:t>
-            </w:r>
+              <w:t xml:space="preserve">рхітектура MVC у </w:t>
+            </w:r>
+            <w:proofErr w:type="spellStart"/>
+            <w:r>
+              <w:rPr>
+                <w:sz w:val="24"/>
+              </w:rPr>
+              <w:t>web-проєктах</w:t>
+            </w:r>
+            <w:proofErr w:type="spellEnd"/>
           </w:p>
         </w:tc>
         <w:tc>
@@ -8267,7 +8222,7 @@
           <w:lang w:val="ru-RU"/>
         </w:rPr>
       </w:pPr>
-      <w:bookmarkStart w:id="7" w:name="_Toc1323624"/>
+      <w:bookmarkStart w:id="6" w:name="_Toc1323624"/>
       <w:r>
         <w:br w:type="page"/>
       </w:r>
@@ -8278,7 +8233,7 @@
       <w:r>
         <w:t xml:space="preserve"> ПРОГРАМА НАВЧАЛЬНОЇ ДИСЦИПЛІНИ</w:t>
       </w:r>
-      <w:bookmarkEnd w:id="7"/>
+      <w:bookmarkEnd w:id="6"/>
     </w:p>
     <w:p>
       <w:pPr>
@@ -9678,8 +9633,13 @@
             <w:pPr>
               <w:jc w:val="both"/>
             </w:pPr>
-            <w:r>
-              <w:t>Вебсервери. Динамічні сайти. Серверні мови програмування</w:t>
+            <w:proofErr w:type="spellStart"/>
+            <w:r>
+              <w:t>Вебсервери</w:t>
+            </w:r>
+            <w:proofErr w:type="spellEnd"/>
+            <w:r>
+              <w:t>. Динамічні сайти. Серверні мови програмування</w:t>
             </w:r>
           </w:p>
         </w:tc>
@@ -9896,8 +9856,13 @@
               <w:jc w:val="both"/>
             </w:pPr>
             <w:r>
-              <w:t>Мови формування веб-сторінок. Python</w:t>
-            </w:r>
+              <w:t xml:space="preserve">Мови формування веб-сторінок. </w:t>
+            </w:r>
+            <w:proofErr w:type="spellStart"/>
+            <w:r>
+              <w:t>Python</w:t>
+            </w:r>
+            <w:proofErr w:type="spellEnd"/>
           </w:p>
         </w:tc>
         <w:tc>
@@ -10116,7 +10081,15 @@
               <w:jc w:val="both"/>
             </w:pPr>
             <w:r>
-              <w:t>Підготовка до роботи web-серверу та запуск сценаріїв</w:t>
+              <w:t xml:space="preserve">Підготовка до роботи </w:t>
+            </w:r>
+            <w:proofErr w:type="spellStart"/>
+            <w:r>
+              <w:t>web</w:t>
+            </w:r>
+            <w:proofErr w:type="spellEnd"/>
+            <w:r>
+              <w:t>-серверу та запуск сценаріїв</w:t>
             </w:r>
           </w:p>
         </w:tc>
@@ -10339,7 +10312,15 @@
               <w:t>Основні конструкції мови РНР</w:t>
             </w:r>
             <w:r>
-              <w:t>. Умовниі оператори.</w:t>
+              <w:t xml:space="preserve">. </w:t>
+            </w:r>
+            <w:proofErr w:type="spellStart"/>
+            <w:r>
+              <w:t>Умовниі</w:t>
+            </w:r>
+            <w:proofErr w:type="spellEnd"/>
+            <w:r>
+              <w:t xml:space="preserve"> оператори.</w:t>
             </w:r>
           </w:p>
         </w:tc>
@@ -10556,8 +10537,21 @@
               <w:jc w:val="both"/>
             </w:pPr>
             <w:r>
-              <w:t>Спорідненість синтаксису РНР з мовами C, C++, C#, Java, JavaScript</w:t>
-            </w:r>
+              <w:t xml:space="preserve">Спорідненість синтаксису РНР з мовами C, C++, C#, </w:t>
+            </w:r>
+            <w:proofErr w:type="spellStart"/>
+            <w:r>
+              <w:t>Java</w:t>
+            </w:r>
+            <w:proofErr w:type="spellEnd"/>
+            <w:r>
+              <w:t xml:space="preserve">, </w:t>
+            </w:r>
+            <w:proofErr w:type="spellStart"/>
+            <w:r>
+              <w:t>JavaScript</w:t>
+            </w:r>
+            <w:proofErr w:type="spellEnd"/>
           </w:p>
         </w:tc>
         <w:tc>
@@ -11876,7 +11870,15 @@
               <w:jc w:val="both"/>
             </w:pPr>
             <w:r>
-              <w:t>Робота з операторами циклів та ассоціативними масивами</w:t>
+              <w:t xml:space="preserve">Робота з операторами циклів та </w:t>
+            </w:r>
+            <w:proofErr w:type="spellStart"/>
+            <w:r>
+              <w:t>ассоціативними</w:t>
+            </w:r>
+            <w:proofErr w:type="spellEnd"/>
+            <w:r>
+              <w:t xml:space="preserve"> масивами</w:t>
             </w:r>
           </w:p>
         </w:tc>
@@ -12338,7 +12340,15 @@
               <w:t xml:space="preserve">. </w:t>
             </w:r>
             <w:r>
-              <w:t>Використання суперглобальних масивів.</w:t>
+              <w:t xml:space="preserve">Використання </w:t>
+            </w:r>
+            <w:proofErr w:type="spellStart"/>
+            <w:r>
+              <w:t>суперглобальних</w:t>
+            </w:r>
+            <w:proofErr w:type="spellEnd"/>
+            <w:r>
+              <w:t xml:space="preserve"> масивів.</w:t>
             </w:r>
           </w:p>
         </w:tc>
@@ -12771,8 +12781,13 @@
             <w:pPr>
               <w:jc w:val="both"/>
             </w:pPr>
-            <w:r>
-              <w:t>Суперглобальні масиви $_GET, $_POST, $_SERVER</w:t>
+            <w:proofErr w:type="spellStart"/>
+            <w:r>
+              <w:t>Суперглобальні</w:t>
+            </w:r>
+            <w:proofErr w:type="spellEnd"/>
+            <w:r>
+              <w:t xml:space="preserve"> масиви $_GET, $_POST, $_SERVER</w:t>
             </w:r>
           </w:p>
         </w:tc>
@@ -13857,7 +13872,15 @@
               <w:jc w:val="both"/>
             </w:pPr>
             <w:r>
-              <w:t>Робота з Cookies та механізмом сесій</w:t>
+              <w:t xml:space="preserve">Робота з </w:t>
+            </w:r>
+            <w:proofErr w:type="spellStart"/>
+            <w:r>
+              <w:t>Cookies</w:t>
+            </w:r>
+            <w:proofErr w:type="spellEnd"/>
+            <w:r>
+              <w:t xml:space="preserve"> та механізмом сесій</w:t>
             </w:r>
           </w:p>
         </w:tc>
@@ -14955,8 +14978,13 @@
               <w:jc w:val="both"/>
             </w:pPr>
             <w:r>
-              <w:t>Організація роботи з СУБД MySQL</w:t>
-            </w:r>
+              <w:t xml:space="preserve">Організація роботи з СУБД </w:t>
+            </w:r>
+            <w:proofErr w:type="spellStart"/>
+            <w:r>
+              <w:t>MySQL</w:t>
+            </w:r>
+            <w:proofErr w:type="spellEnd"/>
           </w:p>
         </w:tc>
         <w:tc>
@@ -15172,8 +15200,13 @@
               <w:jc w:val="both"/>
             </w:pPr>
             <w:r>
-              <w:t>Засоби PHP для роботи з СУБД PostgreSQL</w:t>
-            </w:r>
+              <w:t xml:space="preserve">Засоби PHP для роботи з СУБД </w:t>
+            </w:r>
+            <w:proofErr w:type="spellStart"/>
+            <w:r>
+              <w:t>PostgreSQL</w:t>
+            </w:r>
+            <w:proofErr w:type="spellEnd"/>
           </w:p>
         </w:tc>
         <w:tc>
@@ -15389,7 +15422,15 @@
               <w:jc w:val="both"/>
             </w:pPr>
             <w:r>
-              <w:t>Використання програми Postman для емуляції дій користувача сайту</w:t>
+              <w:t xml:space="preserve">Використання програми </w:t>
+            </w:r>
+            <w:proofErr w:type="spellStart"/>
+            <w:r>
+              <w:t>Postman</w:t>
+            </w:r>
+            <w:proofErr w:type="spellEnd"/>
+            <w:r>
+              <w:t xml:space="preserve"> для емуляції дій користувача сайту</w:t>
             </w:r>
           </w:p>
         </w:tc>
@@ -15826,8 +15867,21 @@
               <w:jc w:val="both"/>
             </w:pPr>
             <w:r>
-              <w:t>Робота з СКБД MySQL та оболонкою phpMyAdmin</w:t>
-            </w:r>
+              <w:t xml:space="preserve">Робота з СКБД </w:t>
+            </w:r>
+            <w:proofErr w:type="spellStart"/>
+            <w:r>
+              <w:t>MySQL</w:t>
+            </w:r>
+            <w:proofErr w:type="spellEnd"/>
+            <w:r>
+              <w:t xml:space="preserve"> та оболонкою </w:t>
+            </w:r>
+            <w:proofErr w:type="spellStart"/>
+            <w:r>
+              <w:t>phpMyAdmin</w:t>
+            </w:r>
+            <w:proofErr w:type="spellEnd"/>
           </w:p>
         </w:tc>
         <w:tc>
@@ -16046,8 +16100,13 @@
               <w:jc w:val="both"/>
             </w:pPr>
             <w:r>
-              <w:t>Альтернативні засоби під'єднання до СУБД MySQL</w:t>
-            </w:r>
+              <w:t xml:space="preserve">Альтернативні засоби під'єднання до СУБД </w:t>
+            </w:r>
+            <w:proofErr w:type="spellStart"/>
+            <w:r>
+              <w:t>MySQL</w:t>
+            </w:r>
+            <w:proofErr w:type="spellEnd"/>
           </w:p>
         </w:tc>
         <w:tc>
@@ -16494,8 +16553,17 @@
                 <w:b/>
                 <w:bCs/>
               </w:rPr>
-              <w:t>ООП та архітектура MVC у web-проєктах</w:t>
-            </w:r>
+              <w:t xml:space="preserve">ООП та архітектура MVC у </w:t>
+            </w:r>
+            <w:proofErr w:type="spellStart"/>
+            <w:r>
+              <w:rPr>
+                <w:b/>
+                <w:bCs/>
+              </w:rPr>
+              <w:t>web-проєктах</w:t>
+            </w:r>
+            <w:proofErr w:type="spellEnd"/>
           </w:p>
         </w:tc>
         <w:tc>
@@ -16940,8 +17008,13 @@
               <w:jc w:val="both"/>
             </w:pPr>
             <w:r>
-              <w:t>Стандартний класс</w:t>
-            </w:r>
+              <w:t xml:space="preserve">Стандартний </w:t>
+            </w:r>
+            <w:proofErr w:type="spellStart"/>
+            <w:r>
+              <w:t>класс</w:t>
+            </w:r>
+            <w:proofErr w:type="spellEnd"/>
           </w:p>
         </w:tc>
         <w:tc>
@@ -20218,7 +20291,15 @@
               <w:jc w:val="both"/>
             </w:pPr>
             <w:r>
-              <w:t>Структура типового проєкту з архітектурою MVC</w:t>
+              <w:t xml:space="preserve">Структура типового </w:t>
+            </w:r>
+            <w:proofErr w:type="spellStart"/>
+            <w:r>
+              <w:t>проєкту</w:t>
+            </w:r>
+            <w:proofErr w:type="spellEnd"/>
+            <w:r>
+              <w:t xml:space="preserve"> з архітектурою MVC</w:t>
             </w:r>
           </w:p>
         </w:tc>
@@ -20435,7 +20516,15 @@
               <w:jc w:val="both"/>
             </w:pPr>
             <w:r>
-              <w:t>Створення контроллерів для обробки користувацьких запитів ч.1</w:t>
+              <w:t xml:space="preserve">Створення </w:t>
+            </w:r>
+            <w:proofErr w:type="spellStart"/>
+            <w:r>
+              <w:t>контроллерів</w:t>
+            </w:r>
+            <w:proofErr w:type="spellEnd"/>
+            <w:r>
+              <w:t xml:space="preserve"> для обробки користувацьких запитів ч.1</w:t>
             </w:r>
           </w:p>
         </w:tc>
@@ -20655,7 +20744,15 @@
               <w:jc w:val="both"/>
             </w:pPr>
             <w:r>
-              <w:t>Створення контроллерів для обробки користувацьких запитів ч.2</w:t>
+              <w:t xml:space="preserve">Створення </w:t>
+            </w:r>
+            <w:proofErr w:type="spellStart"/>
+            <w:r>
+              <w:t>контроллерів</w:t>
+            </w:r>
+            <w:proofErr w:type="spellEnd"/>
+            <w:r>
+              <w:t xml:space="preserve"> для обробки користувацьких запитів ч.2</w:t>
             </w:r>
           </w:p>
         </w:tc>
@@ -21315,8 +21412,13 @@
             <w:pPr>
               <w:jc w:val="both"/>
             </w:pPr>
-            <w:r>
-              <w:t>Шаблонізатор TPL</w:t>
+            <w:proofErr w:type="spellStart"/>
+            <w:r>
+              <w:t>Шаблонізатор</w:t>
+            </w:r>
+            <w:proofErr w:type="spellEnd"/>
+            <w:r>
+              <w:t xml:space="preserve"> TPL</w:t>
             </w:r>
           </w:p>
         </w:tc>
@@ -21532,8 +21634,13 @@
             <w:pPr>
               <w:jc w:val="both"/>
             </w:pPr>
-            <w:r>
-              <w:t>Шаблонізатор TWIG</w:t>
+            <w:proofErr w:type="spellStart"/>
+            <w:r>
+              <w:t>Шаблонізатор</w:t>
+            </w:r>
+            <w:proofErr w:type="spellEnd"/>
+            <w:r>
+              <w:t xml:space="preserve"> TWIG</w:t>
             </w:r>
           </w:p>
         </w:tc>
@@ -22214,8 +22321,21 @@
               <w:jc w:val="both"/>
             </w:pPr>
             <w:r>
-              <w:t>Пакетний менеджер Composer. Фреймворк Laravel</w:t>
-            </w:r>
+              <w:t xml:space="preserve">Пакетний менеджер </w:t>
+            </w:r>
+            <w:proofErr w:type="spellStart"/>
+            <w:r>
+              <w:t>Composer</w:t>
+            </w:r>
+            <w:proofErr w:type="spellEnd"/>
+            <w:r>
+              <w:t xml:space="preserve">. Фреймворк </w:t>
+            </w:r>
+            <w:proofErr w:type="spellStart"/>
+            <w:r>
+              <w:t>Laravel</w:t>
+            </w:r>
+            <w:proofErr w:type="spellEnd"/>
           </w:p>
         </w:tc>
         <w:tc>
@@ -22431,8 +22551,21 @@
               <w:jc w:val="both"/>
             </w:pPr>
             <w:r>
-              <w:t>Структура фреймворка Laravel</w:t>
-            </w:r>
+              <w:t xml:space="preserve">Структура </w:t>
+            </w:r>
+            <w:proofErr w:type="spellStart"/>
+            <w:r>
+              <w:t>фреймворка</w:t>
+            </w:r>
+            <w:proofErr w:type="spellEnd"/>
+            <w:r>
+              <w:t xml:space="preserve"> </w:t>
+            </w:r>
+            <w:proofErr w:type="spellStart"/>
+            <w:r>
+              <w:t>Laravel</w:t>
+            </w:r>
+            <w:proofErr w:type="spellEnd"/>
           </w:p>
         </w:tc>
         <w:tc>
@@ -22648,8 +22781,13 @@
               <w:jc w:val="both"/>
             </w:pPr>
             <w:r>
-              <w:t>Архітектура MVC у фреймворку Laravel</w:t>
-            </w:r>
+              <w:t xml:space="preserve">Архітектура MVC у фреймворку </w:t>
+            </w:r>
+            <w:proofErr w:type="spellStart"/>
+            <w:r>
+              <w:t>Laravel</w:t>
+            </w:r>
+            <w:proofErr w:type="spellEnd"/>
           </w:p>
         </w:tc>
         <w:tc>
@@ -22865,8 +23003,13 @@
               <w:jc w:val="both"/>
             </w:pPr>
             <w:r>
-              <w:t>Створення порожнього проекту на базі фреймворку Laravel</w:t>
-            </w:r>
+              <w:t xml:space="preserve">Створення порожнього проекту на базі фреймворку </w:t>
+            </w:r>
+            <w:proofErr w:type="spellStart"/>
+            <w:r>
+              <w:t>Laravel</w:t>
+            </w:r>
+            <w:proofErr w:type="spellEnd"/>
           </w:p>
         </w:tc>
         <w:tc>
@@ -23302,11 +23445,21 @@
               </w:rPr>
             </w:pPr>
             <w:r>
-              <w:t>Створення шаблонів та контроллерів</w:t>
-            </w:r>
-            <w:r>
-              <w:t>. Завершення проєкту</w:t>
-            </w:r>
+              <w:t xml:space="preserve">Створення шаблонів та </w:t>
+            </w:r>
+            <w:proofErr w:type="spellStart"/>
+            <w:r>
+              <w:t>контроллерів</w:t>
+            </w:r>
+            <w:proofErr w:type="spellEnd"/>
+            <w:r>
+              <w:t xml:space="preserve">. Завершення </w:t>
+            </w:r>
+            <w:proofErr w:type="spellStart"/>
+            <w:r>
+              <w:t>проєкту</w:t>
+            </w:r>
+            <w:proofErr w:type="spellEnd"/>
           </w:p>
         </w:tc>
         <w:tc>
@@ -23953,7 +24106,7 @@
       <w:pPr>
         <w:pStyle w:val="12"/>
       </w:pPr>
-      <w:bookmarkStart w:id="8" w:name="_Toc1323625"/>
+      <w:bookmarkStart w:id="7" w:name="_Toc1323625"/>
       <w:r>
         <w:lastRenderedPageBreak/>
         <w:t xml:space="preserve">5 </w:t>
@@ -23961,7 +24114,7 @@
       <w:r>
         <w:t>ЗАСОБИ ДІАГНОСТИКИ РЕЗУЛЬТАТІВ НАВЧАННЯ, ЗОКРЕМА, МЕТОДИ ЇХ ДЕМОНСТРУВАННЯ</w:t>
       </w:r>
-      <w:bookmarkEnd w:id="8"/>
+      <w:bookmarkEnd w:id="7"/>
     </w:p>
     <w:p>
       <w:pPr>
@@ -24704,7 +24857,23 @@
           <w:sz w:val="28"/>
           <w:szCs w:val="28"/>
         </w:rPr>
-        <w:t xml:space="preserve">послідовно викладає матеріал, логічно міркує; </w:t>
+        <w:t xml:space="preserve">послідовно викладає матеріал, </w:t>
+      </w:r>
+      <w:proofErr w:type="spellStart"/>
+      <w:r>
+        <w:rPr>
+          <w:sz w:val="28"/>
+          <w:szCs w:val="28"/>
+        </w:rPr>
+        <w:t>логічно</w:t>
+      </w:r>
+      <w:proofErr w:type="spellEnd"/>
+      <w:r>
+        <w:rPr>
+          <w:sz w:val="28"/>
+          <w:szCs w:val="28"/>
+        </w:rPr>
+        <w:t xml:space="preserve"> міркує; </w:t>
       </w:r>
     </w:p>
     <w:p>
@@ -24723,12 +24892,21 @@
           <w:szCs w:val="28"/>
         </w:rPr>
       </w:pPr>
-      <w:r>
-        <w:rPr>
-          <w:sz w:val="28"/>
-          <w:szCs w:val="28"/>
-        </w:rPr>
-        <w:t xml:space="preserve">грамотно оформлює свою відповідь; </w:t>
+      <w:proofErr w:type="spellStart"/>
+      <w:r>
+        <w:rPr>
+          <w:sz w:val="28"/>
+          <w:szCs w:val="28"/>
+        </w:rPr>
+        <w:t>грамотно</w:t>
+      </w:r>
+      <w:proofErr w:type="spellEnd"/>
+      <w:r>
+        <w:rPr>
+          <w:sz w:val="28"/>
+          <w:szCs w:val="28"/>
+        </w:rPr>
+        <w:t xml:space="preserve"> оформлює свою відповідь; </w:t>
       </w:r>
     </w:p>
     <w:p>
@@ -24955,7 +25133,23 @@
           <w:sz w:val="28"/>
           <w:szCs w:val="28"/>
         </w:rPr>
-        <w:t xml:space="preserve">-  послідовно викладає матеріал, логічно міркує, порівнює, зіставляє, аналізує, узагальнює; </w:t>
+        <w:t xml:space="preserve">-  послідовно викладає матеріал, </w:t>
+      </w:r>
+      <w:proofErr w:type="spellStart"/>
+      <w:r>
+        <w:rPr>
+          <w:sz w:val="28"/>
+          <w:szCs w:val="28"/>
+        </w:rPr>
+        <w:t>логічно</w:t>
+      </w:r>
+      <w:proofErr w:type="spellEnd"/>
+      <w:r>
+        <w:rPr>
+          <w:sz w:val="28"/>
+          <w:szCs w:val="28"/>
+        </w:rPr>
+        <w:t xml:space="preserve"> міркує, порівнює, зіставляє, аналізує, узагальнює; </w:t>
       </w:r>
     </w:p>
     <w:p>
@@ -26415,12 +26609,12 @@
       <w:r>
         <w:br w:type="page"/>
       </w:r>
-      <w:bookmarkStart w:id="9" w:name="_Toc1323626"/>
+      <w:bookmarkStart w:id="8" w:name="_Toc1323626"/>
       <w:r>
         <w:lastRenderedPageBreak/>
         <w:t>6 ОЧІКУВАНІ РЕЗУЛЬТАТИ НАВЧАННЯ З ДИСЦИПЛІНИ</w:t>
       </w:r>
-      <w:bookmarkEnd w:id="9"/>
+      <w:bookmarkEnd w:id="8"/>
     </w:p>
     <w:p>
       <w:pPr>
@@ -26888,11 +27082,19 @@
                 <w:color w:val="000000"/>
               </w:rPr>
             </w:pPr>
+            <w:proofErr w:type="spellStart"/>
             <w:r>
               <w:rPr>
                 <w:color w:val="000000"/>
               </w:rPr>
-              <w:t>Тварча робота (6б)</w:t>
+              <w:t>Тварча</w:t>
+            </w:r>
+            <w:proofErr w:type="spellEnd"/>
+            <w:r>
+              <w:rPr>
+                <w:color w:val="000000"/>
+              </w:rPr>
+              <w:t xml:space="preserve"> робота (6б)</w:t>
             </w:r>
           </w:p>
         </w:tc>
@@ -29129,7 +29331,25 @@
           <w:sz w:val="24"/>
           <w:szCs w:val="24"/>
         </w:rPr>
-        <w:t>Лабораторні роботи обов’язкові для виконання, тому у таблиці «Очікувані результати навчання» у графі «Лабораторні» ставиться позначка «зарах».</w:t>
+        <w:t>Лабораторні роботи обов’язкові для виконання, тому у таблиці «Очікувані результати навчання» у графі «Лабораторні» ставиться позначка «</w:t>
+      </w:r>
+      <w:proofErr w:type="spellStart"/>
+      <w:r>
+        <w:rPr>
+          <w:color w:val="000000"/>
+          <w:sz w:val="24"/>
+          <w:szCs w:val="24"/>
+        </w:rPr>
+        <w:t>зарах</w:t>
+      </w:r>
+      <w:proofErr w:type="spellEnd"/>
+      <w:r>
+        <w:rPr>
+          <w:color w:val="000000"/>
+          <w:sz w:val="24"/>
+          <w:szCs w:val="24"/>
+        </w:rPr>
+        <w:t>».</w:t>
       </w:r>
     </w:p>
     <w:tbl>
@@ -29597,7 +29817,7 @@
       </w:tr>
     </w:tbl>
     <w:p>
-      <w:bookmarkStart w:id="10" w:name="_Toc1323627"/>
+      <w:bookmarkStart w:id="9" w:name="_Toc1323627"/>
     </w:p>
     <w:p>
       <w:pPr>
@@ -30351,7 +30571,23 @@
                 <w:sz w:val="24"/>
                 <w:szCs w:val="24"/>
               </w:rPr>
-              <w:t>Студент вільно володіє матеріалом та навичками аналізу, дає повні зв’язні відповіді на поставлені запитання, виявляє здатність до оригінальних рішень різноманітних навчальних завдань, точно формулює свої думки й обґрунтовує їх,  грамотно оформлює свою відповідь.</w:t>
+              <w:t xml:space="preserve">Студент вільно володіє матеріалом та навичками аналізу, дає повні зв’язні відповіді на поставлені запитання, виявляє здатність до оригінальних рішень різноманітних навчальних завдань, точно формулює свої думки й обґрунтовує їх,  </w:t>
+            </w:r>
+            <w:proofErr w:type="spellStart"/>
+            <w:r>
+              <w:rPr>
+                <w:sz w:val="24"/>
+                <w:szCs w:val="24"/>
+              </w:rPr>
+              <w:t>грамотно</w:t>
+            </w:r>
+            <w:proofErr w:type="spellEnd"/>
+            <w:r>
+              <w:rPr>
+                <w:sz w:val="24"/>
+                <w:szCs w:val="24"/>
+              </w:rPr>
+              <w:t xml:space="preserve"> оформлює свою відповідь.</w:t>
             </w:r>
           </w:p>
         </w:tc>
@@ -31106,7 +31342,21 @@
               <w:rPr>
                 <w:sz w:val="24"/>
               </w:rPr>
-              <w:t>розв’язані задачі всіх рівней складності</w:t>
+              <w:t xml:space="preserve">розв’язані задачі всіх </w:t>
+            </w:r>
+            <w:proofErr w:type="spellStart"/>
+            <w:r>
+              <w:rPr>
+                <w:sz w:val="24"/>
+              </w:rPr>
+              <w:t>рівней</w:t>
+            </w:r>
+            <w:proofErr w:type="spellEnd"/>
+            <w:r>
+              <w:rPr>
+                <w:sz w:val="24"/>
+              </w:rPr>
+              <w:t xml:space="preserve"> складності</w:t>
             </w:r>
             <w:r>
               <w:rPr>
@@ -31255,7 +31505,21 @@
               <w:rPr>
                 <w:sz w:val="24"/>
               </w:rPr>
-              <w:t>розв’язані задачі всіх рівней складності окрім найвищого</w:t>
+              <w:t xml:space="preserve">розв’язані задачі всіх </w:t>
+            </w:r>
+            <w:proofErr w:type="spellStart"/>
+            <w:r>
+              <w:rPr>
+                <w:sz w:val="24"/>
+              </w:rPr>
+              <w:t>рівней</w:t>
+            </w:r>
+            <w:proofErr w:type="spellEnd"/>
+            <w:r>
+              <w:rPr>
+                <w:sz w:val="24"/>
+              </w:rPr>
+              <w:t xml:space="preserve"> складності окрім найвищого</w:t>
             </w:r>
             <w:r>
               <w:rPr>
@@ -31590,7 +31854,25 @@
                 <w:sz w:val="24"/>
                 <w:szCs w:val="24"/>
               </w:rPr>
-              <w:t xml:space="preserve"> рівень теоретичної підготовки та неспроможність вірішувати практичні завдання </w:t>
+              <w:t xml:space="preserve"> рівень теоретичної підготовки та неспроможність </w:t>
+            </w:r>
+            <w:proofErr w:type="spellStart"/>
+            <w:r>
+              <w:rPr>
+                <w:color w:val="000000"/>
+                <w:sz w:val="24"/>
+                <w:szCs w:val="24"/>
+              </w:rPr>
+              <w:t>вірішувати</w:t>
+            </w:r>
+            <w:proofErr w:type="spellEnd"/>
+            <w:r>
+              <w:rPr>
+                <w:color w:val="000000"/>
+                <w:sz w:val="24"/>
+                <w:szCs w:val="24"/>
+              </w:rPr>
+              <w:t xml:space="preserve"> практичні завдання </w:t>
             </w:r>
             <w:r>
               <w:rPr>
@@ -31708,7 +31990,7 @@
         <w:lastRenderedPageBreak/>
         <w:t>7 ІНСТРУМЕНТИ, ОБЛАДНАННЯ ТА ПРОГРАМНЕ ЗАБЕЗПЕЧЕННЯ (ЗА ПОТРЕБИ)</w:t>
       </w:r>
-      <w:bookmarkEnd w:id="10"/>
+      <w:bookmarkEnd w:id="9"/>
     </w:p>
     <w:p>
       <w:pPr>
@@ -31832,6 +32114,7 @@
         </w:rPr>
         <w:t xml:space="preserve">IDE NetBeans </w:t>
       </w:r>
+      <w:proofErr w:type="spellStart"/>
       <w:r>
         <w:rPr>
           <w:sz w:val="28"/>
@@ -31840,6 +32123,7 @@
         </w:rPr>
         <w:t>або</w:t>
       </w:r>
+      <w:proofErr w:type="spellEnd"/>
       <w:r>
         <w:rPr>
           <w:sz w:val="28"/>
@@ -32267,7 +32551,7 @@
       <w:r>
         <w:br w:type="page"/>
       </w:r>
-      <w:bookmarkStart w:id="11" w:name="_Toc1323628"/>
+      <w:bookmarkStart w:id="10" w:name="_Toc1323628"/>
       <w:r>
         <w:lastRenderedPageBreak/>
         <w:t xml:space="preserve">8 </w:t>
@@ -32275,7 +32559,7 @@
       <w:r>
         <w:t>РЕКОМЕНДОВАНІ ДЖЕРЕЛА ІНФОРМАЦІЇ</w:t>
       </w:r>
-      <w:bookmarkEnd w:id="11"/>
+      <w:bookmarkEnd w:id="10"/>
     </w:p>
     <w:p>
       <w:pPr>
@@ -32324,7 +32608,151 @@
           <w:szCs w:val="28"/>
           <w:lang w:val="ru-RU"/>
         </w:rPr>
-        <w:t>Бондаренко, В. О. Веб-програмування: вступ у сучасну розробку веб-додатків / В. О. Бондаренко. – Київ: Видавництво "Нова книга", 2018. – 320 с. – (Серія "</w:t>
+        <w:t>Бондаренко, В. О. Веб-</w:t>
+      </w:r>
+      <w:proofErr w:type="spellStart"/>
+      <w:r>
+        <w:rPr>
+          <w:sz w:val="28"/>
+          <w:szCs w:val="28"/>
+          <w:lang w:val="ru-RU"/>
+        </w:rPr>
+        <w:t>програмування</w:t>
+      </w:r>
+      <w:proofErr w:type="spellEnd"/>
+      <w:r>
+        <w:rPr>
+          <w:sz w:val="28"/>
+          <w:szCs w:val="28"/>
+          <w:lang w:val="ru-RU"/>
+        </w:rPr>
+        <w:t xml:space="preserve">: </w:t>
+      </w:r>
+      <w:proofErr w:type="spellStart"/>
+      <w:r>
+        <w:rPr>
+          <w:sz w:val="28"/>
+          <w:szCs w:val="28"/>
+          <w:lang w:val="ru-RU"/>
+        </w:rPr>
+        <w:t>вступ</w:t>
+      </w:r>
+      <w:proofErr w:type="spellEnd"/>
+      <w:r>
+        <w:rPr>
+          <w:sz w:val="28"/>
+          <w:szCs w:val="28"/>
+          <w:lang w:val="ru-RU"/>
+        </w:rPr>
+        <w:t xml:space="preserve"> у </w:t>
+      </w:r>
+      <w:proofErr w:type="spellStart"/>
+      <w:r>
+        <w:rPr>
+          <w:sz w:val="28"/>
+          <w:szCs w:val="28"/>
+          <w:lang w:val="ru-RU"/>
+        </w:rPr>
+        <w:t>сучасну</w:t>
+      </w:r>
+      <w:proofErr w:type="spellEnd"/>
+      <w:r>
+        <w:rPr>
+          <w:sz w:val="28"/>
+          <w:szCs w:val="28"/>
+          <w:lang w:val="ru-RU"/>
+        </w:rPr>
+        <w:t xml:space="preserve"> </w:t>
+      </w:r>
+      <w:proofErr w:type="spellStart"/>
+      <w:r>
+        <w:rPr>
+          <w:sz w:val="28"/>
+          <w:szCs w:val="28"/>
+          <w:lang w:val="ru-RU"/>
+        </w:rPr>
+        <w:t>розробку</w:t>
+      </w:r>
+      <w:proofErr w:type="spellEnd"/>
+      <w:r>
+        <w:rPr>
+          <w:sz w:val="28"/>
+          <w:szCs w:val="28"/>
+          <w:lang w:val="ru-RU"/>
+        </w:rPr>
+        <w:t xml:space="preserve"> веб-</w:t>
+      </w:r>
+      <w:proofErr w:type="spellStart"/>
+      <w:r>
+        <w:rPr>
+          <w:sz w:val="28"/>
+          <w:szCs w:val="28"/>
+          <w:lang w:val="ru-RU"/>
+        </w:rPr>
+        <w:t>додатків</w:t>
+      </w:r>
+      <w:proofErr w:type="spellEnd"/>
+      <w:r>
+        <w:rPr>
+          <w:sz w:val="28"/>
+          <w:szCs w:val="28"/>
+          <w:lang w:val="ru-RU"/>
+        </w:rPr>
+        <w:t xml:space="preserve"> / В. О. Бондаренко. – </w:t>
+      </w:r>
+      <w:proofErr w:type="spellStart"/>
+      <w:r>
+        <w:rPr>
+          <w:sz w:val="28"/>
+          <w:szCs w:val="28"/>
+          <w:lang w:val="ru-RU"/>
+        </w:rPr>
+        <w:t>Київ</w:t>
+      </w:r>
+      <w:proofErr w:type="spellEnd"/>
+      <w:r>
+        <w:rPr>
+          <w:sz w:val="28"/>
+          <w:szCs w:val="28"/>
+          <w:lang w:val="ru-RU"/>
+        </w:rPr>
+        <w:t xml:space="preserve">: </w:t>
+      </w:r>
+      <w:proofErr w:type="spellStart"/>
+      <w:r>
+        <w:rPr>
+          <w:sz w:val="28"/>
+          <w:szCs w:val="28"/>
+          <w:lang w:val="ru-RU"/>
+        </w:rPr>
+        <w:t>Видавництво</w:t>
+      </w:r>
+      <w:proofErr w:type="spellEnd"/>
+      <w:r>
+        <w:rPr>
+          <w:sz w:val="28"/>
+          <w:szCs w:val="28"/>
+          <w:lang w:val="ru-RU"/>
+        </w:rPr>
+        <w:t xml:space="preserve"> "Нова книга", 2018. – 320 с. – (</w:t>
+      </w:r>
+      <w:proofErr w:type="spellStart"/>
+      <w:r>
+        <w:rPr>
+          <w:sz w:val="28"/>
+          <w:szCs w:val="28"/>
+          <w:lang w:val="ru-RU"/>
+        </w:rPr>
+        <w:t>Серія</w:t>
+      </w:r>
+      <w:proofErr w:type="spellEnd"/>
+      <w:r>
+        <w:rPr>
+          <w:sz w:val="28"/>
+          <w:szCs w:val="28"/>
+          <w:lang w:val="ru-RU"/>
+        </w:rPr>
+        <w:t xml:space="preserve"> "</w:t>
       </w:r>
       <w:r>
         <w:rPr>
@@ -32340,7 +32768,25 @@
           <w:szCs w:val="28"/>
           <w:lang w:val="ru-RU"/>
         </w:rPr>
-        <w:t>-бібліотека").</w:t>
+        <w:t>-</w:t>
+      </w:r>
+      <w:proofErr w:type="spellStart"/>
+      <w:r>
+        <w:rPr>
+          <w:sz w:val="28"/>
+          <w:szCs w:val="28"/>
+          <w:lang w:val="ru-RU"/>
+        </w:rPr>
+        <w:t>бібліотека</w:t>
+      </w:r>
+      <w:proofErr w:type="spellEnd"/>
+      <w:r>
+        <w:rPr>
+          <w:sz w:val="28"/>
+          <w:szCs w:val="28"/>
+          <w:lang w:val="ru-RU"/>
+        </w:rPr>
+        <w:t>").</w:t>
       </w:r>
     </w:p>
     <w:p>
@@ -32368,7 +32814,151 @@
           <w:szCs w:val="28"/>
           <w:lang w:val="ru-RU"/>
         </w:rPr>
-        <w:t>Мельник, І. І. Веб-розробка: вступ до програмування веб-додатків / І. І. Мельник. – Львів: Видавництво Львівської політехніки, 2019. – 256 с.</w:t>
+        <w:t>Мельник, І. І. Веб-</w:t>
+      </w:r>
+      <w:proofErr w:type="spellStart"/>
+      <w:r>
+        <w:rPr>
+          <w:sz w:val="28"/>
+          <w:szCs w:val="28"/>
+          <w:lang w:val="ru-RU"/>
+        </w:rPr>
+        <w:t>розробка</w:t>
+      </w:r>
+      <w:proofErr w:type="spellEnd"/>
+      <w:r>
+        <w:rPr>
+          <w:sz w:val="28"/>
+          <w:szCs w:val="28"/>
+          <w:lang w:val="ru-RU"/>
+        </w:rPr>
+        <w:t xml:space="preserve">: </w:t>
+      </w:r>
+      <w:proofErr w:type="spellStart"/>
+      <w:r>
+        <w:rPr>
+          <w:sz w:val="28"/>
+          <w:szCs w:val="28"/>
+          <w:lang w:val="ru-RU"/>
+        </w:rPr>
+        <w:t>вступ</w:t>
+      </w:r>
+      <w:proofErr w:type="spellEnd"/>
+      <w:r>
+        <w:rPr>
+          <w:sz w:val="28"/>
+          <w:szCs w:val="28"/>
+          <w:lang w:val="ru-RU"/>
+        </w:rPr>
+        <w:t xml:space="preserve"> до </w:t>
+      </w:r>
+      <w:proofErr w:type="spellStart"/>
+      <w:r>
+        <w:rPr>
+          <w:sz w:val="28"/>
+          <w:szCs w:val="28"/>
+          <w:lang w:val="ru-RU"/>
+        </w:rPr>
+        <w:t>програмування</w:t>
+      </w:r>
+      <w:proofErr w:type="spellEnd"/>
+      <w:r>
+        <w:rPr>
+          <w:sz w:val="28"/>
+          <w:szCs w:val="28"/>
+          <w:lang w:val="ru-RU"/>
+        </w:rPr>
+        <w:t xml:space="preserve"> веб-</w:t>
+      </w:r>
+      <w:proofErr w:type="spellStart"/>
+      <w:r>
+        <w:rPr>
+          <w:sz w:val="28"/>
+          <w:szCs w:val="28"/>
+          <w:lang w:val="ru-RU"/>
+        </w:rPr>
+        <w:t>додатків</w:t>
+      </w:r>
+      <w:proofErr w:type="spellEnd"/>
+      <w:r>
+        <w:rPr>
+          <w:sz w:val="28"/>
+          <w:szCs w:val="28"/>
+          <w:lang w:val="ru-RU"/>
+        </w:rPr>
+        <w:t xml:space="preserve"> / І. І. Мельник. – </w:t>
+      </w:r>
+      <w:proofErr w:type="spellStart"/>
+      <w:r>
+        <w:rPr>
+          <w:sz w:val="28"/>
+          <w:szCs w:val="28"/>
+          <w:lang w:val="ru-RU"/>
+        </w:rPr>
+        <w:t>Львів</w:t>
+      </w:r>
+      <w:proofErr w:type="spellEnd"/>
+      <w:r>
+        <w:rPr>
+          <w:sz w:val="28"/>
+          <w:szCs w:val="28"/>
+          <w:lang w:val="ru-RU"/>
+        </w:rPr>
+        <w:t xml:space="preserve">: </w:t>
+      </w:r>
+      <w:proofErr w:type="spellStart"/>
+      <w:r>
+        <w:rPr>
+          <w:sz w:val="28"/>
+          <w:szCs w:val="28"/>
+          <w:lang w:val="ru-RU"/>
+        </w:rPr>
+        <w:t>Видавництво</w:t>
+      </w:r>
+      <w:proofErr w:type="spellEnd"/>
+      <w:r>
+        <w:rPr>
+          <w:sz w:val="28"/>
+          <w:szCs w:val="28"/>
+          <w:lang w:val="ru-RU"/>
+        </w:rPr>
+        <w:t xml:space="preserve"> </w:t>
+      </w:r>
+      <w:proofErr w:type="spellStart"/>
+      <w:r>
+        <w:rPr>
+          <w:sz w:val="28"/>
+          <w:szCs w:val="28"/>
+          <w:lang w:val="ru-RU"/>
+        </w:rPr>
+        <w:t>Львівської</w:t>
+      </w:r>
+      <w:proofErr w:type="spellEnd"/>
+      <w:r>
+        <w:rPr>
+          <w:sz w:val="28"/>
+          <w:szCs w:val="28"/>
+          <w:lang w:val="ru-RU"/>
+        </w:rPr>
+        <w:t xml:space="preserve"> </w:t>
+      </w:r>
+      <w:proofErr w:type="spellStart"/>
+      <w:r>
+        <w:rPr>
+          <w:sz w:val="28"/>
+          <w:szCs w:val="28"/>
+          <w:lang w:val="ru-RU"/>
+        </w:rPr>
+        <w:t>політехніки</w:t>
+      </w:r>
+      <w:proofErr w:type="spellEnd"/>
+      <w:r>
+        <w:rPr>
+          <w:sz w:val="28"/>
+          <w:szCs w:val="28"/>
+          <w:lang w:val="ru-RU"/>
+        </w:rPr>
+        <w:t>, 2019. – 256 с.</w:t>
       </w:r>
     </w:p>
     <w:p>
@@ -32396,7 +32986,151 @@
           <w:szCs w:val="28"/>
           <w:lang w:val="ru-RU"/>
         </w:rPr>
-        <w:t>Семенов, О. М. Професійна розробка веб-додатків: практичні аспекти / О. М. Семенов. – Київ: Видавництво "Техніка", 2017. – 408 с.</w:t>
+        <w:t xml:space="preserve">Семенов, О. М. </w:t>
+      </w:r>
+      <w:proofErr w:type="spellStart"/>
+      <w:r>
+        <w:rPr>
+          <w:sz w:val="28"/>
+          <w:szCs w:val="28"/>
+          <w:lang w:val="ru-RU"/>
+        </w:rPr>
+        <w:t>Професійна</w:t>
+      </w:r>
+      <w:proofErr w:type="spellEnd"/>
+      <w:r>
+        <w:rPr>
+          <w:sz w:val="28"/>
+          <w:szCs w:val="28"/>
+          <w:lang w:val="ru-RU"/>
+        </w:rPr>
+        <w:t xml:space="preserve"> </w:t>
+      </w:r>
+      <w:proofErr w:type="spellStart"/>
+      <w:r>
+        <w:rPr>
+          <w:sz w:val="28"/>
+          <w:szCs w:val="28"/>
+          <w:lang w:val="ru-RU"/>
+        </w:rPr>
+        <w:t>розробка</w:t>
+      </w:r>
+      <w:proofErr w:type="spellEnd"/>
+      <w:r>
+        <w:rPr>
+          <w:sz w:val="28"/>
+          <w:szCs w:val="28"/>
+          <w:lang w:val="ru-RU"/>
+        </w:rPr>
+        <w:t xml:space="preserve"> веб-</w:t>
+      </w:r>
+      <w:proofErr w:type="spellStart"/>
+      <w:r>
+        <w:rPr>
+          <w:sz w:val="28"/>
+          <w:szCs w:val="28"/>
+          <w:lang w:val="ru-RU"/>
+        </w:rPr>
+        <w:t>додатків</w:t>
+      </w:r>
+      <w:proofErr w:type="spellEnd"/>
+      <w:r>
+        <w:rPr>
+          <w:sz w:val="28"/>
+          <w:szCs w:val="28"/>
+          <w:lang w:val="ru-RU"/>
+        </w:rPr>
+        <w:t xml:space="preserve">: </w:t>
+      </w:r>
+      <w:proofErr w:type="spellStart"/>
+      <w:r>
+        <w:rPr>
+          <w:sz w:val="28"/>
+          <w:szCs w:val="28"/>
+          <w:lang w:val="ru-RU"/>
+        </w:rPr>
+        <w:t>практичні</w:t>
+      </w:r>
+      <w:proofErr w:type="spellEnd"/>
+      <w:r>
+        <w:rPr>
+          <w:sz w:val="28"/>
+          <w:szCs w:val="28"/>
+          <w:lang w:val="ru-RU"/>
+        </w:rPr>
+        <w:t xml:space="preserve"> </w:t>
+      </w:r>
+      <w:proofErr w:type="spellStart"/>
+      <w:r>
+        <w:rPr>
+          <w:sz w:val="28"/>
+          <w:szCs w:val="28"/>
+          <w:lang w:val="ru-RU"/>
+        </w:rPr>
+        <w:t>аспекти</w:t>
+      </w:r>
+      <w:proofErr w:type="spellEnd"/>
+      <w:r>
+        <w:rPr>
+          <w:sz w:val="28"/>
+          <w:szCs w:val="28"/>
+          <w:lang w:val="ru-RU"/>
+        </w:rPr>
+        <w:t xml:space="preserve"> / О. М. Семенов. – </w:t>
+      </w:r>
+      <w:proofErr w:type="spellStart"/>
+      <w:r>
+        <w:rPr>
+          <w:sz w:val="28"/>
+          <w:szCs w:val="28"/>
+          <w:lang w:val="ru-RU"/>
+        </w:rPr>
+        <w:t>Київ</w:t>
+      </w:r>
+      <w:proofErr w:type="spellEnd"/>
+      <w:r>
+        <w:rPr>
+          <w:sz w:val="28"/>
+          <w:szCs w:val="28"/>
+          <w:lang w:val="ru-RU"/>
+        </w:rPr>
+        <w:t xml:space="preserve">: </w:t>
+      </w:r>
+      <w:proofErr w:type="spellStart"/>
+      <w:r>
+        <w:rPr>
+          <w:sz w:val="28"/>
+          <w:szCs w:val="28"/>
+          <w:lang w:val="ru-RU"/>
+        </w:rPr>
+        <w:t>Видавництво</w:t>
+      </w:r>
+      <w:proofErr w:type="spellEnd"/>
+      <w:r>
+        <w:rPr>
+          <w:sz w:val="28"/>
+          <w:szCs w:val="28"/>
+          <w:lang w:val="ru-RU"/>
+        </w:rPr>
+        <w:t xml:space="preserve"> "</w:t>
+      </w:r>
+      <w:proofErr w:type="spellStart"/>
+      <w:r>
+        <w:rPr>
+          <w:sz w:val="28"/>
+          <w:szCs w:val="28"/>
+          <w:lang w:val="ru-RU"/>
+        </w:rPr>
+        <w:t>Техніка</w:t>
+      </w:r>
+      <w:proofErr w:type="spellEnd"/>
+      <w:r>
+        <w:rPr>
+          <w:sz w:val="28"/>
+          <w:szCs w:val="28"/>
+          <w:lang w:val="ru-RU"/>
+        </w:rPr>
+        <w:t>", 2017. – 408 с.</w:t>
       </w:r>
     </w:p>
     <w:p>
@@ -32424,7 +33158,115 @@
           <w:szCs w:val="28"/>
           <w:lang w:val="ru-RU"/>
         </w:rPr>
-        <w:t>Петренко, І. В. Веб-дизайн та програмування: основи створення веб-сайтів / І. В. Петренко. – Харків: Видавництво "Слово", 2016. – 224 с.</w:t>
+        <w:t xml:space="preserve">Петренко, І. В. Веб-дизайн та </w:t>
+      </w:r>
+      <w:proofErr w:type="spellStart"/>
+      <w:r>
+        <w:rPr>
+          <w:sz w:val="28"/>
+          <w:szCs w:val="28"/>
+          <w:lang w:val="ru-RU"/>
+        </w:rPr>
+        <w:t>програмування</w:t>
+      </w:r>
+      <w:proofErr w:type="spellEnd"/>
+      <w:r>
+        <w:rPr>
+          <w:sz w:val="28"/>
+          <w:szCs w:val="28"/>
+          <w:lang w:val="ru-RU"/>
+        </w:rPr>
+        <w:t xml:space="preserve">: </w:t>
+      </w:r>
+      <w:proofErr w:type="spellStart"/>
+      <w:r>
+        <w:rPr>
+          <w:sz w:val="28"/>
+          <w:szCs w:val="28"/>
+          <w:lang w:val="ru-RU"/>
+        </w:rPr>
+        <w:t>основи</w:t>
+      </w:r>
+      <w:proofErr w:type="spellEnd"/>
+      <w:r>
+        <w:rPr>
+          <w:sz w:val="28"/>
+          <w:szCs w:val="28"/>
+          <w:lang w:val="ru-RU"/>
+        </w:rPr>
+        <w:t xml:space="preserve"> </w:t>
+      </w:r>
+      <w:proofErr w:type="spellStart"/>
+      <w:r>
+        <w:rPr>
+          <w:sz w:val="28"/>
+          <w:szCs w:val="28"/>
+          <w:lang w:val="ru-RU"/>
+        </w:rPr>
+        <w:t>створення</w:t>
+      </w:r>
+      <w:proofErr w:type="spellEnd"/>
+      <w:r>
+        <w:rPr>
+          <w:sz w:val="28"/>
+          <w:szCs w:val="28"/>
+          <w:lang w:val="ru-RU"/>
+        </w:rPr>
+        <w:t xml:space="preserve"> веб-</w:t>
+      </w:r>
+      <w:proofErr w:type="spellStart"/>
+      <w:r>
+        <w:rPr>
+          <w:sz w:val="28"/>
+          <w:szCs w:val="28"/>
+          <w:lang w:val="ru-RU"/>
+        </w:rPr>
+        <w:t>сайтів</w:t>
+      </w:r>
+      <w:proofErr w:type="spellEnd"/>
+      <w:r>
+        <w:rPr>
+          <w:sz w:val="28"/>
+          <w:szCs w:val="28"/>
+          <w:lang w:val="ru-RU"/>
+        </w:rPr>
+        <w:t xml:space="preserve"> / І. В. Петренко. – </w:t>
+      </w:r>
+      <w:proofErr w:type="spellStart"/>
+      <w:r>
+        <w:rPr>
+          <w:sz w:val="28"/>
+          <w:szCs w:val="28"/>
+          <w:lang w:val="ru-RU"/>
+        </w:rPr>
+        <w:t>Харків</w:t>
+      </w:r>
+      <w:proofErr w:type="spellEnd"/>
+      <w:r>
+        <w:rPr>
+          <w:sz w:val="28"/>
+          <w:szCs w:val="28"/>
+          <w:lang w:val="ru-RU"/>
+        </w:rPr>
+        <w:t xml:space="preserve">: </w:t>
+      </w:r>
+      <w:proofErr w:type="spellStart"/>
+      <w:r>
+        <w:rPr>
+          <w:sz w:val="28"/>
+          <w:szCs w:val="28"/>
+          <w:lang w:val="ru-RU"/>
+        </w:rPr>
+        <w:t>Видавництво</w:t>
+      </w:r>
+      <w:proofErr w:type="spellEnd"/>
+      <w:r>
+        <w:rPr>
+          <w:sz w:val="28"/>
+          <w:szCs w:val="28"/>
+          <w:lang w:val="ru-RU"/>
+        </w:rPr>
+        <w:t xml:space="preserve"> "Слово", 2016. – 224 с.</w:t>
       </w:r>
     </w:p>
     <w:p>
@@ -32446,13 +33288,167 @@
           <w:lang w:val="ru-RU"/>
         </w:rPr>
       </w:pPr>
+      <w:proofErr w:type="spellStart"/>
       <w:r>
         <w:rPr>
           <w:sz w:val="28"/>
           <w:szCs w:val="28"/>
           <w:lang w:val="ru-RU"/>
         </w:rPr>
-        <w:t>Ковальов, С. І. Веб-програмування та веб-дизайн: основи створення інтернет-проектів / С. І. Ковальов. – Київ: Видавничий дім "Логос", 2015. – 312 с.</w:t>
+        <w:t>Ковальов</w:t>
+      </w:r>
+      <w:proofErr w:type="spellEnd"/>
+      <w:r>
+        <w:rPr>
+          <w:sz w:val="28"/>
+          <w:szCs w:val="28"/>
+          <w:lang w:val="ru-RU"/>
+        </w:rPr>
+        <w:t>, С. І. Веб-</w:t>
+      </w:r>
+      <w:proofErr w:type="spellStart"/>
+      <w:r>
+        <w:rPr>
+          <w:sz w:val="28"/>
+          <w:szCs w:val="28"/>
+          <w:lang w:val="ru-RU"/>
+        </w:rPr>
+        <w:t>програмування</w:t>
+      </w:r>
+      <w:proofErr w:type="spellEnd"/>
+      <w:r>
+        <w:rPr>
+          <w:sz w:val="28"/>
+          <w:szCs w:val="28"/>
+          <w:lang w:val="ru-RU"/>
+        </w:rPr>
+        <w:t xml:space="preserve"> та веб-дизайн: </w:t>
+      </w:r>
+      <w:proofErr w:type="spellStart"/>
+      <w:r>
+        <w:rPr>
+          <w:sz w:val="28"/>
+          <w:szCs w:val="28"/>
+          <w:lang w:val="ru-RU"/>
+        </w:rPr>
+        <w:t>основи</w:t>
+      </w:r>
+      <w:proofErr w:type="spellEnd"/>
+      <w:r>
+        <w:rPr>
+          <w:sz w:val="28"/>
+          <w:szCs w:val="28"/>
+          <w:lang w:val="ru-RU"/>
+        </w:rPr>
+        <w:t xml:space="preserve"> </w:t>
+      </w:r>
+      <w:proofErr w:type="spellStart"/>
+      <w:r>
+        <w:rPr>
+          <w:sz w:val="28"/>
+          <w:szCs w:val="28"/>
+          <w:lang w:val="ru-RU"/>
+        </w:rPr>
+        <w:t>створення</w:t>
+      </w:r>
+      <w:proofErr w:type="spellEnd"/>
+      <w:r>
+        <w:rPr>
+          <w:sz w:val="28"/>
+          <w:szCs w:val="28"/>
+          <w:lang w:val="ru-RU"/>
+        </w:rPr>
+        <w:t xml:space="preserve"> </w:t>
+      </w:r>
+      <w:proofErr w:type="spellStart"/>
+      <w:r>
+        <w:rPr>
+          <w:sz w:val="28"/>
+          <w:szCs w:val="28"/>
+          <w:lang w:val="ru-RU"/>
+        </w:rPr>
+        <w:t>інтернет-проектів</w:t>
+      </w:r>
+      <w:proofErr w:type="spellEnd"/>
+      <w:r>
+        <w:rPr>
+          <w:sz w:val="28"/>
+          <w:szCs w:val="28"/>
+          <w:lang w:val="ru-RU"/>
+        </w:rPr>
+        <w:t xml:space="preserve"> / С. І. </w:t>
+      </w:r>
+      <w:proofErr w:type="spellStart"/>
+      <w:r>
+        <w:rPr>
+          <w:sz w:val="28"/>
+          <w:szCs w:val="28"/>
+          <w:lang w:val="ru-RU"/>
+        </w:rPr>
+        <w:t>Ковальов</w:t>
+      </w:r>
+      <w:proofErr w:type="spellEnd"/>
+      <w:r>
+        <w:rPr>
+          <w:sz w:val="28"/>
+          <w:szCs w:val="28"/>
+          <w:lang w:val="ru-RU"/>
+        </w:rPr>
+        <w:t xml:space="preserve">. – </w:t>
+      </w:r>
+      <w:proofErr w:type="spellStart"/>
+      <w:r>
+        <w:rPr>
+          <w:sz w:val="28"/>
+          <w:szCs w:val="28"/>
+          <w:lang w:val="ru-RU"/>
+        </w:rPr>
+        <w:t>Київ</w:t>
+      </w:r>
+      <w:proofErr w:type="spellEnd"/>
+      <w:r>
+        <w:rPr>
+          <w:sz w:val="28"/>
+          <w:szCs w:val="28"/>
+          <w:lang w:val="ru-RU"/>
+        </w:rPr>
+        <w:t xml:space="preserve">: </w:t>
+      </w:r>
+      <w:proofErr w:type="spellStart"/>
+      <w:r>
+        <w:rPr>
+          <w:sz w:val="28"/>
+          <w:szCs w:val="28"/>
+          <w:lang w:val="ru-RU"/>
+        </w:rPr>
+        <w:t>Видавничий</w:t>
+      </w:r>
+      <w:proofErr w:type="spellEnd"/>
+      <w:r>
+        <w:rPr>
+          <w:sz w:val="28"/>
+          <w:szCs w:val="28"/>
+          <w:lang w:val="ru-RU"/>
+        </w:rPr>
+        <w:t xml:space="preserve"> </w:t>
+      </w:r>
+      <w:proofErr w:type="spellStart"/>
+      <w:r>
+        <w:rPr>
+          <w:sz w:val="28"/>
+          <w:szCs w:val="28"/>
+          <w:lang w:val="ru-RU"/>
+        </w:rPr>
+        <w:t>дім</w:t>
+      </w:r>
+      <w:proofErr w:type="spellEnd"/>
+      <w:r>
+        <w:rPr>
+          <w:sz w:val="28"/>
+          <w:szCs w:val="28"/>
+          <w:lang w:val="ru-RU"/>
+        </w:rPr>
+        <w:t xml:space="preserve"> "Логос", 2015. – 312 с.</w:t>
       </w:r>
     </w:p>
     <w:p>
@@ -32512,7 +33508,97 @@
           <w:szCs w:val="28"/>
           <w:lang w:val="ru-RU"/>
         </w:rPr>
-        <w:t xml:space="preserve"> для початківців: навчальний посібник / А. М. Жуков. – Одеса: Видавничий дім "Веселка", 2018. – 192 с.</w:t>
+        <w:t xml:space="preserve"> для </w:t>
+      </w:r>
+      <w:proofErr w:type="spellStart"/>
+      <w:r>
+        <w:rPr>
+          <w:sz w:val="28"/>
+          <w:szCs w:val="28"/>
+          <w:lang w:val="ru-RU"/>
+        </w:rPr>
+        <w:t>початківців</w:t>
+      </w:r>
+      <w:proofErr w:type="spellEnd"/>
+      <w:r>
+        <w:rPr>
+          <w:sz w:val="28"/>
+          <w:szCs w:val="28"/>
+          <w:lang w:val="ru-RU"/>
+        </w:rPr>
+        <w:t xml:space="preserve">: </w:t>
+      </w:r>
+      <w:proofErr w:type="spellStart"/>
+      <w:r>
+        <w:rPr>
+          <w:sz w:val="28"/>
+          <w:szCs w:val="28"/>
+          <w:lang w:val="ru-RU"/>
+        </w:rPr>
+        <w:t>навчальний</w:t>
+      </w:r>
+      <w:proofErr w:type="spellEnd"/>
+      <w:r>
+        <w:rPr>
+          <w:sz w:val="28"/>
+          <w:szCs w:val="28"/>
+          <w:lang w:val="ru-RU"/>
+        </w:rPr>
+        <w:t xml:space="preserve"> </w:t>
+      </w:r>
+      <w:proofErr w:type="spellStart"/>
+      <w:r>
+        <w:rPr>
+          <w:sz w:val="28"/>
+          <w:szCs w:val="28"/>
+          <w:lang w:val="ru-RU"/>
+        </w:rPr>
+        <w:t>посібник</w:t>
+      </w:r>
+      <w:proofErr w:type="spellEnd"/>
+      <w:r>
+        <w:rPr>
+          <w:sz w:val="28"/>
+          <w:szCs w:val="28"/>
+          <w:lang w:val="ru-RU"/>
+        </w:rPr>
+        <w:t xml:space="preserve"> / А. М. Жуков. – Одеса: </w:t>
+      </w:r>
+      <w:proofErr w:type="spellStart"/>
+      <w:r>
+        <w:rPr>
+          <w:sz w:val="28"/>
+          <w:szCs w:val="28"/>
+          <w:lang w:val="ru-RU"/>
+        </w:rPr>
+        <w:t>Видавничий</w:t>
+      </w:r>
+      <w:proofErr w:type="spellEnd"/>
+      <w:r>
+        <w:rPr>
+          <w:sz w:val="28"/>
+          <w:szCs w:val="28"/>
+          <w:lang w:val="ru-RU"/>
+        </w:rPr>
+        <w:t xml:space="preserve"> </w:t>
+      </w:r>
+      <w:proofErr w:type="spellStart"/>
+      <w:r>
+        <w:rPr>
+          <w:sz w:val="28"/>
+          <w:szCs w:val="28"/>
+          <w:lang w:val="ru-RU"/>
+        </w:rPr>
+        <w:t>дім</w:t>
+      </w:r>
+      <w:proofErr w:type="spellEnd"/>
+      <w:r>
+        <w:rPr>
+          <w:sz w:val="28"/>
+          <w:szCs w:val="28"/>
+          <w:lang w:val="ru-RU"/>
+        </w:rPr>
+        <w:t xml:space="preserve"> "Веселка", 2018. – 192 с.</w:t>
       </w:r>
     </w:p>
     <w:p>
@@ -32534,13 +33620,23 @@
           <w:lang w:val="ru-RU"/>
         </w:rPr>
       </w:pPr>
+      <w:proofErr w:type="spellStart"/>
       <w:r>
         <w:rPr>
           <w:sz w:val="28"/>
           <w:szCs w:val="28"/>
           <w:lang w:val="ru-RU"/>
         </w:rPr>
-        <w:t xml:space="preserve">Васильєв, О. В. </w:t>
+        <w:t>Васильєв</w:t>
+      </w:r>
+      <w:proofErr w:type="spellEnd"/>
+      <w:r>
+        <w:rPr>
+          <w:sz w:val="28"/>
+          <w:szCs w:val="28"/>
+          <w:lang w:val="ru-RU"/>
+        </w:rPr>
+        <w:t xml:space="preserve">, О. В. </w:t>
       </w:r>
       <w:r>
         <w:rPr>
@@ -32556,7 +33652,133 @@
           <w:szCs w:val="28"/>
           <w:lang w:val="ru-RU"/>
         </w:rPr>
-        <w:t>: підручник для початківців / О. В. Васильєв. – Київ: Видавничий дім "Інтерсервіс", 2019. – 288 с.</w:t>
+        <w:t xml:space="preserve">: </w:t>
+      </w:r>
+      <w:proofErr w:type="spellStart"/>
+      <w:r>
+        <w:rPr>
+          <w:sz w:val="28"/>
+          <w:szCs w:val="28"/>
+          <w:lang w:val="ru-RU"/>
+        </w:rPr>
+        <w:t>підручник</w:t>
+      </w:r>
+      <w:proofErr w:type="spellEnd"/>
+      <w:r>
+        <w:rPr>
+          <w:sz w:val="28"/>
+          <w:szCs w:val="28"/>
+          <w:lang w:val="ru-RU"/>
+        </w:rPr>
+        <w:t xml:space="preserve"> для </w:t>
+      </w:r>
+      <w:proofErr w:type="spellStart"/>
+      <w:r>
+        <w:rPr>
+          <w:sz w:val="28"/>
+          <w:szCs w:val="28"/>
+          <w:lang w:val="ru-RU"/>
+        </w:rPr>
+        <w:t>початківців</w:t>
+      </w:r>
+      <w:proofErr w:type="spellEnd"/>
+      <w:r>
+        <w:rPr>
+          <w:sz w:val="28"/>
+          <w:szCs w:val="28"/>
+          <w:lang w:val="ru-RU"/>
+        </w:rPr>
+        <w:t xml:space="preserve"> / О. В. </w:t>
+      </w:r>
+      <w:proofErr w:type="spellStart"/>
+      <w:r>
+        <w:rPr>
+          <w:sz w:val="28"/>
+          <w:szCs w:val="28"/>
+          <w:lang w:val="ru-RU"/>
+        </w:rPr>
+        <w:t>Васильєв</w:t>
+      </w:r>
+      <w:proofErr w:type="spellEnd"/>
+      <w:r>
+        <w:rPr>
+          <w:sz w:val="28"/>
+          <w:szCs w:val="28"/>
+          <w:lang w:val="ru-RU"/>
+        </w:rPr>
+        <w:t xml:space="preserve">. – </w:t>
+      </w:r>
+      <w:proofErr w:type="spellStart"/>
+      <w:r>
+        <w:rPr>
+          <w:sz w:val="28"/>
+          <w:szCs w:val="28"/>
+          <w:lang w:val="ru-RU"/>
+        </w:rPr>
+        <w:t>Київ</w:t>
+      </w:r>
+      <w:proofErr w:type="spellEnd"/>
+      <w:r>
+        <w:rPr>
+          <w:sz w:val="28"/>
+          <w:szCs w:val="28"/>
+          <w:lang w:val="ru-RU"/>
+        </w:rPr>
+        <w:t xml:space="preserve">: </w:t>
+      </w:r>
+      <w:proofErr w:type="spellStart"/>
+      <w:r>
+        <w:rPr>
+          <w:sz w:val="28"/>
+          <w:szCs w:val="28"/>
+          <w:lang w:val="ru-RU"/>
+        </w:rPr>
+        <w:t>Видавничий</w:t>
+      </w:r>
+      <w:proofErr w:type="spellEnd"/>
+      <w:r>
+        <w:rPr>
+          <w:sz w:val="28"/>
+          <w:szCs w:val="28"/>
+          <w:lang w:val="ru-RU"/>
+        </w:rPr>
+        <w:t xml:space="preserve"> </w:t>
+      </w:r>
+      <w:proofErr w:type="spellStart"/>
+      <w:r>
+        <w:rPr>
+          <w:sz w:val="28"/>
+          <w:szCs w:val="28"/>
+          <w:lang w:val="ru-RU"/>
+        </w:rPr>
+        <w:t>дім</w:t>
+      </w:r>
+      <w:proofErr w:type="spellEnd"/>
+      <w:r>
+        <w:rPr>
+          <w:sz w:val="28"/>
+          <w:szCs w:val="28"/>
+          <w:lang w:val="ru-RU"/>
+        </w:rPr>
+        <w:t xml:space="preserve"> "</w:t>
+      </w:r>
+      <w:proofErr w:type="spellStart"/>
+      <w:r>
+        <w:rPr>
+          <w:sz w:val="28"/>
+          <w:szCs w:val="28"/>
+          <w:lang w:val="ru-RU"/>
+        </w:rPr>
+        <w:t>Інтерсервіс</w:t>
+      </w:r>
+      <w:proofErr w:type="spellEnd"/>
+      <w:r>
+        <w:rPr>
+          <w:sz w:val="28"/>
+          <w:szCs w:val="28"/>
+          <w:lang w:val="ru-RU"/>
+        </w:rPr>
+        <w:t>", 2019. – 288 с.</w:t>
       </w:r>
     </w:p>
     <w:p>
@@ -32577,13 +33799,159 @@
           <w:szCs w:val="28"/>
         </w:rPr>
       </w:pPr>
-      <w:r>
-        <w:rPr>
-          <w:sz w:val="28"/>
-          <w:szCs w:val="28"/>
-        </w:rPr>
-        <w:t>Head First HTML and CSS: A Learner's Guide to Creating Standards-Based Web Pages</w:t>
-      </w:r>
+      <w:proofErr w:type="spellStart"/>
+      <w:r>
+        <w:rPr>
+          <w:sz w:val="28"/>
+          <w:szCs w:val="28"/>
+        </w:rPr>
+        <w:t>Head</w:t>
+      </w:r>
+      <w:proofErr w:type="spellEnd"/>
+      <w:r>
+        <w:rPr>
+          <w:sz w:val="28"/>
+          <w:szCs w:val="28"/>
+        </w:rPr>
+        <w:t xml:space="preserve"> </w:t>
+      </w:r>
+      <w:proofErr w:type="spellStart"/>
+      <w:r>
+        <w:rPr>
+          <w:sz w:val="28"/>
+          <w:szCs w:val="28"/>
+        </w:rPr>
+        <w:t>First</w:t>
+      </w:r>
+      <w:proofErr w:type="spellEnd"/>
+      <w:r>
+        <w:rPr>
+          <w:sz w:val="28"/>
+          <w:szCs w:val="28"/>
+        </w:rPr>
+        <w:t xml:space="preserve"> HTML </w:t>
+      </w:r>
+      <w:proofErr w:type="spellStart"/>
+      <w:r>
+        <w:rPr>
+          <w:sz w:val="28"/>
+          <w:szCs w:val="28"/>
+        </w:rPr>
+        <w:t>and</w:t>
+      </w:r>
+      <w:proofErr w:type="spellEnd"/>
+      <w:r>
+        <w:rPr>
+          <w:sz w:val="28"/>
+          <w:szCs w:val="28"/>
+        </w:rPr>
+        <w:t xml:space="preserve"> CSS: A </w:t>
+      </w:r>
+      <w:proofErr w:type="spellStart"/>
+      <w:r>
+        <w:rPr>
+          <w:sz w:val="28"/>
+          <w:szCs w:val="28"/>
+        </w:rPr>
+        <w:t>Learner's</w:t>
+      </w:r>
+      <w:proofErr w:type="spellEnd"/>
+      <w:r>
+        <w:rPr>
+          <w:sz w:val="28"/>
+          <w:szCs w:val="28"/>
+        </w:rPr>
+        <w:t xml:space="preserve"> </w:t>
+      </w:r>
+      <w:proofErr w:type="spellStart"/>
+      <w:r>
+        <w:rPr>
+          <w:sz w:val="28"/>
+          <w:szCs w:val="28"/>
+        </w:rPr>
+        <w:t>Guide</w:t>
+      </w:r>
+      <w:proofErr w:type="spellEnd"/>
+      <w:r>
+        <w:rPr>
+          <w:sz w:val="28"/>
+          <w:szCs w:val="28"/>
+        </w:rPr>
+        <w:t xml:space="preserve"> </w:t>
+      </w:r>
+      <w:proofErr w:type="spellStart"/>
+      <w:r>
+        <w:rPr>
+          <w:sz w:val="28"/>
+          <w:szCs w:val="28"/>
+        </w:rPr>
+        <w:t>to</w:t>
+      </w:r>
+      <w:proofErr w:type="spellEnd"/>
+      <w:r>
+        <w:rPr>
+          <w:sz w:val="28"/>
+          <w:szCs w:val="28"/>
+        </w:rPr>
+        <w:t xml:space="preserve"> </w:t>
+      </w:r>
+      <w:proofErr w:type="spellStart"/>
+      <w:r>
+        <w:rPr>
+          <w:sz w:val="28"/>
+          <w:szCs w:val="28"/>
+        </w:rPr>
+        <w:t>Creating</w:t>
+      </w:r>
+      <w:proofErr w:type="spellEnd"/>
+      <w:r>
+        <w:rPr>
+          <w:sz w:val="28"/>
+          <w:szCs w:val="28"/>
+        </w:rPr>
+        <w:t xml:space="preserve"> </w:t>
+      </w:r>
+      <w:proofErr w:type="spellStart"/>
+      <w:r>
+        <w:rPr>
+          <w:sz w:val="28"/>
+          <w:szCs w:val="28"/>
+        </w:rPr>
+        <w:t>Standards-Based</w:t>
+      </w:r>
+      <w:proofErr w:type="spellEnd"/>
+      <w:r>
+        <w:rPr>
+          <w:sz w:val="28"/>
+          <w:szCs w:val="28"/>
+        </w:rPr>
+        <w:t xml:space="preserve"> </w:t>
+      </w:r>
+      <w:proofErr w:type="spellStart"/>
+      <w:r>
+        <w:rPr>
+          <w:sz w:val="28"/>
+          <w:szCs w:val="28"/>
+        </w:rPr>
+        <w:t>Web</w:t>
+      </w:r>
+      <w:proofErr w:type="spellEnd"/>
+      <w:r>
+        <w:rPr>
+          <w:sz w:val="28"/>
+          <w:szCs w:val="28"/>
+        </w:rPr>
+        <w:t xml:space="preserve"> </w:t>
+      </w:r>
+      <w:proofErr w:type="spellStart"/>
+      <w:r>
+        <w:rPr>
+          <w:sz w:val="28"/>
+          <w:szCs w:val="28"/>
+        </w:rPr>
+        <w:t>Pages</w:t>
+      </w:r>
+      <w:proofErr w:type="spellEnd"/>
       <w:r>
         <w:rPr>
           <w:sz w:val="28"/>
@@ -32591,13 +33959,31 @@
         </w:rPr>
         <w:t xml:space="preserve"> / </w:t>
       </w:r>
-      <w:r>
-        <w:rPr>
-          <w:sz w:val="28"/>
-          <w:szCs w:val="28"/>
-        </w:rPr>
-        <w:t>Elisabeth Robson</w:t>
-      </w:r>
+      <w:proofErr w:type="spellStart"/>
+      <w:r>
+        <w:rPr>
+          <w:sz w:val="28"/>
+          <w:szCs w:val="28"/>
+        </w:rPr>
+        <w:t>Elisabeth</w:t>
+      </w:r>
+      <w:proofErr w:type="spellEnd"/>
+      <w:r>
+        <w:rPr>
+          <w:sz w:val="28"/>
+          <w:szCs w:val="28"/>
+        </w:rPr>
+        <w:t xml:space="preserve"> </w:t>
+      </w:r>
+      <w:proofErr w:type="spellStart"/>
+      <w:r>
+        <w:rPr>
+          <w:sz w:val="28"/>
+          <w:szCs w:val="28"/>
+        </w:rPr>
+        <w:t>Robson</w:t>
+      </w:r>
+      <w:proofErr w:type="spellEnd"/>
       <w:r>
         <w:rPr>
           <w:sz w:val="28"/>
@@ -32613,13 +33999,31 @@
         </w:rPr>
         <w:t xml:space="preserve">  </w:t>
       </w:r>
-      <w:r>
-        <w:rPr>
-          <w:sz w:val="28"/>
-          <w:szCs w:val="28"/>
-        </w:rPr>
-        <w:t>Eric Freeman</w:t>
-      </w:r>
+      <w:proofErr w:type="spellStart"/>
+      <w:r>
+        <w:rPr>
+          <w:sz w:val="28"/>
+          <w:szCs w:val="28"/>
+        </w:rPr>
+        <w:t>Eric</w:t>
+      </w:r>
+      <w:proofErr w:type="spellEnd"/>
+      <w:r>
+        <w:rPr>
+          <w:sz w:val="28"/>
+          <w:szCs w:val="28"/>
+        </w:rPr>
+        <w:t xml:space="preserve"> </w:t>
+      </w:r>
+      <w:proofErr w:type="spellStart"/>
+      <w:r>
+        <w:rPr>
+          <w:sz w:val="28"/>
+          <w:szCs w:val="28"/>
+        </w:rPr>
+        <w:t>Freeman</w:t>
+      </w:r>
+      <w:proofErr w:type="spellEnd"/>
       <w:r>
         <w:rPr>
           <w:sz w:val="28"/>
@@ -32659,7 +34063,55 @@
           <w:sz w:val="28"/>
           <w:szCs w:val="28"/>
         </w:rPr>
-        <w:t xml:space="preserve">Курс лекцій з дисципліни “Інформатика” для студентів економічних спеціальностей /укладачі: Д.В. Бєльков, Є.М. Єдемська - Донецьк: ДонНТУ, 2011. – 296 c. </w:t>
+        <w:t xml:space="preserve">Курс лекцій з дисципліни “Інформатика” для студентів економічних спеціальностей /укладачі: Д.В. </w:t>
+      </w:r>
+      <w:proofErr w:type="spellStart"/>
+      <w:r>
+        <w:rPr>
+          <w:sz w:val="28"/>
+          <w:szCs w:val="28"/>
+        </w:rPr>
+        <w:t>Бєльков</w:t>
+      </w:r>
+      <w:proofErr w:type="spellEnd"/>
+      <w:r>
+        <w:rPr>
+          <w:sz w:val="28"/>
+          <w:szCs w:val="28"/>
+        </w:rPr>
+        <w:t xml:space="preserve">, Є.М. </w:t>
+      </w:r>
+      <w:proofErr w:type="spellStart"/>
+      <w:r>
+        <w:rPr>
+          <w:sz w:val="28"/>
+          <w:szCs w:val="28"/>
+        </w:rPr>
+        <w:t>Єдемська</w:t>
+      </w:r>
+      <w:proofErr w:type="spellEnd"/>
+      <w:r>
+        <w:rPr>
+          <w:sz w:val="28"/>
+          <w:szCs w:val="28"/>
+        </w:rPr>
+        <w:t xml:space="preserve"> - Донецьк: </w:t>
+      </w:r>
+      <w:proofErr w:type="spellStart"/>
+      <w:r>
+        <w:rPr>
+          <w:sz w:val="28"/>
+          <w:szCs w:val="28"/>
+        </w:rPr>
+        <w:t>ДонНТУ</w:t>
+      </w:r>
+      <w:proofErr w:type="spellEnd"/>
+      <w:r>
+        <w:rPr>
+          <w:sz w:val="28"/>
+          <w:szCs w:val="28"/>
+        </w:rPr>
+        <w:t xml:space="preserve">, 2011. – 296 c. </w:t>
       </w:r>
     </w:p>
     <w:p>
@@ -32680,6 +34132,7 @@
           <w:szCs w:val="28"/>
         </w:rPr>
       </w:pPr>
+      <w:proofErr w:type="spellStart"/>
       <w:r>
         <w:rPr>
           <w:sz w:val="28"/>
@@ -32688,6 +34141,7 @@
         </w:rPr>
         <w:t>Bootstap</w:t>
       </w:r>
+      <w:proofErr w:type="spellEnd"/>
       <w:r>
         <w:rPr>
           <w:sz w:val="28"/>
@@ -32944,7 +34398,71 @@
           <w:sz w:val="28"/>
           <w:szCs w:val="28"/>
         </w:rPr>
-        <w:t xml:space="preserve">Інформатика та комп'ютерна техніка: навчальний посібник/ М. В. Макарова, Г. В. Карнаухова, С. В. Запара. - 3 - тє вид., допов. і переробл.. - Суми: ВТД "Університетська книга", 2008. - 665 с.  </w:t>
+        <w:t xml:space="preserve">Інформатика та комп'ютерна техніка: навчальний посібник/ М. В. Макарова, Г. В. </w:t>
+      </w:r>
+      <w:proofErr w:type="spellStart"/>
+      <w:r>
+        <w:rPr>
+          <w:sz w:val="28"/>
+          <w:szCs w:val="28"/>
+        </w:rPr>
+        <w:t>Карнаухова</w:t>
+      </w:r>
+      <w:proofErr w:type="spellEnd"/>
+      <w:r>
+        <w:rPr>
+          <w:sz w:val="28"/>
+          <w:szCs w:val="28"/>
+        </w:rPr>
+        <w:t xml:space="preserve">, С. В. Запара. - 3 - </w:t>
+      </w:r>
+      <w:proofErr w:type="spellStart"/>
+      <w:r>
+        <w:rPr>
+          <w:sz w:val="28"/>
+          <w:szCs w:val="28"/>
+        </w:rPr>
+        <w:t>тє</w:t>
+      </w:r>
+      <w:proofErr w:type="spellEnd"/>
+      <w:r>
+        <w:rPr>
+          <w:sz w:val="28"/>
+          <w:szCs w:val="28"/>
+        </w:rPr>
+        <w:t xml:space="preserve"> вид., </w:t>
+      </w:r>
+      <w:proofErr w:type="spellStart"/>
+      <w:r>
+        <w:rPr>
+          <w:sz w:val="28"/>
+          <w:szCs w:val="28"/>
+        </w:rPr>
+        <w:t>допов</w:t>
+      </w:r>
+      <w:proofErr w:type="spellEnd"/>
+      <w:r>
+        <w:rPr>
+          <w:sz w:val="28"/>
+          <w:szCs w:val="28"/>
+        </w:rPr>
+        <w:t xml:space="preserve">. і </w:t>
+      </w:r>
+      <w:proofErr w:type="spellStart"/>
+      <w:r>
+        <w:rPr>
+          <w:sz w:val="28"/>
+          <w:szCs w:val="28"/>
+        </w:rPr>
+        <w:t>переробл</w:t>
+      </w:r>
+      <w:proofErr w:type="spellEnd"/>
+      <w:r>
+        <w:rPr>
+          <w:sz w:val="28"/>
+          <w:szCs w:val="28"/>
+        </w:rPr>
+        <w:t xml:space="preserve">.. - Суми: ВТД "Університетська книга", 2008. - 665 с.  </w:t>
       </w:r>
     </w:p>
     <w:p>
@@ -32970,7 +34488,55 @@
           <w:sz w:val="28"/>
           <w:szCs w:val="28"/>
         </w:rPr>
-        <w:t xml:space="preserve">Інформатика і комп’ютерна техніка  : навч. посіб. / Н. М. Войтюшенко, А. І. Остапець. К. : ЦУЛ, 2006. – 568 c.  </w:t>
+        <w:t xml:space="preserve">Інформатика і комп’ютерна техніка  : </w:t>
+      </w:r>
+      <w:proofErr w:type="spellStart"/>
+      <w:r>
+        <w:rPr>
+          <w:sz w:val="28"/>
+          <w:szCs w:val="28"/>
+        </w:rPr>
+        <w:t>навч</w:t>
+      </w:r>
+      <w:proofErr w:type="spellEnd"/>
+      <w:r>
+        <w:rPr>
+          <w:sz w:val="28"/>
+          <w:szCs w:val="28"/>
+        </w:rPr>
+        <w:t xml:space="preserve">. </w:t>
+      </w:r>
+      <w:proofErr w:type="spellStart"/>
+      <w:r>
+        <w:rPr>
+          <w:sz w:val="28"/>
+          <w:szCs w:val="28"/>
+        </w:rPr>
+        <w:t>посіб</w:t>
+      </w:r>
+      <w:proofErr w:type="spellEnd"/>
+      <w:r>
+        <w:rPr>
+          <w:sz w:val="28"/>
+          <w:szCs w:val="28"/>
+        </w:rPr>
+        <w:t xml:space="preserve">. / Н. М. </w:t>
+      </w:r>
+      <w:proofErr w:type="spellStart"/>
+      <w:r>
+        <w:rPr>
+          <w:sz w:val="28"/>
+          <w:szCs w:val="28"/>
+        </w:rPr>
+        <w:t>Войтюшенко</w:t>
+      </w:r>
+      <w:proofErr w:type="spellEnd"/>
+      <w:r>
+        <w:rPr>
+          <w:sz w:val="28"/>
+          <w:szCs w:val="28"/>
+        </w:rPr>
+        <w:t xml:space="preserve">, А. І. Остапець. К. : ЦУЛ, 2006. – 568 c.  </w:t>
       </w:r>
     </w:p>
     <w:p>
@@ -32991,6 +34557,7 @@
           <w:szCs w:val="28"/>
         </w:rPr>
       </w:pPr>
+      <w:proofErr w:type="spellStart"/>
       <w:r>
         <w:rPr>
           <w:sz w:val="28"/>
@@ -32999,6 +34566,7 @@
         </w:rPr>
         <w:t>JQuery</w:t>
       </w:r>
+      <w:proofErr w:type="spellEnd"/>
       <w:r>
         <w:rPr>
           <w:sz w:val="28"/>
@@ -33079,7 +34647,135 @@
           <w:sz w:val="28"/>
           <w:szCs w:val="28"/>
         </w:rPr>
-        <w:t xml:space="preserve">Електронний підручник , Войтюшенко Н. М., Інформатика і комп’ютерна техніка: навч. пос. [для студ. вищ. навч. закл.]/ Н. М. Войтюшенко, А. І. Остапець. – [2-ге вид.]. – К.: Центр учбової літератури, 2009. – 564 с.– ISBN 978-966-364-825-5. Режим доступу </w:t>
+        <w:t xml:space="preserve">Електронний підручник , </w:t>
+      </w:r>
+      <w:proofErr w:type="spellStart"/>
+      <w:r>
+        <w:rPr>
+          <w:sz w:val="28"/>
+          <w:szCs w:val="28"/>
+        </w:rPr>
+        <w:t>Войтюшенко</w:t>
+      </w:r>
+      <w:proofErr w:type="spellEnd"/>
+      <w:r>
+        <w:rPr>
+          <w:sz w:val="28"/>
+          <w:szCs w:val="28"/>
+        </w:rPr>
+        <w:t xml:space="preserve"> Н. М., Інформатика і комп’ютерна техніка: </w:t>
+      </w:r>
+      <w:proofErr w:type="spellStart"/>
+      <w:r>
+        <w:rPr>
+          <w:sz w:val="28"/>
+          <w:szCs w:val="28"/>
+        </w:rPr>
+        <w:t>навч</w:t>
+      </w:r>
+      <w:proofErr w:type="spellEnd"/>
+      <w:r>
+        <w:rPr>
+          <w:sz w:val="28"/>
+          <w:szCs w:val="28"/>
+        </w:rPr>
+        <w:t xml:space="preserve">. </w:t>
+      </w:r>
+      <w:proofErr w:type="spellStart"/>
+      <w:r>
+        <w:rPr>
+          <w:sz w:val="28"/>
+          <w:szCs w:val="28"/>
+        </w:rPr>
+        <w:t>пос</w:t>
+      </w:r>
+      <w:proofErr w:type="spellEnd"/>
+      <w:r>
+        <w:rPr>
+          <w:sz w:val="28"/>
+          <w:szCs w:val="28"/>
+        </w:rPr>
+        <w:t xml:space="preserve">. [для </w:t>
+      </w:r>
+      <w:proofErr w:type="spellStart"/>
+      <w:r>
+        <w:rPr>
+          <w:sz w:val="28"/>
+          <w:szCs w:val="28"/>
+        </w:rPr>
+        <w:t>студ</w:t>
+      </w:r>
+      <w:proofErr w:type="spellEnd"/>
+      <w:r>
+        <w:rPr>
+          <w:sz w:val="28"/>
+          <w:szCs w:val="28"/>
+        </w:rPr>
+        <w:t xml:space="preserve">. </w:t>
+      </w:r>
+      <w:proofErr w:type="spellStart"/>
+      <w:r>
+        <w:rPr>
+          <w:sz w:val="28"/>
+          <w:szCs w:val="28"/>
+        </w:rPr>
+        <w:t>вищ</w:t>
+      </w:r>
+      <w:proofErr w:type="spellEnd"/>
+      <w:r>
+        <w:rPr>
+          <w:sz w:val="28"/>
+          <w:szCs w:val="28"/>
+        </w:rPr>
+        <w:t xml:space="preserve">. </w:t>
+      </w:r>
+      <w:proofErr w:type="spellStart"/>
+      <w:r>
+        <w:rPr>
+          <w:sz w:val="28"/>
+          <w:szCs w:val="28"/>
+        </w:rPr>
+        <w:t>навч</w:t>
+      </w:r>
+      <w:proofErr w:type="spellEnd"/>
+      <w:r>
+        <w:rPr>
+          <w:sz w:val="28"/>
+          <w:szCs w:val="28"/>
+        </w:rPr>
+        <w:t xml:space="preserve">. </w:t>
+      </w:r>
+      <w:proofErr w:type="spellStart"/>
+      <w:r>
+        <w:rPr>
+          <w:sz w:val="28"/>
+          <w:szCs w:val="28"/>
+        </w:rPr>
+        <w:t>закл</w:t>
+      </w:r>
+      <w:proofErr w:type="spellEnd"/>
+      <w:r>
+        <w:rPr>
+          <w:sz w:val="28"/>
+          <w:szCs w:val="28"/>
+        </w:rPr>
+        <w:t xml:space="preserve">.]/ Н. М. </w:t>
+      </w:r>
+      <w:proofErr w:type="spellStart"/>
+      <w:r>
+        <w:rPr>
+          <w:sz w:val="28"/>
+          <w:szCs w:val="28"/>
+        </w:rPr>
+        <w:t>Войтюшенко</w:t>
+      </w:r>
+      <w:proofErr w:type="spellEnd"/>
+      <w:r>
+        <w:rPr>
+          <w:sz w:val="28"/>
+          <w:szCs w:val="28"/>
+        </w:rPr>
+        <w:t xml:space="preserve">, А. І. Остапець. – [2-ге вид.]. – К.: Центр учбової літератури, 2009. – 564 с.– ISBN 978-966-364-825-5. Режим доступу </w:t>
       </w:r>
       <w:hyperlink r:id="rId17" w:history="1">
         <w:r>
@@ -33133,7 +34829,7 @@
       <w:pPr>
         <w:pStyle w:val="12"/>
       </w:pPr>
-      <w:bookmarkStart w:id="12" w:name="_Toc1323629"/>
+      <w:bookmarkStart w:id="11" w:name="_Toc1323629"/>
       <w:r>
         <w:lastRenderedPageBreak/>
         <w:t>ДОДАТОК</w:t>
@@ -33144,7 +34840,7 @@
       <w:r>
         <w:t>А</w:t>
       </w:r>
-      <w:bookmarkEnd w:id="12"/>
+      <w:bookmarkEnd w:id="11"/>
     </w:p>
     <w:p>
       <w:pPr>
@@ -34144,7 +35840,7 @@
 </file>
 
 <file path=word/endnotes.xml><?xml version="1.0" encoding="utf-8"?>
-<w:endnotes xmlns:wpc="http://schemas.microsoft.com/office/word/2010/wordprocessingCanvas" xmlns:cx="http://schemas.microsoft.com/office/drawing/2014/chartex" xmlns:cx1="http://schemas.microsoft.com/office/drawing/2015/9/8/chartex" xmlns:mc="http://schemas.openxmlformats.org/markup-compatibility/2006" xmlns:o="urn:schemas-microsoft-com:office:office" xmlns:r="http://schemas.openxmlformats.org/officeDocument/2006/relationships" xmlns:m="http://schemas.openxmlformats.org/officeDocument/2006/math" xmlns:v="urn:schemas-microsoft-com:vml" xmlns:wp14="http://schemas.microsoft.com/office/word/2010/wordprocessingDrawing" xmlns:wp="http://schemas.openxmlformats.org/drawingml/2006/wordprocessingDrawing" xmlns:w10="urn:schemas-microsoft-com:office:word" xmlns:w="http://schemas.openxmlformats.org/wordprocessingml/2006/main" xmlns:w14="http://schemas.microsoft.com/office/word/2010/wordml" xmlns:w15="http://schemas.microsoft.com/office/word/2012/wordml" xmlns:w16se="http://schemas.microsoft.com/office/word/2015/wordml/symex" xmlns:wpg="http://schemas.microsoft.com/office/word/2010/wordprocessingGroup" xmlns:wpi="http://schemas.microsoft.com/office/word/2010/wordprocessingInk" xmlns:wne="http://schemas.microsoft.com/office/word/2006/wordml" xmlns:wps="http://schemas.microsoft.com/office/word/2010/wordprocessingShape" mc:Ignorable="w14 w15 w16se wp14">
+<w:endnotes xmlns:wpc="http://schemas.microsoft.com/office/word/2010/wordprocessingCanvas" xmlns:cx="http://schemas.microsoft.com/office/drawing/2014/chartex" xmlns:cx1="http://schemas.microsoft.com/office/drawing/2015/9/8/chartex" xmlns:cx2="http://schemas.microsoft.com/office/drawing/2015/10/21/chartex" xmlns:cx3="http://schemas.microsoft.com/office/drawing/2016/5/9/chartex" xmlns:cx4="http://schemas.microsoft.com/office/drawing/2016/5/10/chartex" xmlns:cx5="http://schemas.microsoft.com/office/drawing/2016/5/11/chartex" xmlns:cx6="http://schemas.microsoft.com/office/drawing/2016/5/12/chartex" xmlns:cx7="http://schemas.microsoft.com/office/drawing/2016/5/13/chartex" xmlns:cx8="http://schemas.microsoft.com/office/drawing/2016/5/14/chartex" xmlns:mc="http://schemas.openxmlformats.org/markup-compatibility/2006" xmlns:aink="http://schemas.microsoft.com/office/drawing/2016/ink" xmlns:am3d="http://schemas.microsoft.com/office/drawing/2017/model3d" xmlns:o="urn:schemas-microsoft-com:office:office" xmlns:oel="http://schemas.microsoft.com/office/2019/extlst" xmlns:r="http://schemas.openxmlformats.org/officeDocument/2006/relationships" xmlns:m="http://schemas.openxmlformats.org/officeDocument/2006/math" xmlns:v="urn:schemas-microsoft-com:vml" xmlns:wp14="http://schemas.microsoft.com/office/word/2010/wordprocessingDrawing" xmlns:wp="http://schemas.openxmlformats.org/drawingml/2006/wordprocessingDrawing" xmlns:w10="urn:schemas-microsoft-com:office:word" xmlns:w="http://schemas.openxmlformats.org/wordprocessingml/2006/main" xmlns:w14="http://schemas.microsoft.com/office/word/2010/wordml" xmlns:w15="http://schemas.microsoft.com/office/word/2012/wordml" xmlns:w16cex="http://schemas.microsoft.com/office/word/2018/wordml/cex" xmlns:w16cid="http://schemas.microsoft.com/office/word/2016/wordml/cid" xmlns:w16="http://schemas.microsoft.com/office/word/2018/wordml" xmlns:w16du="http://schemas.microsoft.com/office/word/2023/wordml/word16du" xmlns:w16sdtdh="http://schemas.microsoft.com/office/word/2020/wordml/sdtdatahash" xmlns:w16se="http://schemas.microsoft.com/office/word/2015/wordml/symex" xmlns:wpg="http://schemas.microsoft.com/office/word/2010/wordprocessingGroup" xmlns:wpi="http://schemas.microsoft.com/office/word/2010/wordprocessingInk" xmlns:wne="http://schemas.microsoft.com/office/word/2006/wordml" xmlns:wps="http://schemas.microsoft.com/office/word/2010/wordprocessingShape" mc:Ignorable="w14 w15 w16se w16cid w16 w16cex w16sdtdh w16du wp14">
   <w:endnote w:type="separator" w:id="-1">
     <w:p>
       <w:r>
@@ -34163,7 +35859,7 @@
 </file>
 
 <file path=word/footer1.xml><?xml version="1.0" encoding="utf-8"?>
-<w:ftr xmlns:wpc="http://schemas.microsoft.com/office/word/2010/wordprocessingCanvas" xmlns:cx="http://schemas.microsoft.com/office/drawing/2014/chartex" xmlns:cx1="http://schemas.microsoft.com/office/drawing/2015/9/8/chartex" xmlns:mc="http://schemas.openxmlformats.org/markup-compatibility/2006" xmlns:o="urn:schemas-microsoft-com:office:office" xmlns:r="http://schemas.openxmlformats.org/officeDocument/2006/relationships" xmlns:m="http://schemas.openxmlformats.org/officeDocument/2006/math" xmlns:v="urn:schemas-microsoft-com:vml" xmlns:wp14="http://schemas.microsoft.com/office/word/2010/wordprocessingDrawing" xmlns:wp="http://schemas.openxmlformats.org/drawingml/2006/wordprocessingDrawing" xmlns:w10="urn:schemas-microsoft-com:office:word" xmlns:w="http://schemas.openxmlformats.org/wordprocessingml/2006/main" xmlns:w14="http://schemas.microsoft.com/office/word/2010/wordml" xmlns:w15="http://schemas.microsoft.com/office/word/2012/wordml" xmlns:w16se="http://schemas.microsoft.com/office/word/2015/wordml/symex" xmlns:wpg="http://schemas.microsoft.com/office/word/2010/wordprocessingGroup" xmlns:wpi="http://schemas.microsoft.com/office/word/2010/wordprocessingInk" xmlns:wne="http://schemas.microsoft.com/office/word/2006/wordml" xmlns:wps="http://schemas.microsoft.com/office/word/2010/wordprocessingShape" mc:Ignorable="w14 w15 w16se wp14">
+<w:ftr xmlns:wpc="http://schemas.microsoft.com/office/word/2010/wordprocessingCanvas" xmlns:cx="http://schemas.microsoft.com/office/drawing/2014/chartex" xmlns:cx1="http://schemas.microsoft.com/office/drawing/2015/9/8/chartex" xmlns:cx2="http://schemas.microsoft.com/office/drawing/2015/10/21/chartex" xmlns:cx3="http://schemas.microsoft.com/office/drawing/2016/5/9/chartex" xmlns:cx4="http://schemas.microsoft.com/office/drawing/2016/5/10/chartex" xmlns:cx5="http://schemas.microsoft.com/office/drawing/2016/5/11/chartex" xmlns:cx6="http://schemas.microsoft.com/office/drawing/2016/5/12/chartex" xmlns:cx7="http://schemas.microsoft.com/office/drawing/2016/5/13/chartex" xmlns:cx8="http://schemas.microsoft.com/office/drawing/2016/5/14/chartex" xmlns:mc="http://schemas.openxmlformats.org/markup-compatibility/2006" xmlns:aink="http://schemas.microsoft.com/office/drawing/2016/ink" xmlns:am3d="http://schemas.microsoft.com/office/drawing/2017/model3d" xmlns:o="urn:schemas-microsoft-com:office:office" xmlns:oel="http://schemas.microsoft.com/office/2019/extlst" xmlns:r="http://schemas.openxmlformats.org/officeDocument/2006/relationships" xmlns:m="http://schemas.openxmlformats.org/officeDocument/2006/math" xmlns:v="urn:schemas-microsoft-com:vml" xmlns:wp14="http://schemas.microsoft.com/office/word/2010/wordprocessingDrawing" xmlns:wp="http://schemas.openxmlformats.org/drawingml/2006/wordprocessingDrawing" xmlns:w10="urn:schemas-microsoft-com:office:word" xmlns:w="http://schemas.openxmlformats.org/wordprocessingml/2006/main" xmlns:w14="http://schemas.microsoft.com/office/word/2010/wordml" xmlns:w15="http://schemas.microsoft.com/office/word/2012/wordml" xmlns:w16cex="http://schemas.microsoft.com/office/word/2018/wordml/cex" xmlns:w16cid="http://schemas.microsoft.com/office/word/2016/wordml/cid" xmlns:w16="http://schemas.microsoft.com/office/word/2018/wordml" xmlns:w16du="http://schemas.microsoft.com/office/word/2023/wordml/word16du" xmlns:w16sdtdh="http://schemas.microsoft.com/office/word/2020/wordml/sdtdatahash" xmlns:w16se="http://schemas.microsoft.com/office/word/2015/wordml/symex" xmlns:wpg="http://schemas.microsoft.com/office/word/2010/wordprocessingGroup" xmlns:wpi="http://schemas.microsoft.com/office/word/2010/wordprocessingInk" xmlns:wne="http://schemas.microsoft.com/office/word/2006/wordml" xmlns:wps="http://schemas.microsoft.com/office/word/2010/wordprocessingShape" mc:Ignorable="w14 w15 w16se w16cid w16 w16cex w16sdtdh w16du wp14">
   <w:p>
     <w:pPr>
       <w:pStyle w:val="a9"/>
@@ -34173,7 +35869,7 @@
 </file>
 
 <file path=word/footer2.xml><?xml version="1.0" encoding="utf-8"?>
-<w:ftr xmlns:wpc="http://schemas.microsoft.com/office/word/2010/wordprocessingCanvas" xmlns:cx="http://schemas.microsoft.com/office/drawing/2014/chartex" xmlns:cx1="http://schemas.microsoft.com/office/drawing/2015/9/8/chartex" xmlns:mc="http://schemas.openxmlformats.org/markup-compatibility/2006" xmlns:o="urn:schemas-microsoft-com:office:office" xmlns:r="http://schemas.openxmlformats.org/officeDocument/2006/relationships" xmlns:m="http://schemas.openxmlformats.org/officeDocument/2006/math" xmlns:v="urn:schemas-microsoft-com:vml" xmlns:wp14="http://schemas.microsoft.com/office/word/2010/wordprocessingDrawing" xmlns:wp="http://schemas.openxmlformats.org/drawingml/2006/wordprocessingDrawing" xmlns:w10="urn:schemas-microsoft-com:office:word" xmlns:w="http://schemas.openxmlformats.org/wordprocessingml/2006/main" xmlns:w14="http://schemas.microsoft.com/office/word/2010/wordml" xmlns:w15="http://schemas.microsoft.com/office/word/2012/wordml" xmlns:w16se="http://schemas.microsoft.com/office/word/2015/wordml/symex" xmlns:wpg="http://schemas.microsoft.com/office/word/2010/wordprocessingGroup" xmlns:wpi="http://schemas.microsoft.com/office/word/2010/wordprocessingInk" xmlns:wne="http://schemas.microsoft.com/office/word/2006/wordml" xmlns:wps="http://schemas.microsoft.com/office/word/2010/wordprocessingShape" mc:Ignorable="w14 w15 w16se wp14">
+<w:ftr xmlns:wpc="http://schemas.microsoft.com/office/word/2010/wordprocessingCanvas" xmlns:cx="http://schemas.microsoft.com/office/drawing/2014/chartex" xmlns:cx1="http://schemas.microsoft.com/office/drawing/2015/9/8/chartex" xmlns:cx2="http://schemas.microsoft.com/office/drawing/2015/10/21/chartex" xmlns:cx3="http://schemas.microsoft.com/office/drawing/2016/5/9/chartex" xmlns:cx4="http://schemas.microsoft.com/office/drawing/2016/5/10/chartex" xmlns:cx5="http://schemas.microsoft.com/office/drawing/2016/5/11/chartex" xmlns:cx6="http://schemas.microsoft.com/office/drawing/2016/5/12/chartex" xmlns:cx7="http://schemas.microsoft.com/office/drawing/2016/5/13/chartex" xmlns:cx8="http://schemas.microsoft.com/office/drawing/2016/5/14/chartex" xmlns:mc="http://schemas.openxmlformats.org/markup-compatibility/2006" xmlns:aink="http://schemas.microsoft.com/office/drawing/2016/ink" xmlns:am3d="http://schemas.microsoft.com/office/drawing/2017/model3d" xmlns:o="urn:schemas-microsoft-com:office:office" xmlns:oel="http://schemas.microsoft.com/office/2019/extlst" xmlns:r="http://schemas.openxmlformats.org/officeDocument/2006/relationships" xmlns:m="http://schemas.openxmlformats.org/officeDocument/2006/math" xmlns:v="urn:schemas-microsoft-com:vml" xmlns:wp14="http://schemas.microsoft.com/office/word/2010/wordprocessingDrawing" xmlns:wp="http://schemas.openxmlformats.org/drawingml/2006/wordprocessingDrawing" xmlns:w10="urn:schemas-microsoft-com:office:word" xmlns:w="http://schemas.openxmlformats.org/wordprocessingml/2006/main" xmlns:w14="http://schemas.microsoft.com/office/word/2010/wordml" xmlns:w15="http://schemas.microsoft.com/office/word/2012/wordml" xmlns:w16cex="http://schemas.microsoft.com/office/word/2018/wordml/cex" xmlns:w16cid="http://schemas.microsoft.com/office/word/2016/wordml/cid" xmlns:w16="http://schemas.microsoft.com/office/word/2018/wordml" xmlns:w16du="http://schemas.microsoft.com/office/word/2023/wordml/word16du" xmlns:w16sdtdh="http://schemas.microsoft.com/office/word/2020/wordml/sdtdatahash" xmlns:w16se="http://schemas.microsoft.com/office/word/2015/wordml/symex" xmlns:wpg="http://schemas.microsoft.com/office/word/2010/wordprocessingGroup" xmlns:wpi="http://schemas.microsoft.com/office/word/2010/wordprocessingInk" xmlns:wne="http://schemas.microsoft.com/office/word/2006/wordml" xmlns:wps="http://schemas.microsoft.com/office/word/2010/wordprocessingShape" mc:Ignorable="w14 w15 w16se w16cid w16 w16cex w16sdtdh w16du wp14">
   <w:p>
     <w:pPr>
       <w:pStyle w:val="a9"/>
@@ -34183,7 +35879,7 @@
 </file>
 
 <file path=word/footer3.xml><?xml version="1.0" encoding="utf-8"?>
-<w:ftr xmlns:wpc="http://schemas.microsoft.com/office/word/2010/wordprocessingCanvas" xmlns:cx="http://schemas.microsoft.com/office/drawing/2014/chartex" xmlns:cx1="http://schemas.microsoft.com/office/drawing/2015/9/8/chartex" xmlns:mc="http://schemas.openxmlformats.org/markup-compatibility/2006" xmlns:o="urn:schemas-microsoft-com:office:office" xmlns:r="http://schemas.openxmlformats.org/officeDocument/2006/relationships" xmlns:m="http://schemas.openxmlformats.org/officeDocument/2006/math" xmlns:v="urn:schemas-microsoft-com:vml" xmlns:wp14="http://schemas.microsoft.com/office/word/2010/wordprocessingDrawing" xmlns:wp="http://schemas.openxmlformats.org/drawingml/2006/wordprocessingDrawing" xmlns:w10="urn:schemas-microsoft-com:office:word" xmlns:w="http://schemas.openxmlformats.org/wordprocessingml/2006/main" xmlns:w14="http://schemas.microsoft.com/office/word/2010/wordml" xmlns:w15="http://schemas.microsoft.com/office/word/2012/wordml" xmlns:w16se="http://schemas.microsoft.com/office/word/2015/wordml/symex" xmlns:wpg="http://schemas.microsoft.com/office/word/2010/wordprocessingGroup" xmlns:wpi="http://schemas.microsoft.com/office/word/2010/wordprocessingInk" xmlns:wne="http://schemas.microsoft.com/office/word/2006/wordml" xmlns:wps="http://schemas.microsoft.com/office/word/2010/wordprocessingShape" mc:Ignorable="w14 w15 w16se wp14">
+<w:ftr xmlns:wpc="http://schemas.microsoft.com/office/word/2010/wordprocessingCanvas" xmlns:cx="http://schemas.microsoft.com/office/drawing/2014/chartex" xmlns:cx1="http://schemas.microsoft.com/office/drawing/2015/9/8/chartex" xmlns:cx2="http://schemas.microsoft.com/office/drawing/2015/10/21/chartex" xmlns:cx3="http://schemas.microsoft.com/office/drawing/2016/5/9/chartex" xmlns:cx4="http://schemas.microsoft.com/office/drawing/2016/5/10/chartex" xmlns:cx5="http://schemas.microsoft.com/office/drawing/2016/5/11/chartex" xmlns:cx6="http://schemas.microsoft.com/office/drawing/2016/5/12/chartex" xmlns:cx7="http://schemas.microsoft.com/office/drawing/2016/5/13/chartex" xmlns:cx8="http://schemas.microsoft.com/office/drawing/2016/5/14/chartex" xmlns:mc="http://schemas.openxmlformats.org/markup-compatibility/2006" xmlns:aink="http://schemas.microsoft.com/office/drawing/2016/ink" xmlns:am3d="http://schemas.microsoft.com/office/drawing/2017/model3d" xmlns:o="urn:schemas-microsoft-com:office:office" xmlns:oel="http://schemas.microsoft.com/office/2019/extlst" xmlns:r="http://schemas.openxmlformats.org/officeDocument/2006/relationships" xmlns:m="http://schemas.openxmlformats.org/officeDocument/2006/math" xmlns:v="urn:schemas-microsoft-com:vml" xmlns:wp14="http://schemas.microsoft.com/office/word/2010/wordprocessingDrawing" xmlns:wp="http://schemas.openxmlformats.org/drawingml/2006/wordprocessingDrawing" xmlns:w10="urn:schemas-microsoft-com:office:word" xmlns:w="http://schemas.openxmlformats.org/wordprocessingml/2006/main" xmlns:w14="http://schemas.microsoft.com/office/word/2010/wordml" xmlns:w15="http://schemas.microsoft.com/office/word/2012/wordml" xmlns:w16cex="http://schemas.microsoft.com/office/word/2018/wordml/cex" xmlns:w16cid="http://schemas.microsoft.com/office/word/2016/wordml/cid" xmlns:w16="http://schemas.microsoft.com/office/word/2018/wordml" xmlns:w16du="http://schemas.microsoft.com/office/word/2023/wordml/word16du" xmlns:w16sdtdh="http://schemas.microsoft.com/office/word/2020/wordml/sdtdatahash" xmlns:w16se="http://schemas.microsoft.com/office/word/2015/wordml/symex" xmlns:wpg="http://schemas.microsoft.com/office/word/2010/wordprocessingGroup" xmlns:wpi="http://schemas.microsoft.com/office/word/2010/wordprocessingInk" xmlns:wne="http://schemas.microsoft.com/office/word/2006/wordml" xmlns:wps="http://schemas.microsoft.com/office/word/2010/wordprocessingShape" mc:Ignorable="w14 w15 w16se w16cid w16 w16cex w16sdtdh w16du wp14">
   <w:p>
     <w:pPr>
       <w:pStyle w:val="a9"/>
@@ -34193,7 +35889,7 @@
 </file>
 
 <file path=word/footnotes.xml><?xml version="1.0" encoding="utf-8"?>
-<w:footnotes xmlns:wpc="http://schemas.microsoft.com/office/word/2010/wordprocessingCanvas" xmlns:cx="http://schemas.microsoft.com/office/drawing/2014/chartex" xmlns:cx1="http://schemas.microsoft.com/office/drawing/2015/9/8/chartex" xmlns:mc="http://schemas.openxmlformats.org/markup-compatibility/2006" xmlns:o="urn:schemas-microsoft-com:office:office" xmlns:r="http://schemas.openxmlformats.org/officeDocument/2006/relationships" xmlns:m="http://schemas.openxmlformats.org/officeDocument/2006/math" xmlns:v="urn:schemas-microsoft-com:vml" xmlns:wp14="http://schemas.microsoft.com/office/word/2010/wordprocessingDrawing" xmlns:wp="http://schemas.openxmlformats.org/drawingml/2006/wordprocessingDrawing" xmlns:w10="urn:schemas-microsoft-com:office:word" xmlns:w="http://schemas.openxmlformats.org/wordprocessingml/2006/main" xmlns:w14="http://schemas.microsoft.com/office/word/2010/wordml" xmlns:w15="http://schemas.microsoft.com/office/word/2012/wordml" xmlns:w16se="http://schemas.microsoft.com/office/word/2015/wordml/symex" xmlns:wpg="http://schemas.microsoft.com/office/word/2010/wordprocessingGroup" xmlns:wpi="http://schemas.microsoft.com/office/word/2010/wordprocessingInk" xmlns:wne="http://schemas.microsoft.com/office/word/2006/wordml" xmlns:wps="http://schemas.microsoft.com/office/word/2010/wordprocessingShape" mc:Ignorable="w14 w15 w16se wp14">
+<w:footnotes xmlns:wpc="http://schemas.microsoft.com/office/word/2010/wordprocessingCanvas" xmlns:cx="http://schemas.microsoft.com/office/drawing/2014/chartex" xmlns:cx1="http://schemas.microsoft.com/office/drawing/2015/9/8/chartex" xmlns:cx2="http://schemas.microsoft.com/office/drawing/2015/10/21/chartex" xmlns:cx3="http://schemas.microsoft.com/office/drawing/2016/5/9/chartex" xmlns:cx4="http://schemas.microsoft.com/office/drawing/2016/5/10/chartex" xmlns:cx5="http://schemas.microsoft.com/office/drawing/2016/5/11/chartex" xmlns:cx6="http://schemas.microsoft.com/office/drawing/2016/5/12/chartex" xmlns:cx7="http://schemas.microsoft.com/office/drawing/2016/5/13/chartex" xmlns:cx8="http://schemas.microsoft.com/office/drawing/2016/5/14/chartex" xmlns:mc="http://schemas.openxmlformats.org/markup-compatibility/2006" xmlns:aink="http://schemas.microsoft.com/office/drawing/2016/ink" xmlns:am3d="http://schemas.microsoft.com/office/drawing/2017/model3d" xmlns:o="urn:schemas-microsoft-com:office:office" xmlns:oel="http://schemas.microsoft.com/office/2019/extlst" xmlns:r="http://schemas.openxmlformats.org/officeDocument/2006/relationships" xmlns:m="http://schemas.openxmlformats.org/officeDocument/2006/math" xmlns:v="urn:schemas-microsoft-com:vml" xmlns:wp14="http://schemas.microsoft.com/office/word/2010/wordprocessingDrawing" xmlns:wp="http://schemas.openxmlformats.org/drawingml/2006/wordprocessingDrawing" xmlns:w10="urn:schemas-microsoft-com:office:word" xmlns:w="http://schemas.openxmlformats.org/wordprocessingml/2006/main" xmlns:w14="http://schemas.microsoft.com/office/word/2010/wordml" xmlns:w15="http://schemas.microsoft.com/office/word/2012/wordml" xmlns:w16cex="http://schemas.microsoft.com/office/word/2018/wordml/cex" xmlns:w16cid="http://schemas.microsoft.com/office/word/2016/wordml/cid" xmlns:w16="http://schemas.microsoft.com/office/word/2018/wordml" xmlns:w16du="http://schemas.microsoft.com/office/word/2023/wordml/word16du" xmlns:w16sdtdh="http://schemas.microsoft.com/office/word/2020/wordml/sdtdatahash" xmlns:w16se="http://schemas.microsoft.com/office/word/2015/wordml/symex" xmlns:wpg="http://schemas.microsoft.com/office/word/2010/wordprocessingGroup" xmlns:wpi="http://schemas.microsoft.com/office/word/2010/wordprocessingInk" xmlns:wne="http://schemas.microsoft.com/office/word/2006/wordml" xmlns:wps="http://schemas.microsoft.com/office/word/2010/wordprocessingShape" mc:Ignorable="w14 w15 w16se w16cid w16 w16cex w16sdtdh w16du wp14">
   <w:footnote w:type="separator" w:id="-1">
     <w:p>
       <w:r>
@@ -34212,7 +35908,7 @@
 </file>
 
 <file path=word/header1.xml><?xml version="1.0" encoding="utf-8"?>
-<w:hdr xmlns:wpc="http://schemas.microsoft.com/office/word/2010/wordprocessingCanvas" xmlns:cx="http://schemas.microsoft.com/office/drawing/2014/chartex" xmlns:cx1="http://schemas.microsoft.com/office/drawing/2015/9/8/chartex" xmlns:mc="http://schemas.openxmlformats.org/markup-compatibility/2006" xmlns:o="urn:schemas-microsoft-com:office:office" xmlns:r="http://schemas.openxmlformats.org/officeDocument/2006/relationships" xmlns:m="http://schemas.openxmlformats.org/officeDocument/2006/math" xmlns:v="urn:schemas-microsoft-com:vml" xmlns:wp14="http://schemas.microsoft.com/office/word/2010/wordprocessingDrawing" xmlns:wp="http://schemas.openxmlformats.org/drawingml/2006/wordprocessingDrawing" xmlns:w10="urn:schemas-microsoft-com:office:word" xmlns:w="http://schemas.openxmlformats.org/wordprocessingml/2006/main" xmlns:w14="http://schemas.microsoft.com/office/word/2010/wordml" xmlns:w15="http://schemas.microsoft.com/office/word/2012/wordml" xmlns:w16se="http://schemas.microsoft.com/office/word/2015/wordml/symex" xmlns:wpg="http://schemas.microsoft.com/office/word/2010/wordprocessingGroup" xmlns:wpi="http://schemas.microsoft.com/office/word/2010/wordprocessingInk" xmlns:wne="http://schemas.microsoft.com/office/word/2006/wordml" xmlns:wps="http://schemas.microsoft.com/office/word/2010/wordprocessingShape" mc:Ignorable="w14 w15 w16se wp14">
+<w:hdr xmlns:wpc="http://schemas.microsoft.com/office/word/2010/wordprocessingCanvas" xmlns:cx="http://schemas.microsoft.com/office/drawing/2014/chartex" xmlns:cx1="http://schemas.microsoft.com/office/drawing/2015/9/8/chartex" xmlns:cx2="http://schemas.microsoft.com/office/drawing/2015/10/21/chartex" xmlns:cx3="http://schemas.microsoft.com/office/drawing/2016/5/9/chartex" xmlns:cx4="http://schemas.microsoft.com/office/drawing/2016/5/10/chartex" xmlns:cx5="http://schemas.microsoft.com/office/drawing/2016/5/11/chartex" xmlns:cx6="http://schemas.microsoft.com/office/drawing/2016/5/12/chartex" xmlns:cx7="http://schemas.microsoft.com/office/drawing/2016/5/13/chartex" xmlns:cx8="http://schemas.microsoft.com/office/drawing/2016/5/14/chartex" xmlns:mc="http://schemas.openxmlformats.org/markup-compatibility/2006" xmlns:aink="http://schemas.microsoft.com/office/drawing/2016/ink" xmlns:am3d="http://schemas.microsoft.com/office/drawing/2017/model3d" xmlns:o="urn:schemas-microsoft-com:office:office" xmlns:oel="http://schemas.microsoft.com/office/2019/extlst" xmlns:r="http://schemas.openxmlformats.org/officeDocument/2006/relationships" xmlns:m="http://schemas.openxmlformats.org/officeDocument/2006/math" xmlns:v="urn:schemas-microsoft-com:vml" xmlns:wp14="http://schemas.microsoft.com/office/word/2010/wordprocessingDrawing" xmlns:wp="http://schemas.openxmlformats.org/drawingml/2006/wordprocessingDrawing" xmlns:w10="urn:schemas-microsoft-com:office:word" xmlns:w="http://schemas.openxmlformats.org/wordprocessingml/2006/main" xmlns:w14="http://schemas.microsoft.com/office/word/2010/wordml" xmlns:w15="http://schemas.microsoft.com/office/word/2012/wordml" xmlns:w16cex="http://schemas.microsoft.com/office/word/2018/wordml/cex" xmlns:w16cid="http://schemas.microsoft.com/office/word/2016/wordml/cid" xmlns:w16="http://schemas.microsoft.com/office/word/2018/wordml" xmlns:w16du="http://schemas.microsoft.com/office/word/2023/wordml/word16du" xmlns:w16sdtdh="http://schemas.microsoft.com/office/word/2020/wordml/sdtdatahash" xmlns:w16se="http://schemas.microsoft.com/office/word/2015/wordml/symex" xmlns:wpg="http://schemas.microsoft.com/office/word/2010/wordprocessingGroup" xmlns:wpi="http://schemas.microsoft.com/office/word/2010/wordprocessingInk" xmlns:wne="http://schemas.microsoft.com/office/word/2006/wordml" xmlns:wps="http://schemas.microsoft.com/office/word/2010/wordprocessingShape" mc:Ignorable="w14 w15 w16se w16cid w16 w16cex w16sdtdh w16du wp14">
   <w:p>
     <w:pPr>
       <w:pStyle w:val="a6"/>
@@ -34263,7 +35959,7 @@
 </file>
 
 <file path=word/header2.xml><?xml version="1.0" encoding="utf-8"?>
-<w:hdr xmlns:wpc="http://schemas.microsoft.com/office/word/2010/wordprocessingCanvas" xmlns:cx="http://schemas.microsoft.com/office/drawing/2014/chartex" xmlns:cx1="http://schemas.microsoft.com/office/drawing/2015/9/8/chartex" xmlns:mc="http://schemas.openxmlformats.org/markup-compatibility/2006" xmlns:o="urn:schemas-microsoft-com:office:office" xmlns:r="http://schemas.openxmlformats.org/officeDocument/2006/relationships" xmlns:m="http://schemas.openxmlformats.org/officeDocument/2006/math" xmlns:v="urn:schemas-microsoft-com:vml" xmlns:wp14="http://schemas.microsoft.com/office/word/2010/wordprocessingDrawing" xmlns:wp="http://schemas.openxmlformats.org/drawingml/2006/wordprocessingDrawing" xmlns:w10="urn:schemas-microsoft-com:office:word" xmlns:w="http://schemas.openxmlformats.org/wordprocessingml/2006/main" xmlns:w14="http://schemas.microsoft.com/office/word/2010/wordml" xmlns:w15="http://schemas.microsoft.com/office/word/2012/wordml" xmlns:w16se="http://schemas.microsoft.com/office/word/2015/wordml/symex" xmlns:wpg="http://schemas.microsoft.com/office/word/2010/wordprocessingGroup" xmlns:wpi="http://schemas.microsoft.com/office/word/2010/wordprocessingInk" xmlns:wne="http://schemas.microsoft.com/office/word/2006/wordml" xmlns:wps="http://schemas.microsoft.com/office/word/2010/wordprocessingShape" mc:Ignorable="w14 w15 w16se wp14">
+<w:hdr xmlns:wpc="http://schemas.microsoft.com/office/word/2010/wordprocessingCanvas" xmlns:cx="http://schemas.microsoft.com/office/drawing/2014/chartex" xmlns:cx1="http://schemas.microsoft.com/office/drawing/2015/9/8/chartex" xmlns:cx2="http://schemas.microsoft.com/office/drawing/2015/10/21/chartex" xmlns:cx3="http://schemas.microsoft.com/office/drawing/2016/5/9/chartex" xmlns:cx4="http://schemas.microsoft.com/office/drawing/2016/5/10/chartex" xmlns:cx5="http://schemas.microsoft.com/office/drawing/2016/5/11/chartex" xmlns:cx6="http://schemas.microsoft.com/office/drawing/2016/5/12/chartex" xmlns:cx7="http://schemas.microsoft.com/office/drawing/2016/5/13/chartex" xmlns:cx8="http://schemas.microsoft.com/office/drawing/2016/5/14/chartex" xmlns:mc="http://schemas.openxmlformats.org/markup-compatibility/2006" xmlns:aink="http://schemas.microsoft.com/office/drawing/2016/ink" xmlns:am3d="http://schemas.microsoft.com/office/drawing/2017/model3d" xmlns:o="urn:schemas-microsoft-com:office:office" xmlns:oel="http://schemas.microsoft.com/office/2019/extlst" xmlns:r="http://schemas.openxmlformats.org/officeDocument/2006/relationships" xmlns:m="http://schemas.openxmlformats.org/officeDocument/2006/math" xmlns:v="urn:schemas-microsoft-com:vml" xmlns:wp14="http://schemas.microsoft.com/office/word/2010/wordprocessingDrawing" xmlns:wp="http://schemas.openxmlformats.org/drawingml/2006/wordprocessingDrawing" xmlns:w10="urn:schemas-microsoft-com:office:word" xmlns:w="http://schemas.openxmlformats.org/wordprocessingml/2006/main" xmlns:w14="http://schemas.microsoft.com/office/word/2010/wordml" xmlns:w15="http://schemas.microsoft.com/office/word/2012/wordml" xmlns:w16cex="http://schemas.microsoft.com/office/word/2018/wordml/cex" xmlns:w16cid="http://schemas.microsoft.com/office/word/2016/wordml/cid" xmlns:w16="http://schemas.microsoft.com/office/word/2018/wordml" xmlns:w16du="http://schemas.microsoft.com/office/word/2023/wordml/word16du" xmlns:w16sdtdh="http://schemas.microsoft.com/office/word/2020/wordml/sdtdatahash" xmlns:w16se="http://schemas.microsoft.com/office/word/2015/wordml/symex" xmlns:wpg="http://schemas.microsoft.com/office/word/2010/wordprocessingGroup" xmlns:wpi="http://schemas.microsoft.com/office/word/2010/wordprocessingInk" xmlns:wne="http://schemas.microsoft.com/office/word/2006/wordml" xmlns:wps="http://schemas.microsoft.com/office/word/2010/wordprocessingShape" mc:Ignorable="w14 w15 w16se w16cid w16 w16cex w16sdtdh w16du wp14">
   <w:p>
     <w:pPr>
       <w:pStyle w:val="a6"/>
@@ -34314,7 +36010,7 @@
 </file>
 
 <file path=word/header3.xml><?xml version="1.0" encoding="utf-8"?>
-<w:hdr xmlns:wpc="http://schemas.microsoft.com/office/word/2010/wordprocessingCanvas" xmlns:cx="http://schemas.microsoft.com/office/drawing/2014/chartex" xmlns:cx1="http://schemas.microsoft.com/office/drawing/2015/9/8/chartex" xmlns:mc="http://schemas.openxmlformats.org/markup-compatibility/2006" xmlns:o="urn:schemas-microsoft-com:office:office" xmlns:r="http://schemas.openxmlformats.org/officeDocument/2006/relationships" xmlns:m="http://schemas.openxmlformats.org/officeDocument/2006/math" xmlns:v="urn:schemas-microsoft-com:vml" xmlns:wp14="http://schemas.microsoft.com/office/word/2010/wordprocessingDrawing" xmlns:wp="http://schemas.openxmlformats.org/drawingml/2006/wordprocessingDrawing" xmlns:w10="urn:schemas-microsoft-com:office:word" xmlns:w="http://schemas.openxmlformats.org/wordprocessingml/2006/main" xmlns:w14="http://schemas.microsoft.com/office/word/2010/wordml" xmlns:w15="http://schemas.microsoft.com/office/word/2012/wordml" xmlns:w16se="http://schemas.microsoft.com/office/word/2015/wordml/symex" xmlns:wpg="http://schemas.microsoft.com/office/word/2010/wordprocessingGroup" xmlns:wpi="http://schemas.microsoft.com/office/word/2010/wordprocessingInk" xmlns:wne="http://schemas.microsoft.com/office/word/2006/wordml" xmlns:wps="http://schemas.microsoft.com/office/word/2010/wordprocessingShape" mc:Ignorable="w14 w15 w16se wp14">
+<w:hdr xmlns:wpc="http://schemas.microsoft.com/office/word/2010/wordprocessingCanvas" xmlns:cx="http://schemas.microsoft.com/office/drawing/2014/chartex" xmlns:cx1="http://schemas.microsoft.com/office/drawing/2015/9/8/chartex" xmlns:cx2="http://schemas.microsoft.com/office/drawing/2015/10/21/chartex" xmlns:cx3="http://schemas.microsoft.com/office/drawing/2016/5/9/chartex" xmlns:cx4="http://schemas.microsoft.com/office/drawing/2016/5/10/chartex" xmlns:cx5="http://schemas.microsoft.com/office/drawing/2016/5/11/chartex" xmlns:cx6="http://schemas.microsoft.com/office/drawing/2016/5/12/chartex" xmlns:cx7="http://schemas.microsoft.com/office/drawing/2016/5/13/chartex" xmlns:cx8="http://schemas.microsoft.com/office/drawing/2016/5/14/chartex" xmlns:mc="http://schemas.openxmlformats.org/markup-compatibility/2006" xmlns:aink="http://schemas.microsoft.com/office/drawing/2016/ink" xmlns:am3d="http://schemas.microsoft.com/office/drawing/2017/model3d" xmlns:o="urn:schemas-microsoft-com:office:office" xmlns:oel="http://schemas.microsoft.com/office/2019/extlst" xmlns:r="http://schemas.openxmlformats.org/officeDocument/2006/relationships" xmlns:m="http://schemas.openxmlformats.org/officeDocument/2006/math" xmlns:v="urn:schemas-microsoft-com:vml" xmlns:wp14="http://schemas.microsoft.com/office/word/2010/wordprocessingDrawing" xmlns:wp="http://schemas.openxmlformats.org/drawingml/2006/wordprocessingDrawing" xmlns:w10="urn:schemas-microsoft-com:office:word" xmlns:w="http://schemas.openxmlformats.org/wordprocessingml/2006/main" xmlns:w14="http://schemas.microsoft.com/office/word/2010/wordml" xmlns:w15="http://schemas.microsoft.com/office/word/2012/wordml" xmlns:w16cex="http://schemas.microsoft.com/office/word/2018/wordml/cex" xmlns:w16cid="http://schemas.microsoft.com/office/word/2016/wordml/cid" xmlns:w16="http://schemas.microsoft.com/office/word/2018/wordml" xmlns:w16du="http://schemas.microsoft.com/office/word/2023/wordml/word16du" xmlns:w16sdtdh="http://schemas.microsoft.com/office/word/2020/wordml/sdtdatahash" xmlns:w16se="http://schemas.microsoft.com/office/word/2015/wordml/symex" xmlns:wpg="http://schemas.microsoft.com/office/word/2010/wordprocessingGroup" xmlns:wpi="http://schemas.microsoft.com/office/word/2010/wordprocessingInk" xmlns:wne="http://schemas.microsoft.com/office/word/2006/wordml" xmlns:wps="http://schemas.microsoft.com/office/word/2010/wordprocessingShape" mc:Ignorable="w14 w15 w16se w16cid w16 w16cex w16sdtdh w16du wp14">
   <w:p>
     <w:pPr>
       <w:pStyle w:val="a6"/>
@@ -34324,7 +36020,7 @@
 </file>
 
 <file path=word/header4.xml><?xml version="1.0" encoding="utf-8"?>
-<w:hdr xmlns:wpc="http://schemas.microsoft.com/office/word/2010/wordprocessingCanvas" xmlns:cx="http://schemas.microsoft.com/office/drawing/2014/chartex" xmlns:cx1="http://schemas.microsoft.com/office/drawing/2015/9/8/chartex" xmlns:mc="http://schemas.openxmlformats.org/markup-compatibility/2006" xmlns:o="urn:schemas-microsoft-com:office:office" xmlns:r="http://schemas.openxmlformats.org/officeDocument/2006/relationships" xmlns:m="http://schemas.openxmlformats.org/officeDocument/2006/math" xmlns:v="urn:schemas-microsoft-com:vml" xmlns:wp14="http://schemas.microsoft.com/office/word/2010/wordprocessingDrawing" xmlns:wp="http://schemas.openxmlformats.org/drawingml/2006/wordprocessingDrawing" xmlns:w10="urn:schemas-microsoft-com:office:word" xmlns:w="http://schemas.openxmlformats.org/wordprocessingml/2006/main" xmlns:w14="http://schemas.microsoft.com/office/word/2010/wordml" xmlns:w15="http://schemas.microsoft.com/office/word/2012/wordml" xmlns:w16se="http://schemas.microsoft.com/office/word/2015/wordml/symex" xmlns:wpg="http://schemas.microsoft.com/office/word/2010/wordprocessingGroup" xmlns:wpi="http://schemas.microsoft.com/office/word/2010/wordprocessingInk" xmlns:wne="http://schemas.microsoft.com/office/word/2006/wordml" xmlns:wps="http://schemas.microsoft.com/office/word/2010/wordprocessingShape" mc:Ignorable="w14 w15 w16se wp14">
+<w:hdr xmlns:wpc="http://schemas.microsoft.com/office/word/2010/wordprocessingCanvas" xmlns:cx="http://schemas.microsoft.com/office/drawing/2014/chartex" xmlns:cx1="http://schemas.microsoft.com/office/drawing/2015/9/8/chartex" xmlns:cx2="http://schemas.microsoft.com/office/drawing/2015/10/21/chartex" xmlns:cx3="http://schemas.microsoft.com/office/drawing/2016/5/9/chartex" xmlns:cx4="http://schemas.microsoft.com/office/drawing/2016/5/10/chartex" xmlns:cx5="http://schemas.microsoft.com/office/drawing/2016/5/11/chartex" xmlns:cx6="http://schemas.microsoft.com/office/drawing/2016/5/12/chartex" xmlns:cx7="http://schemas.microsoft.com/office/drawing/2016/5/13/chartex" xmlns:cx8="http://schemas.microsoft.com/office/drawing/2016/5/14/chartex" xmlns:mc="http://schemas.openxmlformats.org/markup-compatibility/2006" xmlns:aink="http://schemas.microsoft.com/office/drawing/2016/ink" xmlns:am3d="http://schemas.microsoft.com/office/drawing/2017/model3d" xmlns:o="urn:schemas-microsoft-com:office:office" xmlns:oel="http://schemas.microsoft.com/office/2019/extlst" xmlns:r="http://schemas.openxmlformats.org/officeDocument/2006/relationships" xmlns:m="http://schemas.openxmlformats.org/officeDocument/2006/math" xmlns:v="urn:schemas-microsoft-com:vml" xmlns:wp14="http://schemas.microsoft.com/office/word/2010/wordprocessingDrawing" xmlns:wp="http://schemas.openxmlformats.org/drawingml/2006/wordprocessingDrawing" xmlns:w10="urn:schemas-microsoft-com:office:word" xmlns:w="http://schemas.openxmlformats.org/wordprocessingml/2006/main" xmlns:w14="http://schemas.microsoft.com/office/word/2010/wordml" xmlns:w15="http://schemas.microsoft.com/office/word/2012/wordml" xmlns:w16cex="http://schemas.microsoft.com/office/word/2018/wordml/cex" xmlns:w16cid="http://schemas.microsoft.com/office/word/2016/wordml/cid" xmlns:w16="http://schemas.microsoft.com/office/word/2018/wordml" xmlns:w16du="http://schemas.microsoft.com/office/word/2023/wordml/word16du" xmlns:w16sdtdh="http://schemas.microsoft.com/office/word/2020/wordml/sdtdatahash" xmlns:w16se="http://schemas.microsoft.com/office/word/2015/wordml/symex" xmlns:wpg="http://schemas.microsoft.com/office/word/2010/wordprocessingGroup" xmlns:wpi="http://schemas.microsoft.com/office/word/2010/wordprocessingInk" xmlns:wne="http://schemas.microsoft.com/office/word/2006/wordml" xmlns:wps="http://schemas.microsoft.com/office/word/2010/wordprocessingShape" mc:Ignorable="w14 w15 w16se w16cid w16 w16cex w16sdtdh w16du wp14">
   <w:p>
     <w:pPr>
       <w:pStyle w:val="a6"/>
@@ -34375,7 +36071,7 @@
 </file>
 
 <file path=word/header5.xml><?xml version="1.0" encoding="utf-8"?>
-<w:hdr xmlns:wpc="http://schemas.microsoft.com/office/word/2010/wordprocessingCanvas" xmlns:cx="http://schemas.microsoft.com/office/drawing/2014/chartex" xmlns:cx1="http://schemas.microsoft.com/office/drawing/2015/9/8/chartex" xmlns:mc="http://schemas.openxmlformats.org/markup-compatibility/2006" xmlns:o="urn:schemas-microsoft-com:office:office" xmlns:r="http://schemas.openxmlformats.org/officeDocument/2006/relationships" xmlns:m="http://schemas.openxmlformats.org/officeDocument/2006/math" xmlns:v="urn:schemas-microsoft-com:vml" xmlns:wp14="http://schemas.microsoft.com/office/word/2010/wordprocessingDrawing" xmlns:wp="http://schemas.openxmlformats.org/drawingml/2006/wordprocessingDrawing" xmlns:w10="urn:schemas-microsoft-com:office:word" xmlns:w="http://schemas.openxmlformats.org/wordprocessingml/2006/main" xmlns:w14="http://schemas.microsoft.com/office/word/2010/wordml" xmlns:w15="http://schemas.microsoft.com/office/word/2012/wordml" xmlns:w16se="http://schemas.microsoft.com/office/word/2015/wordml/symex" xmlns:wpg="http://schemas.microsoft.com/office/word/2010/wordprocessingGroup" xmlns:wpi="http://schemas.microsoft.com/office/word/2010/wordprocessingInk" xmlns:wne="http://schemas.microsoft.com/office/word/2006/wordml" xmlns:wps="http://schemas.microsoft.com/office/word/2010/wordprocessingShape" mc:Ignorable="w14 w15 w16se wp14">
+<w:hdr xmlns:wpc="http://schemas.microsoft.com/office/word/2010/wordprocessingCanvas" xmlns:cx="http://schemas.microsoft.com/office/drawing/2014/chartex" xmlns:cx1="http://schemas.microsoft.com/office/drawing/2015/9/8/chartex" xmlns:cx2="http://schemas.microsoft.com/office/drawing/2015/10/21/chartex" xmlns:cx3="http://schemas.microsoft.com/office/drawing/2016/5/9/chartex" xmlns:cx4="http://schemas.microsoft.com/office/drawing/2016/5/10/chartex" xmlns:cx5="http://schemas.microsoft.com/office/drawing/2016/5/11/chartex" xmlns:cx6="http://schemas.microsoft.com/office/drawing/2016/5/12/chartex" xmlns:cx7="http://schemas.microsoft.com/office/drawing/2016/5/13/chartex" xmlns:cx8="http://schemas.microsoft.com/office/drawing/2016/5/14/chartex" xmlns:mc="http://schemas.openxmlformats.org/markup-compatibility/2006" xmlns:aink="http://schemas.microsoft.com/office/drawing/2016/ink" xmlns:am3d="http://schemas.microsoft.com/office/drawing/2017/model3d" xmlns:o="urn:schemas-microsoft-com:office:office" xmlns:oel="http://schemas.microsoft.com/office/2019/extlst" xmlns:r="http://schemas.openxmlformats.org/officeDocument/2006/relationships" xmlns:m="http://schemas.openxmlformats.org/officeDocument/2006/math" xmlns:v="urn:schemas-microsoft-com:vml" xmlns:wp14="http://schemas.microsoft.com/office/word/2010/wordprocessingDrawing" xmlns:wp="http://schemas.openxmlformats.org/drawingml/2006/wordprocessingDrawing" xmlns:w10="urn:schemas-microsoft-com:office:word" xmlns:w="http://schemas.openxmlformats.org/wordprocessingml/2006/main" xmlns:w14="http://schemas.microsoft.com/office/word/2010/wordml" xmlns:w15="http://schemas.microsoft.com/office/word/2012/wordml" xmlns:w16cex="http://schemas.microsoft.com/office/word/2018/wordml/cex" xmlns:w16cid="http://schemas.microsoft.com/office/word/2016/wordml/cid" xmlns:w16="http://schemas.microsoft.com/office/word/2018/wordml" xmlns:w16du="http://schemas.microsoft.com/office/word/2023/wordml/word16du" xmlns:w16sdtdh="http://schemas.microsoft.com/office/word/2020/wordml/sdtdatahash" xmlns:w16se="http://schemas.microsoft.com/office/word/2015/wordml/symex" xmlns:wpg="http://schemas.microsoft.com/office/word/2010/wordprocessingGroup" xmlns:wpi="http://schemas.microsoft.com/office/word/2010/wordprocessingInk" xmlns:wne="http://schemas.microsoft.com/office/word/2006/wordml" xmlns:wps="http://schemas.microsoft.com/office/word/2010/wordprocessingShape" mc:Ignorable="w14 w15 w16se w16cid w16 w16cex w16sdtdh w16du wp14">
   <w:p>
     <w:pPr>
       <w:pStyle w:val="a6"/>
@@ -34426,7 +36122,7 @@
 </file>
 
 <file path=word/numbering.xml><?xml version="1.0" encoding="utf-8"?>
-<w:numbering xmlns:wpc="http://schemas.microsoft.com/office/word/2010/wordprocessingCanvas" xmlns:cx="http://schemas.microsoft.com/office/drawing/2014/chartex" xmlns:cx1="http://schemas.microsoft.com/office/drawing/2015/9/8/chartex" xmlns:mc="http://schemas.openxmlformats.org/markup-compatibility/2006" xmlns:o="urn:schemas-microsoft-com:office:office" xmlns:r="http://schemas.openxmlformats.org/officeDocument/2006/relationships" xmlns:m="http://schemas.openxmlformats.org/officeDocument/2006/math" xmlns:v="urn:schemas-microsoft-com:vml" xmlns:wp14="http://schemas.microsoft.com/office/word/2010/wordprocessingDrawing" xmlns:wp="http://schemas.openxmlformats.org/drawingml/2006/wordprocessingDrawing" xmlns:w10="urn:schemas-microsoft-com:office:word" xmlns:w="http://schemas.openxmlformats.org/wordprocessingml/2006/main" xmlns:w14="http://schemas.microsoft.com/office/word/2010/wordml" xmlns:w15="http://schemas.microsoft.com/office/word/2012/wordml" xmlns:w16se="http://schemas.microsoft.com/office/word/2015/wordml/symex" xmlns:wpg="http://schemas.microsoft.com/office/word/2010/wordprocessingGroup" xmlns:wpi="http://schemas.microsoft.com/office/word/2010/wordprocessingInk" xmlns:wne="http://schemas.microsoft.com/office/word/2006/wordml" xmlns:wps="http://schemas.microsoft.com/office/word/2010/wordprocessingShape" mc:Ignorable="w14 w15 w16se wp14">
+<w:numbering xmlns:wpc="http://schemas.microsoft.com/office/word/2010/wordprocessingCanvas" xmlns:cx="http://schemas.microsoft.com/office/drawing/2014/chartex" xmlns:cx1="http://schemas.microsoft.com/office/drawing/2015/9/8/chartex" xmlns:cx2="http://schemas.microsoft.com/office/drawing/2015/10/21/chartex" xmlns:cx3="http://schemas.microsoft.com/office/drawing/2016/5/9/chartex" xmlns:cx4="http://schemas.microsoft.com/office/drawing/2016/5/10/chartex" xmlns:cx5="http://schemas.microsoft.com/office/drawing/2016/5/11/chartex" xmlns:cx6="http://schemas.microsoft.com/office/drawing/2016/5/12/chartex" xmlns:cx7="http://schemas.microsoft.com/office/drawing/2016/5/13/chartex" xmlns:cx8="http://schemas.microsoft.com/office/drawing/2016/5/14/chartex" xmlns:mc="http://schemas.openxmlformats.org/markup-compatibility/2006" xmlns:aink="http://schemas.microsoft.com/office/drawing/2016/ink" xmlns:am3d="http://schemas.microsoft.com/office/drawing/2017/model3d" xmlns:o="urn:schemas-microsoft-com:office:office" xmlns:oel="http://schemas.microsoft.com/office/2019/extlst" xmlns:r="http://schemas.openxmlformats.org/officeDocument/2006/relationships" xmlns:m="http://schemas.openxmlformats.org/officeDocument/2006/math" xmlns:v="urn:schemas-microsoft-com:vml" xmlns:wp14="http://schemas.microsoft.com/office/word/2010/wordprocessingDrawing" xmlns:wp="http://schemas.openxmlformats.org/drawingml/2006/wordprocessingDrawing" xmlns:w10="urn:schemas-microsoft-com:office:word" xmlns:w="http://schemas.openxmlformats.org/wordprocessingml/2006/main" xmlns:w14="http://schemas.microsoft.com/office/word/2010/wordml" xmlns:w15="http://schemas.microsoft.com/office/word/2012/wordml" xmlns:w16cex="http://schemas.microsoft.com/office/word/2018/wordml/cex" xmlns:w16cid="http://schemas.microsoft.com/office/word/2016/wordml/cid" xmlns:w16="http://schemas.microsoft.com/office/word/2018/wordml" xmlns:w16du="http://schemas.microsoft.com/office/word/2023/wordml/word16du" xmlns:w16sdtdh="http://schemas.microsoft.com/office/word/2020/wordml/sdtdatahash" xmlns:w16se="http://schemas.microsoft.com/office/word/2015/wordml/symex" xmlns:wpg="http://schemas.microsoft.com/office/word/2010/wordprocessingGroup" xmlns:wpi="http://schemas.microsoft.com/office/word/2010/wordprocessingInk" xmlns:wne="http://schemas.microsoft.com/office/word/2006/wordml" xmlns:wps="http://schemas.microsoft.com/office/word/2010/wordprocessingShape" mc:Ignorable="w14 w15 w16se w16cid w16 w16cex w16sdtdh w16du wp14">
   <w:abstractNum w:abstractNumId="0" w15:restartNumberingAfterBreak="0">
     <w:nsid w:val="01C47C96"/>
     <w:multiLevelType w:val="hybridMultilevel"/>
@@ -40066,79 +41762,79 @@
       </w:pPr>
     </w:lvl>
   </w:abstractNum>
-  <w:num w:numId="1">
+  <w:num w:numId="1" w16cid:durableId="1588614867">
     <w:abstractNumId w:val="31"/>
   </w:num>
-  <w:num w:numId="2">
+  <w:num w:numId="2" w16cid:durableId="1825857583">
     <w:abstractNumId w:val="27"/>
   </w:num>
-  <w:num w:numId="3">
+  <w:num w:numId="3" w16cid:durableId="1848132484">
     <w:abstractNumId w:val="2"/>
   </w:num>
-  <w:num w:numId="4">
+  <w:num w:numId="4" w16cid:durableId="2006738122">
     <w:abstractNumId w:val="6"/>
   </w:num>
-  <w:num w:numId="5">
+  <w:num w:numId="5" w16cid:durableId="1692339766">
     <w:abstractNumId w:val="8"/>
   </w:num>
-  <w:num w:numId="6">
+  <w:num w:numId="6" w16cid:durableId="1662273572">
     <w:abstractNumId w:val="38"/>
   </w:num>
-  <w:num w:numId="7">
+  <w:num w:numId="7" w16cid:durableId="845483373">
     <w:abstractNumId w:val="18"/>
   </w:num>
-  <w:num w:numId="8">
+  <w:num w:numId="8" w16cid:durableId="195386989">
     <w:abstractNumId w:val="34"/>
   </w:num>
-  <w:num w:numId="9">
+  <w:num w:numId="9" w16cid:durableId="1083919768">
     <w:abstractNumId w:val="42"/>
   </w:num>
-  <w:num w:numId="10">
+  <w:num w:numId="10" w16cid:durableId="1225482938">
     <w:abstractNumId w:val="14"/>
   </w:num>
-  <w:num w:numId="11">
+  <w:num w:numId="11" w16cid:durableId="302391318">
     <w:abstractNumId w:val="2"/>
   </w:num>
-  <w:num w:numId="12">
+  <w:num w:numId="12" w16cid:durableId="596910431">
     <w:abstractNumId w:val="40"/>
   </w:num>
-  <w:num w:numId="13">
+  <w:num w:numId="13" w16cid:durableId="77798447">
     <w:abstractNumId w:val="13"/>
   </w:num>
-  <w:num w:numId="14">
+  <w:num w:numId="14" w16cid:durableId="1455059429">
     <w:abstractNumId w:val="43"/>
   </w:num>
-  <w:num w:numId="15">
+  <w:num w:numId="15" w16cid:durableId="889147107">
     <w:abstractNumId w:val="3"/>
   </w:num>
-  <w:num w:numId="16">
+  <w:num w:numId="16" w16cid:durableId="928539141">
     <w:abstractNumId w:val="16"/>
   </w:num>
-  <w:num w:numId="17">
+  <w:num w:numId="17" w16cid:durableId="791479492">
     <w:abstractNumId w:val="22"/>
   </w:num>
-  <w:num w:numId="18">
+  <w:num w:numId="18" w16cid:durableId="427195253">
     <w:abstractNumId w:val="24"/>
   </w:num>
-  <w:num w:numId="19">
+  <w:num w:numId="19" w16cid:durableId="51849683">
     <w:abstractNumId w:val="41"/>
   </w:num>
-  <w:num w:numId="20">
+  <w:num w:numId="20" w16cid:durableId="878009989">
     <w:abstractNumId w:val="17"/>
   </w:num>
-  <w:num w:numId="21">
+  <w:num w:numId="21" w16cid:durableId="1521778486">
     <w:abstractNumId w:val="11"/>
   </w:num>
-  <w:num w:numId="22">
+  <w:num w:numId="22" w16cid:durableId="2143769264">
     <w:abstractNumId w:val="5"/>
   </w:num>
-  <w:num w:numId="23">
+  <w:num w:numId="23" w16cid:durableId="1057044402">
     <w:abstractNumId w:val="1"/>
   </w:num>
-  <w:num w:numId="24">
+  <w:num w:numId="24" w16cid:durableId="833300296">
     <w:abstractNumId w:val="29"/>
   </w:num>
-  <w:num w:numId="25">
+  <w:num w:numId="25" w16cid:durableId="1274357930">
     <w:abstractNumId w:val="0"/>
     <w:lvlOverride w:ilvl="0">
       <w:startOverride w:val="8"/>
@@ -40168,83 +41864,83 @@
       <w:startOverride w:val="1"/>
     </w:lvlOverride>
   </w:num>
-  <w:num w:numId="26">
+  <w:num w:numId="26" w16cid:durableId="1712610671">
     <w:abstractNumId w:val="28"/>
   </w:num>
-  <w:num w:numId="27">
+  <w:num w:numId="27" w16cid:durableId="369453207">
     <w:abstractNumId w:val="44"/>
   </w:num>
-  <w:num w:numId="28">
+  <w:num w:numId="28" w16cid:durableId="1281110744">
     <w:abstractNumId w:val="26"/>
   </w:num>
-  <w:num w:numId="29">
+  <w:num w:numId="29" w16cid:durableId="624047988">
     <w:abstractNumId w:val="25"/>
   </w:num>
-  <w:num w:numId="30">
+  <w:num w:numId="30" w16cid:durableId="1150637471">
     <w:abstractNumId w:val="35"/>
   </w:num>
-  <w:num w:numId="31">
+  <w:num w:numId="31" w16cid:durableId="2060742814">
     <w:abstractNumId w:val="10"/>
   </w:num>
-  <w:num w:numId="32">
+  <w:num w:numId="32" w16cid:durableId="1638679159">
     <w:abstractNumId w:val="36"/>
   </w:num>
-  <w:num w:numId="33">
+  <w:num w:numId="33" w16cid:durableId="1027875014">
     <w:abstractNumId w:val="19"/>
   </w:num>
-  <w:num w:numId="34">
+  <w:num w:numId="34" w16cid:durableId="1439526491">
     <w:abstractNumId w:val="46"/>
   </w:num>
-  <w:num w:numId="35">
+  <w:num w:numId="35" w16cid:durableId="1129861821">
     <w:abstractNumId w:val="32"/>
   </w:num>
-  <w:num w:numId="36">
+  <w:num w:numId="36" w16cid:durableId="17171297">
     <w:abstractNumId w:val="45"/>
   </w:num>
-  <w:num w:numId="37">
+  <w:num w:numId="37" w16cid:durableId="839739795">
     <w:abstractNumId w:val="21"/>
   </w:num>
-  <w:num w:numId="38">
+  <w:num w:numId="38" w16cid:durableId="2092192088">
     <w:abstractNumId w:val="37"/>
   </w:num>
-  <w:num w:numId="39">
+  <w:num w:numId="39" w16cid:durableId="1784766086">
     <w:abstractNumId w:val="4"/>
   </w:num>
-  <w:num w:numId="40">
+  <w:num w:numId="40" w16cid:durableId="1148550338">
     <w:abstractNumId w:val="7"/>
   </w:num>
-  <w:num w:numId="41">
+  <w:num w:numId="41" w16cid:durableId="2130927108">
     <w:abstractNumId w:val="9"/>
   </w:num>
-  <w:num w:numId="42">
+  <w:num w:numId="42" w16cid:durableId="315493493">
     <w:abstractNumId w:val="12"/>
   </w:num>
-  <w:num w:numId="43">
+  <w:num w:numId="43" w16cid:durableId="489173774">
     <w:abstractNumId w:val="30"/>
   </w:num>
-  <w:num w:numId="44">
+  <w:num w:numId="44" w16cid:durableId="695695254">
     <w:abstractNumId w:val="20"/>
   </w:num>
-  <w:num w:numId="45">
+  <w:num w:numId="45" w16cid:durableId="1336881319">
     <w:abstractNumId w:val="39"/>
   </w:num>
-  <w:num w:numId="46">
+  <w:num w:numId="46" w16cid:durableId="1365400656">
     <w:abstractNumId w:val="0"/>
   </w:num>
-  <w:num w:numId="47">
+  <w:num w:numId="47" w16cid:durableId="419986589">
     <w:abstractNumId w:val="15"/>
   </w:num>
-  <w:num w:numId="48">
+  <w:num w:numId="48" w16cid:durableId="1746797600">
     <w:abstractNumId w:val="33"/>
   </w:num>
-  <w:num w:numId="49">
+  <w:num w:numId="49" w16cid:durableId="1741488954">
     <w:abstractNumId w:val="23"/>
   </w:num>
 </w:numbering>
 </file>
 
 <file path=word/styles.xml><?xml version="1.0" encoding="utf-8"?>
-<w:styles xmlns:mc="http://schemas.openxmlformats.org/markup-compatibility/2006" xmlns:r="http://schemas.openxmlformats.org/officeDocument/2006/relationships" xmlns:w="http://schemas.openxmlformats.org/wordprocessingml/2006/main" xmlns:w14="http://schemas.microsoft.com/office/word/2010/wordml" xmlns:w15="http://schemas.microsoft.com/office/word/2012/wordml" xmlns:w16se="http://schemas.microsoft.com/office/word/2015/wordml/symex" mc:Ignorable="w14 w15 w16se">
+<w:styles xmlns:mc="http://schemas.openxmlformats.org/markup-compatibility/2006" xmlns:r="http://schemas.openxmlformats.org/officeDocument/2006/relationships" xmlns:w="http://schemas.openxmlformats.org/wordprocessingml/2006/main" xmlns:w14="http://schemas.microsoft.com/office/word/2010/wordml" xmlns:w15="http://schemas.microsoft.com/office/word/2012/wordml" xmlns:w16cex="http://schemas.microsoft.com/office/word/2018/wordml/cex" xmlns:w16cid="http://schemas.microsoft.com/office/word/2016/wordml/cid" xmlns:w16="http://schemas.microsoft.com/office/word/2018/wordml" xmlns:w16du="http://schemas.microsoft.com/office/word/2023/wordml/word16du" xmlns:w16sdtdh="http://schemas.microsoft.com/office/word/2020/wordml/sdtdatahash" xmlns:w16se="http://schemas.microsoft.com/office/word/2015/wordml/symex" mc:Ignorable="w14 w15 w16se w16cid w16 w16cex w16sdtdh w16du">
   <w:docDefaults>
     <w:rPrDefault>
       <w:rPr>
@@ -40254,7 +41950,7 @@
     </w:rPrDefault>
     <w:pPrDefault/>
   </w:docDefaults>
-  <w:latentStyles w:defLockedState="0" w:defUIPriority="0" w:defSemiHidden="0" w:defUnhideWhenUsed="0" w:defQFormat="0" w:count="371">
+  <w:latentStyles w:defLockedState="0" w:defUIPriority="0" w:defSemiHidden="0" w:defUnhideWhenUsed="0" w:defQFormat="0" w:count="376">
     <w:lsdException w:name="Normal" w:qFormat="1"/>
     <w:lsdException w:name="heading 1" w:qFormat="1"/>
     <w:lsdException w:name="heading 2" w:qFormat="1"/>
@@ -40619,6 +42315,11 @@
     <w:lsdException w:name="List Table 5 Dark Accent 6" w:uiPriority="50"/>
     <w:lsdException w:name="List Table 6 Colorful Accent 6" w:uiPriority="51"/>
     <w:lsdException w:name="List Table 7 Colorful Accent 6" w:uiPriority="52"/>
+    <w:lsdException w:name="Mention" w:semiHidden="1" w:uiPriority="99" w:unhideWhenUsed="1"/>
+    <w:lsdException w:name="Smart Hyperlink" w:semiHidden="1" w:uiPriority="99" w:unhideWhenUsed="1"/>
+    <w:lsdException w:name="Hashtag" w:semiHidden="1" w:uiPriority="99" w:unhideWhenUsed="1"/>
+    <w:lsdException w:name="Unresolved Mention" w:semiHidden="1" w:uiPriority="99" w:unhideWhenUsed="1"/>
+    <w:lsdException w:name="Smart Link" w:semiHidden="1" w:uiPriority="99" w:unhideWhenUsed="1"/>
   </w:latentStyles>
   <w:style w:type="paragraph" w:default="1" w:styleId="a">
     <w:name w:val="Normal"/>
@@ -40884,7 +42585,7 @@
     </w:rPr>
   </w:style>
   <w:style w:type="character" w:customStyle="1" w:styleId="ae">
-    <w:name w:val="Текст сноски Знак"/>
+    <w:name w:val="Текст виноски Знак"/>
     <w:link w:val="ad"/>
     <w:rsid w:val="005A30F3"/>
     <w:rPr>
@@ -40917,7 +42618,7 @@
     </w:rPr>
   </w:style>
   <w:style w:type="character" w:customStyle="1" w:styleId="a5">
-    <w:name w:val="Заголовок Знак"/>
+    <w:name w:val="Назва Знак"/>
     <w:link w:val="a4"/>
     <w:rsid w:val="009657E4"/>
     <w:rPr>
@@ -41063,7 +42764,7 @@
     </w:rPr>
   </w:style>
   <w:style w:type="character" w:customStyle="1" w:styleId="ac">
-    <w:name w:val="Основной текст Знак"/>
+    <w:name w:val="Основний текст Знак"/>
     <w:link w:val="ab"/>
     <w:rsid w:val="00FF3EB3"/>
     <w:rPr>
@@ -41109,7 +42810,7 @@
     </w:rPr>
   </w:style>
   <w:style w:type="character" w:customStyle="1" w:styleId="31">
-    <w:name w:val="Основной текст 3 Знак"/>
+    <w:name w:val="Основний текст 3 Знак"/>
     <w:link w:val="30"/>
     <w:rsid w:val="00DA616C"/>
     <w:rPr>
@@ -41130,7 +42831,7 @@
     </w:rPr>
   </w:style>
   <w:style w:type="character" w:customStyle="1" w:styleId="af7">
-    <w:name w:val="Текст выноски Знак"/>
+    <w:name w:val="Текст у виносці Знак"/>
     <w:link w:val="af6"/>
     <w:rsid w:val="00DA616C"/>
     <w:rPr>
@@ -41140,7 +42841,7 @@
     </w:rPr>
   </w:style>
   <w:style w:type="character" w:customStyle="1" w:styleId="a7">
-    <w:name w:val="Верхний колонтитул Знак"/>
+    <w:name w:val="Верхній колонтитул Знак"/>
     <w:link w:val="a6"/>
     <w:rsid w:val="00DA616C"/>
     <w:rPr>
@@ -41184,7 +42885,7 @@
     </w:rPr>
   </w:style>
   <w:style w:type="character" w:customStyle="1" w:styleId="22">
-    <w:name w:val="Основной текст с отступом 2 Знак"/>
+    <w:name w:val="Основний текст з відступом 2 Знак"/>
     <w:link w:val="21"/>
     <w:rsid w:val="00DA616C"/>
     <w:rPr>

</xml_diff>